<commit_message>
Realizando as ultimas correções.
</commit_message>
<xml_diff>
--- a/EronFraudy.docx
+++ b/EronFraudy.docx
@@ -144,17 +144,7 @@
           <w:szCs w:val="48"/>
           <w:lang w:val="en-US"/>
         </w:rPr>
-        <w:t>By</w:t>
-      </w:r>
-      <w:bookmarkStart w:id="0" w:name="_GoBack"/>
-      <w:bookmarkEnd w:id="0"/>
-      <w:r>
-        <w:rPr>
-          <w:sz w:val="48"/>
-          <w:szCs w:val="48"/>
-          <w:lang w:val="en-US"/>
-        </w:rPr>
-        <w:t xml:space="preserve"> Andre Luis Borges</w:t>
+        <w:t>By Andre Luis Borges</w:t>
       </w:r>
       <w:r>
         <w:rPr>
@@ -5933,61 +5923,25 @@
           <w:shd w:val="clear" w:color="auto" w:fill="FFFFFF"/>
           <w:lang w:val="en-US"/>
         </w:rPr>
-        <w:t>All this algorithms were tuned.</w:t>
-      </w:r>
-      <w:r>
-        <w:rPr>
-          <w:sz w:val="24"/>
-          <w:szCs w:val="24"/>
-          <w:shd w:val="clear" w:color="auto" w:fill="FFFFFF"/>
-          <w:lang w:val="en-US"/>
-        </w:rPr>
-        <w:t xml:space="preserve"> </w:t>
-      </w:r>
-      <w:r>
-        <w:rPr>
-          <w:sz w:val="24"/>
-          <w:szCs w:val="24"/>
-          <w:shd w:val="clear" w:color="auto" w:fill="FFFFFF"/>
-          <w:lang w:val="en-US"/>
-        </w:rPr>
-        <w:t>For precision metric, the result was very close for K N</w:t>
-      </w:r>
-      <w:r>
-        <w:rPr>
-          <w:sz w:val="24"/>
-          <w:szCs w:val="24"/>
-          <w:shd w:val="clear" w:color="auto" w:fill="FFFFFF"/>
-          <w:lang w:val="en-US"/>
-        </w:rPr>
-        <w:t xml:space="preserve">earest </w:t>
-      </w:r>
-      <w:r>
-        <w:rPr>
-          <w:sz w:val="24"/>
-          <w:szCs w:val="24"/>
-          <w:shd w:val="clear" w:color="auto" w:fill="FFFFFF"/>
-          <w:lang w:val="en-US"/>
-        </w:rPr>
-        <w:t>N</w:t>
-      </w:r>
-      <w:r>
-        <w:rPr>
-          <w:sz w:val="24"/>
-          <w:szCs w:val="24"/>
-          <w:shd w:val="clear" w:color="auto" w:fill="FFFFFF"/>
-          <w:lang w:val="en-US"/>
-        </w:rPr>
-        <w:t>eighbor</w:t>
-      </w:r>
-      <w:r>
-        <w:rPr>
-          <w:sz w:val="24"/>
-          <w:szCs w:val="24"/>
-          <w:shd w:val="clear" w:color="auto" w:fill="FFFFFF"/>
-          <w:lang w:val="en-US"/>
-        </w:rPr>
-        <w:t xml:space="preserve"> (KNN) and Gaussian Naïve Bayes and SVC showed the worst result. For accuracy and </w:t>
+        <w:t>All these</w:t>
+      </w:r>
+      <w:r>
+        <w:rPr>
+          <w:sz w:val="24"/>
+          <w:szCs w:val="24"/>
+          <w:shd w:val="clear" w:color="auto" w:fill="FFFFFF"/>
+          <w:lang w:val="en-US"/>
+        </w:rPr>
+        <w:t xml:space="preserve"> algorithms were tuned. </w:t>
+      </w:r>
+      <w:r>
+        <w:rPr>
+          <w:sz w:val="24"/>
+          <w:szCs w:val="24"/>
+          <w:shd w:val="clear" w:color="auto" w:fill="FFFFFF"/>
+          <w:lang w:val="en-US"/>
+        </w:rPr>
+        <w:t xml:space="preserve">For precision metric, the result was very close for K Nearest Neighbor (KNN) and Gaussian Naïve Bayes and SVC showed the worst result. For accuracy and </w:t>
       </w:r>
       <w:proofErr w:type="gramStart"/>
       <w:r>
@@ -6041,43 +5995,7 @@
           <w:shd w:val="clear" w:color="auto" w:fill="FFFFFF"/>
           <w:lang w:val="en-US"/>
         </w:rPr>
-        <w:t xml:space="preserve"> K Nearest Neighbor (KNN) algorithm because it</w:t>
-      </w:r>
-      <w:r>
-        <w:rPr>
-          <w:sz w:val="24"/>
-          <w:szCs w:val="24"/>
-          <w:shd w:val="clear" w:color="auto" w:fill="FFFFFF"/>
-          <w:lang w:val="en-US"/>
-        </w:rPr>
-        <w:t>s</w:t>
-      </w:r>
-      <w:r>
-        <w:rPr>
-          <w:sz w:val="24"/>
-          <w:szCs w:val="24"/>
-          <w:shd w:val="clear" w:color="auto" w:fill="FFFFFF"/>
-          <w:lang w:val="en-US"/>
-        </w:rPr>
-        <w:t xml:space="preserve"> </w:t>
-      </w:r>
-      <w:r>
-        <w:rPr>
-          <w:sz w:val="24"/>
-          <w:szCs w:val="24"/>
-          <w:shd w:val="clear" w:color="auto" w:fill="FFFFFF"/>
-          <w:lang w:val="en-US"/>
-        </w:rPr>
-        <w:t>results</w:t>
-      </w:r>
-      <w:r>
-        <w:rPr>
-          <w:sz w:val="24"/>
-          <w:szCs w:val="24"/>
-          <w:shd w:val="clear" w:color="auto" w:fill="FFFFFF"/>
-          <w:lang w:val="en-US"/>
-        </w:rPr>
-        <w:t>.</w:t>
+        <w:t xml:space="preserve"> K Nearest Neighbor (KNN) algorithm because its results.</w:t>
       </w:r>
     </w:p>
     <w:p>
@@ -6117,153 +6035,7 @@
           <w:szCs w:val="24"/>
           <w:lang w:val="en-US" w:eastAsia="pt-BR"/>
         </w:rPr>
-        <w:t xml:space="preserve"> do this well?  How did you tune the parameters of your particular algorithm? What parameters did you tune? (Some algorithms do not have parameters that you need to tune -- if this is the case for the one you picked, identify and briefly explain how you would have done it for the model that was not your final choice or a different model that does utilize parameter tuning, e.g. a decision tree classifier).  [</w:t>
-      </w:r>
-      <w:proofErr w:type="spellStart"/>
-      <w:proofErr w:type="gramStart"/>
-      <w:r>
-        <w:rPr>
-          <w:sz w:val="24"/>
-          <w:szCs w:val="24"/>
-          <w:lang w:val="en-US" w:eastAsia="pt-BR"/>
-        </w:rPr>
-        <w:t>relevant</w:t>
-      </w:r>
-      <w:proofErr w:type="spellEnd"/>
-      <w:proofErr w:type="gramEnd"/>
-      <w:r>
-        <w:rPr>
-          <w:sz w:val="24"/>
-          <w:szCs w:val="24"/>
-          <w:lang w:val="en-US" w:eastAsia="pt-BR"/>
-        </w:rPr>
-        <w:t xml:space="preserve"> </w:t>
-      </w:r>
-      <w:proofErr w:type="spellStart"/>
-      <w:r>
-        <w:rPr>
-          <w:sz w:val="24"/>
-          <w:szCs w:val="24"/>
-          <w:lang w:val="en-US" w:eastAsia="pt-BR"/>
-        </w:rPr>
-        <w:t>rubric</w:t>
-      </w:r>
-      <w:proofErr w:type="spellEnd"/>
-      <w:r>
-        <w:rPr>
-          <w:sz w:val="24"/>
-          <w:szCs w:val="24"/>
-          <w:lang w:val="en-US" w:eastAsia="pt-BR"/>
-        </w:rPr>
-        <w:t xml:space="preserve"> </w:t>
-      </w:r>
-      <w:proofErr w:type="spellStart"/>
-      <w:r>
-        <w:rPr>
-          <w:sz w:val="24"/>
-          <w:szCs w:val="24"/>
-          <w:lang w:val="en-US" w:eastAsia="pt-BR"/>
-        </w:rPr>
-        <w:t>items</w:t>
-      </w:r>
-      <w:proofErr w:type="spellEnd"/>
-      <w:r>
-        <w:rPr>
-          <w:sz w:val="24"/>
-          <w:szCs w:val="24"/>
-          <w:lang w:val="en-US" w:eastAsia="pt-BR"/>
-        </w:rPr>
-        <w:t>: “</w:t>
-      </w:r>
-      <w:proofErr w:type="spellStart"/>
-      <w:r>
-        <w:rPr>
-          <w:sz w:val="24"/>
-          <w:szCs w:val="24"/>
-          <w:lang w:val="en-US" w:eastAsia="pt-BR"/>
-        </w:rPr>
-        <w:t>discuss</w:t>
-      </w:r>
-      <w:proofErr w:type="spellEnd"/>
-      <w:r>
-        <w:rPr>
-          <w:sz w:val="24"/>
-          <w:szCs w:val="24"/>
-          <w:lang w:val="en-US" w:eastAsia="pt-BR"/>
-        </w:rPr>
-        <w:t xml:space="preserve"> </w:t>
-      </w:r>
-      <w:proofErr w:type="spellStart"/>
-      <w:r>
-        <w:rPr>
-          <w:sz w:val="24"/>
-          <w:szCs w:val="24"/>
-          <w:lang w:val="en-US" w:eastAsia="pt-BR"/>
-        </w:rPr>
-        <w:t>parameter</w:t>
-      </w:r>
-      <w:proofErr w:type="spellEnd"/>
-      <w:r>
-        <w:rPr>
-          <w:sz w:val="24"/>
-          <w:szCs w:val="24"/>
-          <w:lang w:val="en-US" w:eastAsia="pt-BR"/>
-        </w:rPr>
-        <w:t xml:space="preserve"> </w:t>
-      </w:r>
-      <w:proofErr w:type="spellStart"/>
-      <w:r>
-        <w:rPr>
-          <w:sz w:val="24"/>
-          <w:szCs w:val="24"/>
-          <w:lang w:val="en-US" w:eastAsia="pt-BR"/>
-        </w:rPr>
-        <w:t>tuning</w:t>
-      </w:r>
-      <w:proofErr w:type="spellEnd"/>
-      <w:r>
-        <w:rPr>
-          <w:sz w:val="24"/>
-          <w:szCs w:val="24"/>
-          <w:lang w:val="en-US" w:eastAsia="pt-BR"/>
-        </w:rPr>
-        <w:t xml:space="preserve">”, “tune </w:t>
-      </w:r>
-      <w:proofErr w:type="spellStart"/>
-      <w:r>
-        <w:rPr>
-          <w:sz w:val="24"/>
-          <w:szCs w:val="24"/>
-          <w:lang w:val="en-US" w:eastAsia="pt-BR"/>
-        </w:rPr>
-        <w:t>the</w:t>
-      </w:r>
-      <w:proofErr w:type="spellEnd"/>
-      <w:r>
-        <w:rPr>
-          <w:sz w:val="24"/>
-          <w:szCs w:val="24"/>
-          <w:lang w:val="en-US" w:eastAsia="pt-BR"/>
-        </w:rPr>
-        <w:t xml:space="preserve"> </w:t>
-      </w:r>
-      <w:proofErr w:type="spellStart"/>
-      <w:r>
-        <w:rPr>
-          <w:sz w:val="24"/>
-          <w:szCs w:val="24"/>
-          <w:lang w:val="en-US" w:eastAsia="pt-BR"/>
-        </w:rPr>
-        <w:t>algorithm</w:t>
-      </w:r>
-      <w:proofErr w:type="spellEnd"/>
-      <w:r>
-        <w:rPr>
-          <w:sz w:val="24"/>
-          <w:szCs w:val="24"/>
-          <w:lang w:val="en-US" w:eastAsia="pt-BR"/>
-        </w:rPr>
-        <w:t>”]</w:t>
+        <w:t xml:space="preserve"> do this well?  How did you tune the parameters of your particular algorithm? What parameters did you tune? (Some algorithms do not have parameters that you need to tune -- if this is the case for the one you picked, identify and briefly explain how you would have done it for the model that was not your final choice or a different model that does utilize parameter tuning, e.g. a decision tree classifier).  [relevant rubric items: “discuss parameter tuning”, “tune the algorithm”]</w:t>
       </w:r>
     </w:p>
     <w:p>
@@ -6861,7 +6633,25 @@
           <w:shd w:val="clear" w:color="auto" w:fill="FFFFFF"/>
           <w:lang w:val="en-US"/>
         </w:rPr>
-        <w:t xml:space="preserve">when I tuned the model, there was </w:t>
+        <w:t xml:space="preserve">when I tuned the model, there </w:t>
+      </w:r>
+      <w:r>
+        <w:rPr>
+          <w:sz w:val="24"/>
+          <w:szCs w:val="24"/>
+          <w:shd w:val="clear" w:color="auto" w:fill="FFFFFF"/>
+          <w:lang w:val="en-US"/>
+        </w:rPr>
+        <w:t>were</w:t>
+      </w:r>
+      <w:r>
+        <w:rPr>
+          <w:sz w:val="24"/>
+          <w:szCs w:val="24"/>
+          <w:shd w:val="clear" w:color="auto" w:fill="FFFFFF"/>
+          <w:lang w:val="en-US"/>
+        </w:rPr>
+        <w:t xml:space="preserve"> </w:t>
       </w:r>
       <w:r>
         <w:rPr>
@@ -6879,7 +6669,25 @@
           <w:shd w:val="clear" w:color="auto" w:fill="FFFFFF"/>
           <w:lang w:val="en-US"/>
         </w:rPr>
-        <w:t xml:space="preserve"> improvement and the time </w:t>
+        <w:t xml:space="preserve"> improvement</w:t>
+      </w:r>
+      <w:r>
+        <w:rPr>
+          <w:sz w:val="24"/>
+          <w:szCs w:val="24"/>
+          <w:shd w:val="clear" w:color="auto" w:fill="FFFFFF"/>
+          <w:lang w:val="en-US"/>
+        </w:rPr>
+        <w:t>s</w:t>
+      </w:r>
+      <w:r>
+        <w:rPr>
+          <w:sz w:val="24"/>
+          <w:szCs w:val="24"/>
+          <w:shd w:val="clear" w:color="auto" w:fill="FFFFFF"/>
+          <w:lang w:val="en-US"/>
+        </w:rPr>
+        <w:t xml:space="preserve"> and the time </w:t>
       </w:r>
       <w:r>
         <w:rPr>
@@ -7281,117 +7089,7 @@
           <w:szCs w:val="24"/>
           <w:lang w:val="en-US" w:eastAsia="pt-BR"/>
         </w:rPr>
-        <w:t xml:space="preserve"> evaluation metrics and your average performance for each of them.  Explain an interpretation of your metrics that says something human-understandable about your algorithm’s performance. [</w:t>
-      </w:r>
-      <w:proofErr w:type="spellStart"/>
-      <w:proofErr w:type="gramStart"/>
-      <w:r>
-        <w:rPr>
-          <w:sz w:val="24"/>
-          <w:szCs w:val="24"/>
-          <w:lang w:val="en-US" w:eastAsia="pt-BR"/>
-        </w:rPr>
-        <w:t>relevant</w:t>
-      </w:r>
-      <w:proofErr w:type="spellEnd"/>
-      <w:proofErr w:type="gramEnd"/>
-      <w:r>
-        <w:rPr>
-          <w:sz w:val="24"/>
-          <w:szCs w:val="24"/>
-          <w:lang w:val="en-US" w:eastAsia="pt-BR"/>
-        </w:rPr>
-        <w:t xml:space="preserve"> </w:t>
-      </w:r>
-      <w:proofErr w:type="spellStart"/>
-      <w:r>
-        <w:rPr>
-          <w:sz w:val="24"/>
-          <w:szCs w:val="24"/>
-          <w:lang w:val="en-US" w:eastAsia="pt-BR"/>
-        </w:rPr>
-        <w:t>rubric</w:t>
-      </w:r>
-      <w:proofErr w:type="spellEnd"/>
-      <w:r>
-        <w:rPr>
-          <w:sz w:val="24"/>
-          <w:szCs w:val="24"/>
-          <w:lang w:val="en-US" w:eastAsia="pt-BR"/>
-        </w:rPr>
-        <w:t xml:space="preserve"> item: “</w:t>
-      </w:r>
-      <w:proofErr w:type="spellStart"/>
-      <w:r>
-        <w:rPr>
-          <w:sz w:val="24"/>
-          <w:szCs w:val="24"/>
-          <w:lang w:val="en-US" w:eastAsia="pt-BR"/>
-        </w:rPr>
-        <w:t>usage</w:t>
-      </w:r>
-      <w:proofErr w:type="spellEnd"/>
-      <w:r>
-        <w:rPr>
-          <w:sz w:val="24"/>
-          <w:szCs w:val="24"/>
-          <w:lang w:val="en-US" w:eastAsia="pt-BR"/>
-        </w:rPr>
-        <w:t xml:space="preserve"> </w:t>
-      </w:r>
-      <w:proofErr w:type="spellStart"/>
-      <w:r>
-        <w:rPr>
-          <w:sz w:val="24"/>
-          <w:szCs w:val="24"/>
-          <w:lang w:val="en-US" w:eastAsia="pt-BR"/>
-        </w:rPr>
-        <w:t>of</w:t>
-      </w:r>
-      <w:proofErr w:type="spellEnd"/>
-      <w:r>
-        <w:rPr>
-          <w:sz w:val="24"/>
-          <w:szCs w:val="24"/>
-          <w:lang w:val="en-US" w:eastAsia="pt-BR"/>
-        </w:rPr>
-        <w:t xml:space="preserve"> </w:t>
-      </w:r>
-      <w:proofErr w:type="spellStart"/>
-      <w:r>
-        <w:rPr>
-          <w:sz w:val="24"/>
-          <w:szCs w:val="24"/>
-          <w:lang w:val="en-US" w:eastAsia="pt-BR"/>
-        </w:rPr>
-        <w:t>evaluation</w:t>
-      </w:r>
-      <w:proofErr w:type="spellEnd"/>
-      <w:r>
-        <w:rPr>
-          <w:sz w:val="24"/>
-          <w:szCs w:val="24"/>
-          <w:lang w:val="en-US" w:eastAsia="pt-BR"/>
-        </w:rPr>
-        <w:t xml:space="preserve"> </w:t>
-      </w:r>
-      <w:proofErr w:type="spellStart"/>
-      <w:r>
-        <w:rPr>
-          <w:sz w:val="24"/>
-          <w:szCs w:val="24"/>
-          <w:lang w:val="en-US" w:eastAsia="pt-BR"/>
-        </w:rPr>
-        <w:t>metrics</w:t>
-      </w:r>
-      <w:proofErr w:type="spellEnd"/>
-      <w:r>
-        <w:rPr>
-          <w:sz w:val="24"/>
-          <w:szCs w:val="24"/>
-          <w:lang w:val="en-US" w:eastAsia="pt-BR"/>
-        </w:rPr>
-        <w:t>”]</w:t>
+        <w:t xml:space="preserve"> evaluation metrics and your average performance for each of them.  Explain an interpretation of your metrics that says something human-understandable about your algorithm’s performance. [relevant rubric item: “usage of evaluation metrics”]</w:t>
       </w:r>
     </w:p>
     <w:p>
@@ -7403,17 +7101,60 @@
           <w:lang w:val="en-US"/>
         </w:rPr>
       </w:pPr>
-      <w:proofErr w:type="gramStart"/>
-      <w:r>
-        <w:rPr>
-          <w:sz w:val="24"/>
-          <w:szCs w:val="24"/>
-          <w:shd w:val="clear" w:color="auto" w:fill="FFFFFF"/>
-          <w:lang w:val="en-US"/>
-        </w:rPr>
-        <w:t>These are the formula for all metrics I showed during the project</w:t>
-      </w:r>
-      <w:proofErr w:type="gramEnd"/>
+      <w:r>
+        <w:rPr>
+          <w:sz w:val="24"/>
+          <w:szCs w:val="24"/>
+          <w:shd w:val="clear" w:color="auto" w:fill="FFFFFF"/>
+          <w:lang w:val="en-US"/>
+        </w:rPr>
+        <w:t>There</w:t>
+      </w:r>
+      <w:r>
+        <w:rPr>
+          <w:sz w:val="24"/>
+          <w:szCs w:val="24"/>
+          <w:shd w:val="clear" w:color="auto" w:fill="FFFFFF"/>
+          <w:lang w:val="en-US"/>
+        </w:rPr>
+        <w:t xml:space="preserve"> </w:t>
+      </w:r>
+      <w:r>
+        <w:rPr>
+          <w:sz w:val="24"/>
+          <w:szCs w:val="24"/>
+          <w:shd w:val="clear" w:color="auto" w:fill="FFFFFF"/>
+          <w:lang w:val="en-US"/>
+        </w:rPr>
+        <w:t xml:space="preserve">were </w:t>
+      </w:r>
+      <w:r>
+        <w:rPr>
+          <w:sz w:val="24"/>
+          <w:szCs w:val="24"/>
+          <w:shd w:val="clear" w:color="auto" w:fill="FFFFFF"/>
+          <w:lang w:val="en-US"/>
+        </w:rPr>
+        <w:t>the formula</w:t>
+      </w:r>
+      <w:r>
+        <w:rPr>
+          <w:sz w:val="24"/>
+          <w:szCs w:val="24"/>
+          <w:shd w:val="clear" w:color="auto" w:fill="FFFFFF"/>
+          <w:lang w:val="en-US"/>
+        </w:rPr>
+        <w:t>s</w:t>
+      </w:r>
+      <w:r>
+        <w:rPr>
+          <w:sz w:val="24"/>
+          <w:szCs w:val="24"/>
+          <w:shd w:val="clear" w:color="auto" w:fill="FFFFFF"/>
+          <w:lang w:val="en-US"/>
+        </w:rPr>
+        <w:t xml:space="preserve"> for all metrics I showed during the project</w:t>
+      </w:r>
     </w:p>
     <w:p>
       <w:pPr>
@@ -7831,7 +7572,25 @@
           <w:shd w:val="clear" w:color="auto" w:fill="FFFFFF"/>
           <w:lang w:val="en-US"/>
         </w:rPr>
-        <w:t xml:space="preserve"> accuracy and recall metrics the results for all algorithms was very close. Looking close to SVC algorithm, it </w:t>
+        <w:t xml:space="preserve"> accuracy and recall metrics results </w:t>
+      </w:r>
+      <w:r>
+        <w:rPr>
+          <w:sz w:val="24"/>
+          <w:szCs w:val="24"/>
+          <w:shd w:val="clear" w:color="auto" w:fill="FFFFFF"/>
+          <w:lang w:val="en-US"/>
+        </w:rPr>
+        <w:t xml:space="preserve">were very close </w:t>
+      </w:r>
+      <w:r>
+        <w:rPr>
+          <w:sz w:val="24"/>
+          <w:szCs w:val="24"/>
+          <w:shd w:val="clear" w:color="auto" w:fill="FFFFFF"/>
+          <w:lang w:val="en-US"/>
+        </w:rPr>
+        <w:t xml:space="preserve">for all algorithms. Looking close to SVC algorithm, it </w:t>
       </w:r>
       <w:proofErr w:type="gramStart"/>
       <w:r>
@@ -7851,7 +7610,27 @@
           <w:shd w:val="clear" w:color="auto" w:fill="FFFFFF"/>
           <w:lang w:val="en-US"/>
         </w:rPr>
-        <w:t xml:space="preserve"> hit the prediction of any POI, however it successfully hit the prediction of the most part of the no POI. </w:t>
+        <w:t xml:space="preserve"> hit the prediction of any POI, however it successfully hit the predic</w:t>
+      </w:r>
+      <w:bookmarkStart w:id="0" w:name="_GoBack"/>
+      <w:r>
+        <w:rPr>
+          <w:sz w:val="24"/>
+          <w:szCs w:val="24"/>
+          <w:shd w:val="clear" w:color="auto" w:fill="FFFFFF"/>
+          <w:lang w:val="en-US"/>
+        </w:rPr>
+        <w:t>t</w:t>
+      </w:r>
+      <w:bookmarkEnd w:id="0"/>
+      <w:r>
+        <w:rPr>
+          <w:sz w:val="24"/>
+          <w:szCs w:val="24"/>
+          <w:shd w:val="clear" w:color="auto" w:fill="FFFFFF"/>
+          <w:lang w:val="en-US"/>
+        </w:rPr>
+        <w:t xml:space="preserve">ion of the most part of the no POI. </w:t>
       </w:r>
       <w:r>
         <w:rPr>
@@ -7915,44 +7694,70 @@
           <w:shd w:val="clear" w:color="auto" w:fill="FFFFFF"/>
           <w:lang w:val="en-US"/>
         </w:rPr>
-        <w:t xml:space="preserve">confirm if they really are a POI. Because of this, I think </w:t>
-      </w:r>
-      <w:proofErr w:type="gramStart"/>
-      <w:r>
-        <w:rPr>
-          <w:sz w:val="24"/>
-          <w:szCs w:val="24"/>
-          <w:shd w:val="clear" w:color="auto" w:fill="FFFFFF"/>
-          <w:lang w:val="en-US"/>
-        </w:rPr>
-        <w:t xml:space="preserve">the </w:t>
-      </w:r>
-      <w:r>
-        <w:rPr>
-          <w:sz w:val="24"/>
-          <w:szCs w:val="24"/>
-          <w:shd w:val="clear" w:color="auto" w:fill="FFFFFF"/>
-          <w:lang w:val="en-US"/>
-        </w:rPr>
-        <w:t xml:space="preserve">accuracy </w:t>
-      </w:r>
-      <w:r>
-        <w:rPr>
-          <w:sz w:val="24"/>
-          <w:szCs w:val="24"/>
-          <w:shd w:val="clear" w:color="auto" w:fill="FFFFFF"/>
-          <w:lang w:val="en-US"/>
-        </w:rPr>
-        <w:t xml:space="preserve">had the best results, it </w:t>
-      </w:r>
-      <w:r>
-        <w:rPr>
-          <w:sz w:val="24"/>
-          <w:szCs w:val="24"/>
-          <w:shd w:val="clear" w:color="auto" w:fill="FFFFFF"/>
-          <w:lang w:val="en-US"/>
-        </w:rPr>
-        <w:t>considered in its formula the positive and false positive, wha</w:t>
+        <w:t xml:space="preserve">confirm if they really are a POI. I think the </w:t>
+      </w:r>
+      <w:r>
+        <w:rPr>
+          <w:sz w:val="24"/>
+          <w:szCs w:val="24"/>
+          <w:shd w:val="clear" w:color="auto" w:fill="FFFFFF"/>
+          <w:lang w:val="en-US"/>
+        </w:rPr>
+        <w:t>precision metric</w:t>
+      </w:r>
+      <w:r>
+        <w:rPr>
+          <w:sz w:val="24"/>
+          <w:szCs w:val="24"/>
+          <w:shd w:val="clear" w:color="auto" w:fill="FFFFFF"/>
+          <w:lang w:val="en-US"/>
+        </w:rPr>
+        <w:t xml:space="preserve"> </w:t>
+      </w:r>
+      <w:r>
+        <w:rPr>
+          <w:sz w:val="24"/>
+          <w:szCs w:val="24"/>
+          <w:shd w:val="clear" w:color="auto" w:fill="FFFFFF"/>
+          <w:lang w:val="en-US"/>
+        </w:rPr>
+        <w:t>had the best results, because</w:t>
+      </w:r>
+      <w:r>
+        <w:rPr>
+          <w:sz w:val="24"/>
+          <w:szCs w:val="24"/>
+          <w:shd w:val="clear" w:color="auto" w:fill="FFFFFF"/>
+          <w:lang w:val="en-US"/>
+        </w:rPr>
+        <w:t xml:space="preserve"> </w:t>
+      </w:r>
+      <w:r>
+        <w:rPr>
+          <w:sz w:val="24"/>
+          <w:szCs w:val="24"/>
+          <w:shd w:val="clear" w:color="auto" w:fill="FFFFFF"/>
+          <w:lang w:val="en-US"/>
+        </w:rPr>
+        <w:t xml:space="preserve">its formula </w:t>
+      </w:r>
+      <w:r>
+        <w:rPr>
+          <w:sz w:val="24"/>
+          <w:szCs w:val="24"/>
+          <w:shd w:val="clear" w:color="auto" w:fill="FFFFFF"/>
+          <w:lang w:val="en-US"/>
+        </w:rPr>
+        <w:t xml:space="preserve">considers </w:t>
+      </w:r>
+      <w:r>
+        <w:rPr>
+          <w:sz w:val="24"/>
+          <w:szCs w:val="24"/>
+          <w:shd w:val="clear" w:color="auto" w:fill="FFFFFF"/>
+          <w:lang w:val="en-US"/>
+        </w:rPr>
+        <w:t>the positive and false positive, wha</w:t>
       </w:r>
       <w:r>
         <w:rPr>
@@ -7963,7 +7768,6 @@
         </w:rPr>
         <w:t>t make it better for our analysis</w:t>
       </w:r>
-      <w:proofErr w:type="gramEnd"/>
       <w:r>
         <w:rPr>
           <w:sz w:val="24"/>
@@ -8080,16 +7884,7 @@
           <w:shd w:val="clear" w:color="auto" w:fill="FFFFFF"/>
           <w:lang w:val="en-US"/>
         </w:rPr>
-        <w:t xml:space="preserve">I figured out after I tune an algorithm, I got better performance to predict however. Because of this, I tried to tune all the algorithms I was working </w:t>
-      </w:r>
-      <w:r>
-        <w:rPr>
-          <w:sz w:val="24"/>
-          <w:szCs w:val="24"/>
-          <w:shd w:val="clear" w:color="auto" w:fill="FFFFFF"/>
-          <w:lang w:val="en-US"/>
-        </w:rPr>
-        <w:t xml:space="preserve">using </w:t>
+        <w:t xml:space="preserve">I figured out after I tune an algorithm, I got better performance to predict however. Because of this, I tried to tune all the algorithms I was working using </w:t>
       </w:r>
       <w:proofErr w:type="spellStart"/>
       <w:r>
@@ -8109,16 +7904,7 @@
           <w:shd w:val="clear" w:color="auto" w:fill="FFFFFF"/>
           <w:lang w:val="en-US"/>
         </w:rPr>
-        <w:t xml:space="preserve"> </w:t>
-      </w:r>
-      <w:r>
-        <w:rPr>
-          <w:sz w:val="24"/>
-          <w:szCs w:val="24"/>
-          <w:shd w:val="clear" w:color="auto" w:fill="FFFFFF"/>
-          <w:lang w:val="en-US"/>
-        </w:rPr>
-        <w:t>and this make my code slower. Working with this dataset</w:t>
+        <w:t xml:space="preserve"> and this make my code slower. Working with this dataset</w:t>
       </w:r>
       <w:r>
         <w:rPr>

</xml_diff>

<commit_message>
adicionando as alterações apontadas na revisão
</commit_message>
<xml_diff>
--- a/EronFraudy.docx
+++ b/EronFraudy.docx
@@ -2082,7 +2082,6 @@
           <w:shd w:val="clear" w:color="auto" w:fill="FFFFFF"/>
           <w:lang w:val="en-US"/>
         </w:rPr>
-        <w:lastRenderedPageBreak/>
         <w:t xml:space="preserve">  </w:t>
       </w:r>
       <w:r>
@@ -2092,8 +2091,8 @@
         </w:rPr>
         <w:drawing>
           <wp:inline distT="0" distB="0" distL="0" distR="0" wp14:anchorId="3DD0D438" wp14:editId="0F6A35D3">
-            <wp:extent cx="5397968" cy="2440184"/>
-            <wp:effectExtent l="0" t="0" r="0" b="0"/>
+            <wp:extent cx="4203510" cy="2259918"/>
+            <wp:effectExtent l="0" t="0" r="6985" b="7620"/>
             <wp:docPr id="4" name="Picture 4"/>
             <wp:cNvGraphicFramePr>
               <a:graphicFrameLocks xmlns:a="http://schemas.openxmlformats.org/drawingml/2006/main" noChangeAspect="1"/>
@@ -2107,13 +2106,13 @@
                   </pic:nvPicPr>
                   <pic:blipFill rotWithShape="1">
                     <a:blip r:embed="rId14"/>
-                    <a:srcRect t="8503" b="11090"/>
+                    <a:srcRect l="6829" t="8503" r="9087" b="11090"/>
                     <a:stretch/>
                   </pic:blipFill>
                   <pic:spPr bwMode="auto">
                     <a:xfrm>
                       <a:off x="0" y="0"/>
-                      <a:ext cx="5400040" cy="2441120"/>
+                      <a:ext cx="4264736" cy="2292835"/>
                     </a:xfrm>
                     <a:prstGeom prst="rect">
                       <a:avLst/>
@@ -2139,29 +2138,22 @@
         <w:pStyle w:val="NoSpacing"/>
         <w:ind w:left="360"/>
         <w:rPr>
-          <w:shd w:val="clear" w:color="auto" w:fill="FFFFFF"/>
-          <w:lang w:val="en-US"/>
-        </w:rPr>
-      </w:pPr>
-    </w:p>
-    <w:p>
-      <w:pPr>
-        <w:pStyle w:val="NoSpacing"/>
-        <w:ind w:left="360"/>
-        <w:rPr>
-          <w:sz w:val="24"/>
-          <w:szCs w:val="24"/>
-          <w:shd w:val="clear" w:color="auto" w:fill="FFFFFF"/>
-          <w:lang w:val="en-US"/>
-        </w:rPr>
-      </w:pPr>
-      <w:r>
-        <w:rPr>
-          <w:sz w:val="24"/>
-          <w:szCs w:val="24"/>
-          <w:shd w:val="clear" w:color="auto" w:fill="FFFFFF"/>
-          <w:lang w:val="en-US"/>
-        </w:rPr>
+          <w:sz w:val="24"/>
+          <w:szCs w:val="24"/>
+          <w:shd w:val="clear" w:color="auto" w:fill="FFFFFF"/>
+          <w:lang w:val="en-US"/>
+        </w:rPr>
+      </w:pPr>
+      <w:bookmarkStart w:id="0" w:name="_GoBack"/>
+      <w:bookmarkEnd w:id="0"/>
+      <w:r>
+        <w:rPr>
+          <w:sz w:val="24"/>
+          <w:szCs w:val="24"/>
+          <w:shd w:val="clear" w:color="auto" w:fill="FFFFFF"/>
+          <w:lang w:val="en-US"/>
+        </w:rPr>
+        <w:lastRenderedPageBreak/>
         <w:t xml:space="preserve">There is payments were made by Enron employees of business-related travel to ‘THE TRAVEL AGENCY IN THE PARK’ [8]. The data in the dataset is about </w:t>
       </w:r>
       <w:proofErr w:type="spellStart"/>
@@ -2422,7 +2414,6 @@
           <w:szCs w:val="24"/>
           <w:lang w:eastAsia="pt-BR"/>
         </w:rPr>
-        <w:lastRenderedPageBreak/>
         <mc:AlternateContent>
           <mc:Choice Requires="wpg">
             <w:drawing>
@@ -4671,7 +4662,6 @@
                 <w:color w:val="000000"/>
                 <w:lang w:eastAsia="pt-BR"/>
               </w:rPr>
-              <w:lastRenderedPageBreak/>
               <w:t>deferred</w:t>
             </w:r>
             <w:proofErr w:type="gramEnd"/>
@@ -5241,166 +5231,6 @@
       </w:pPr>
       <w:r>
         <w:rPr>
-          <w:sz w:val="24"/>
-          <w:szCs w:val="24"/>
-          <w:shd w:val="clear" w:color="auto" w:fill="FFFFFF"/>
-          <w:lang w:val="en-US"/>
-        </w:rPr>
-        <w:t xml:space="preserve">After apply the PCA and </w:t>
-      </w:r>
-      <w:proofErr w:type="spellStart"/>
-      <w:r>
-        <w:rPr>
-          <w:sz w:val="24"/>
-          <w:szCs w:val="24"/>
-          <w:shd w:val="clear" w:color="auto" w:fill="FFFFFF"/>
-          <w:lang w:val="en-US"/>
-        </w:rPr>
-        <w:t>SelectKBest</w:t>
-      </w:r>
-      <w:proofErr w:type="spellEnd"/>
-      <w:r>
-        <w:rPr>
-          <w:sz w:val="24"/>
-          <w:szCs w:val="24"/>
-          <w:shd w:val="clear" w:color="auto" w:fill="FFFFFF"/>
-          <w:lang w:val="en-US"/>
-        </w:rPr>
-        <w:t xml:space="preserve"> algorithm</w:t>
-      </w:r>
-      <w:r>
-        <w:rPr>
-          <w:sz w:val="24"/>
-          <w:szCs w:val="24"/>
-          <w:shd w:val="clear" w:color="auto" w:fill="FFFFFF"/>
-          <w:lang w:val="en-US"/>
-        </w:rPr>
-        <w:t>,</w:t>
-      </w:r>
-      <w:r>
-        <w:rPr>
-          <w:sz w:val="24"/>
-          <w:szCs w:val="24"/>
-          <w:shd w:val="clear" w:color="auto" w:fill="FFFFFF"/>
-          <w:lang w:val="en-US"/>
-        </w:rPr>
-        <w:t xml:space="preserve"> </w:t>
-      </w:r>
-      <w:r>
-        <w:rPr>
-          <w:sz w:val="24"/>
-          <w:szCs w:val="24"/>
-          <w:shd w:val="clear" w:color="auto" w:fill="FFFFFF"/>
-          <w:lang w:val="en-US"/>
-        </w:rPr>
-        <w:t xml:space="preserve">I compared the </w:t>
-      </w:r>
-      <w:r>
-        <w:rPr>
-          <w:sz w:val="24"/>
-          <w:szCs w:val="24"/>
-          <w:shd w:val="clear" w:color="auto" w:fill="FFFFFF"/>
-          <w:lang w:val="en-US"/>
-        </w:rPr>
-        <w:t xml:space="preserve">precision </w:t>
-      </w:r>
-      <w:r>
-        <w:rPr>
-          <w:sz w:val="24"/>
-          <w:szCs w:val="24"/>
-          <w:shd w:val="clear" w:color="auto" w:fill="FFFFFF"/>
-          <w:lang w:val="en-US"/>
-        </w:rPr>
-        <w:t xml:space="preserve">metrics from </w:t>
-      </w:r>
-      <w:proofErr w:type="spellStart"/>
-      <w:r>
-        <w:rPr>
-          <w:sz w:val="24"/>
-          <w:szCs w:val="24"/>
-          <w:shd w:val="clear" w:color="auto" w:fill="FFFFFF"/>
-          <w:lang w:val="en-US"/>
-        </w:rPr>
-        <w:t>Guassian</w:t>
-      </w:r>
-      <w:proofErr w:type="spellEnd"/>
-      <w:r>
-        <w:rPr>
-          <w:sz w:val="24"/>
-          <w:szCs w:val="24"/>
-          <w:shd w:val="clear" w:color="auto" w:fill="FFFFFF"/>
-          <w:lang w:val="en-US"/>
-        </w:rPr>
-        <w:t xml:space="preserve"> Naïve Bayes, decision tree, SVM and k nearest neighbor algorithm to find out the best one to identify the POI</w:t>
-      </w:r>
-      <w:r>
-        <w:rPr>
-          <w:sz w:val="24"/>
-          <w:szCs w:val="24"/>
-          <w:shd w:val="clear" w:color="auto" w:fill="FFFFFF"/>
-          <w:lang w:val="en-US"/>
-        </w:rPr>
-        <w:t>.</w:t>
-      </w:r>
-      <w:r>
-        <w:rPr>
-          <w:sz w:val="24"/>
-          <w:szCs w:val="24"/>
-          <w:shd w:val="clear" w:color="auto" w:fill="FFFFFF"/>
-          <w:lang w:val="en-US"/>
-        </w:rPr>
-        <w:t xml:space="preserve"> </w:t>
-      </w:r>
-      <w:proofErr w:type="spellStart"/>
-      <w:r>
-        <w:rPr>
-          <w:sz w:val="24"/>
-          <w:szCs w:val="24"/>
-          <w:shd w:val="clear" w:color="auto" w:fill="FFFFFF"/>
-          <w:lang w:val="en-US"/>
-        </w:rPr>
-        <w:t>SelectKBest</w:t>
-      </w:r>
-      <w:proofErr w:type="spellEnd"/>
-      <w:r>
-        <w:rPr>
-          <w:sz w:val="24"/>
-          <w:szCs w:val="24"/>
-          <w:shd w:val="clear" w:color="auto" w:fill="FFFFFF"/>
-          <w:lang w:val="en-US"/>
-        </w:rPr>
-        <w:t xml:space="preserve"> showed a better performance than the PCA algorithm</w:t>
-      </w:r>
-      <w:r>
-        <w:rPr>
-          <w:sz w:val="24"/>
-          <w:szCs w:val="24"/>
-          <w:shd w:val="clear" w:color="auto" w:fill="FFFFFF"/>
-          <w:lang w:val="en-US"/>
-        </w:rPr>
-        <w:t xml:space="preserve"> as you can see in the next chart</w:t>
-      </w:r>
-      <w:r>
-        <w:rPr>
-          <w:sz w:val="24"/>
-          <w:szCs w:val="24"/>
-          <w:shd w:val="clear" w:color="auto" w:fill="FFFFFF"/>
-          <w:lang w:val="en-US"/>
-        </w:rPr>
-        <w:t xml:space="preserve">. </w:t>
-      </w:r>
-    </w:p>
-    <w:p>
-      <w:pPr>
-        <w:rPr>
-          <w:sz w:val="24"/>
-          <w:szCs w:val="24"/>
-          <w:shd w:val="clear" w:color="auto" w:fill="FFFFFF"/>
-          <w:lang w:val="en-US"/>
-        </w:rPr>
-      </w:pPr>
-      <w:r>
-        <w:rPr>
           <w:noProof/>
           <w:sz w:val="24"/>
           <w:szCs w:val="24"/>
@@ -5409,10 +5239,18 @@
         <mc:AlternateContent>
           <mc:Choice Requires="wpg">
             <w:drawing>
-              <wp:inline distT="0" distB="0" distL="0" distR="0">
-                <wp:extent cx="5756400" cy="1515600"/>
-                <wp:effectExtent l="0" t="0" r="0" b="8890"/>
-                <wp:docPr id="8" name="Group 8"/>
+              <wp:anchor distT="0" distB="0" distL="114300" distR="114300" simplePos="0" relativeHeight="251659264" behindDoc="0" locked="0" layoutInCell="1" allowOverlap="1">
+                <wp:simplePos x="0" y="0"/>
+                <wp:positionH relativeFrom="margin">
+                  <wp:posOffset>-124460</wp:posOffset>
+                </wp:positionH>
+                <wp:positionV relativeFrom="paragraph">
+                  <wp:posOffset>956310</wp:posOffset>
+                </wp:positionV>
+                <wp:extent cx="5601335" cy="1482725"/>
+                <wp:effectExtent l="0" t="0" r="0" b="3175"/>
+                <wp:wrapSquare wrapText="bothSides"/>
+                <wp:docPr id="13" name="Group 13"/>
                 <wp:cNvGraphicFramePr/>
                 <a:graphic xmlns:a="http://schemas.openxmlformats.org/drawingml/2006/main">
                   <a:graphicData uri="http://schemas.microsoft.com/office/word/2010/wordprocessingGroup">
@@ -5421,14 +5259,14 @@
                       <wpg:grpSpPr>
                         <a:xfrm>
                           <a:off x="0" y="0"/>
-                          <a:ext cx="5756400" cy="1515600"/>
+                          <a:ext cx="5601335" cy="1482725"/>
                           <a:chOff x="0" y="0"/>
-                          <a:chExt cx="5755126" cy="1516380"/>
+                          <a:chExt cx="5602103" cy="1483834"/>
                         </a:xfrm>
                       </wpg:grpSpPr>
                       <pic:pic xmlns:pic="http://schemas.openxmlformats.org/drawingml/2006/picture">
                         <pic:nvPicPr>
-                          <pic:cNvPr id="6" name="Picture 6"/>
+                          <pic:cNvPr id="2" name="Picture 2"/>
                           <pic:cNvPicPr>
                             <a:picLocks noChangeAspect="1"/>
                           </pic:cNvPicPr>
@@ -5441,13 +5279,13 @@
                               </a:ext>
                             </a:extLst>
                           </a:blip>
-                          <a:srcRect l="7275" t="8871" r="9478" b="13337"/>
+                          <a:srcRect l="7457" t="9440" r="8615" b="13238"/>
                           <a:stretch/>
                         </pic:blipFill>
                         <pic:spPr bwMode="auto">
                           <a:xfrm>
-                            <a:off x="0" y="0"/>
-                            <a:ext cx="2884170" cy="1514475"/>
+                            <a:off x="0" y="6824"/>
+                            <a:ext cx="2851785" cy="1477010"/>
                           </a:xfrm>
                           <a:prstGeom prst="rect">
                             <a:avLst/>
@@ -5464,7 +5302,7 @@
                       </pic:pic>
                       <pic:pic xmlns:pic="http://schemas.openxmlformats.org/drawingml/2006/picture">
                         <pic:nvPicPr>
-                          <pic:cNvPr id="7" name="Picture 7"/>
+                          <pic:cNvPr id="12" name="Picture 12"/>
                           <pic:cNvPicPr>
                             <a:picLocks noChangeAspect="1"/>
                           </pic:cNvPicPr>
@@ -5477,13 +5315,13 @@
                               </a:ext>
                             </a:extLst>
                           </a:blip>
-                          <a:srcRect l="7377" t="7578" r="8053" b="13153"/>
+                          <a:srcRect l="7583" t="9218" r="8611" b="13014"/>
                           <a:stretch/>
                         </pic:blipFill>
                         <pic:spPr bwMode="auto">
                           <a:xfrm>
-                            <a:off x="2872226" y="0"/>
-                            <a:ext cx="2882900" cy="1516380"/>
+                            <a:off x="2818263" y="0"/>
+                            <a:ext cx="2783840" cy="1452245"/>
                           </a:xfrm>
                           <a:prstGeom prst="rect">
                             <a:avLst/>
@@ -5501,26 +5339,211 @@
                     </wpg:wgp>
                   </a:graphicData>
                 </a:graphic>
-              </wp:inline>
+                <wp14:sizeRelH relativeFrom="margin">
+                  <wp14:pctWidth>0</wp14:pctWidth>
+                </wp14:sizeRelH>
+                <wp14:sizeRelV relativeFrom="margin">
+                  <wp14:pctHeight>0</wp14:pctHeight>
+                </wp14:sizeRelV>
+              </wp:anchor>
             </w:drawing>
           </mc:Choice>
           <mc:Fallback>
             <w:pict>
-              <v:group w14:anchorId="253B05D7" id="Group 8" o:spid="_x0000_s1026" style="width:453.25pt;height:119.35pt;mso-position-horizontal-relative:char;mso-position-vertical-relative:line" coordsize="57551,15163" o:gfxdata="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">
-                <v:shape id="Picture 6" o:spid="_x0000_s1027" type="#_x0000_t75" style="position:absolute;width:28841;height:15144;visibility:visible;mso-wrap-style:square" o:gfxdata="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">
-                  <v:imagedata r:id="rId25" o:title="" croptop="5814f" cropbottom="8741f" cropleft="4768f" cropright="6212f"/>
+              <v:group w14:anchorId="05FA8D92" id="Group 13" o:spid="_x0000_s1026" style="position:absolute;margin-left:-9.8pt;margin-top:75.3pt;width:441.05pt;height:116.75pt;z-index:251659264;mso-position-horizontal-relative:margin;mso-width-relative:margin;mso-height-relative:margin" coordsize="56021,14838" o:gfxdata="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">
+                <v:shapetype id="_x0000_t75" coordsize="21600,21600" o:spt="75" o:preferrelative="t" path="m@4@5l@4@11@9@11@9@5xe" filled="f" stroked="f">
+                  <v:stroke joinstyle="miter"/>
+                  <v:formulas>
+                    <v:f eqn="if lineDrawn pixelLineWidth 0"/>
+                    <v:f eqn="sum @0 1 0"/>
+                    <v:f eqn="sum 0 0 @1"/>
+                    <v:f eqn="prod @2 1 2"/>
+                    <v:f eqn="prod @3 21600 pixelWidth"/>
+                    <v:f eqn="prod @3 21600 pixelHeight"/>
+                    <v:f eqn="sum @0 0 1"/>
+                    <v:f eqn="prod @6 1 2"/>
+                    <v:f eqn="prod @7 21600 pixelWidth"/>
+                    <v:f eqn="sum @8 21600 0"/>
+                    <v:f eqn="prod @7 21600 pixelHeight"/>
+                    <v:f eqn="sum @10 21600 0"/>
+                  </v:formulas>
+                  <v:path o:extrusionok="f" gradientshapeok="t" o:connecttype="rect"/>
+                  <o:lock v:ext="edit" aspectratio="t"/>
+                </v:shapetype>
+                <v:shape id="Picture 2" o:spid="_x0000_s1027" type="#_x0000_t75" style="position:absolute;top:68;width:28517;height:14770;visibility:visible;mso-wrap-style:square" o:gfxdata="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">
+                  <v:imagedata r:id="rId25" o:title="" croptop="6187f" cropbottom="8676f" cropleft="4887f" cropright="5646f"/>
                   <v:path arrowok="t"/>
                 </v:shape>
-                <v:shape id="Picture 7" o:spid="_x0000_s1028" type="#_x0000_t75" style="position:absolute;left:28722;width:28829;height:15163;visibility:visible;mso-wrap-style:square" o:gfxdata="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">
-                  <v:imagedata r:id="rId26" o:title="" croptop="4966f" cropbottom="8620f" cropleft="4835f" cropright="5278f"/>
+                <v:shape id="Picture 12" o:spid="_x0000_s1028" type="#_x0000_t75" style="position:absolute;left:28182;width:27839;height:14522;visibility:visible;mso-wrap-style:square" o:gfxdata="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">
+                  <v:imagedata r:id="rId26" o:title="" croptop="6041f" cropbottom="8529f" cropleft="4970f" cropright="5643f"/>
                   <v:path arrowok="t"/>
                 </v:shape>
-                <w10:anchorlock/>
+                <w10:wrap type="square" anchorx="margin"/>
               </v:group>
             </w:pict>
           </mc:Fallback>
         </mc:AlternateContent>
       </w:r>
+      <w:r>
+        <w:rPr>
+          <w:sz w:val="24"/>
+          <w:szCs w:val="24"/>
+          <w:shd w:val="clear" w:color="auto" w:fill="FFFFFF"/>
+          <w:lang w:val="en-US"/>
+        </w:rPr>
+        <w:t xml:space="preserve">After apply the PCA and </w:t>
+      </w:r>
+      <w:proofErr w:type="spellStart"/>
+      <w:r>
+        <w:rPr>
+          <w:sz w:val="24"/>
+          <w:szCs w:val="24"/>
+          <w:shd w:val="clear" w:color="auto" w:fill="FFFFFF"/>
+          <w:lang w:val="en-US"/>
+        </w:rPr>
+        <w:t>SelectKBest</w:t>
+      </w:r>
+      <w:proofErr w:type="spellEnd"/>
+      <w:r>
+        <w:rPr>
+          <w:sz w:val="24"/>
+          <w:szCs w:val="24"/>
+          <w:shd w:val="clear" w:color="auto" w:fill="FFFFFF"/>
+          <w:lang w:val="en-US"/>
+        </w:rPr>
+        <w:t xml:space="preserve"> algorithm</w:t>
+      </w:r>
+      <w:r>
+        <w:rPr>
+          <w:sz w:val="24"/>
+          <w:szCs w:val="24"/>
+          <w:shd w:val="clear" w:color="auto" w:fill="FFFFFF"/>
+          <w:lang w:val="en-US"/>
+        </w:rPr>
+        <w:t>,</w:t>
+      </w:r>
+      <w:r>
+        <w:rPr>
+          <w:sz w:val="24"/>
+          <w:szCs w:val="24"/>
+          <w:shd w:val="clear" w:color="auto" w:fill="FFFFFF"/>
+          <w:lang w:val="en-US"/>
+        </w:rPr>
+        <w:t xml:space="preserve"> </w:t>
+      </w:r>
+      <w:r>
+        <w:rPr>
+          <w:sz w:val="24"/>
+          <w:szCs w:val="24"/>
+          <w:shd w:val="clear" w:color="auto" w:fill="FFFFFF"/>
+          <w:lang w:val="en-US"/>
+        </w:rPr>
+        <w:t xml:space="preserve">I compared the </w:t>
+      </w:r>
+      <w:r>
+        <w:rPr>
+          <w:sz w:val="24"/>
+          <w:szCs w:val="24"/>
+          <w:shd w:val="clear" w:color="auto" w:fill="FFFFFF"/>
+          <w:lang w:val="en-US"/>
+        </w:rPr>
+        <w:t xml:space="preserve">precision </w:t>
+      </w:r>
+      <w:r>
+        <w:rPr>
+          <w:sz w:val="24"/>
+          <w:szCs w:val="24"/>
+          <w:shd w:val="clear" w:color="auto" w:fill="FFFFFF"/>
+          <w:lang w:val="en-US"/>
+        </w:rPr>
+        <w:t xml:space="preserve">metrics from </w:t>
+      </w:r>
+      <w:proofErr w:type="spellStart"/>
+      <w:r>
+        <w:rPr>
+          <w:sz w:val="24"/>
+          <w:szCs w:val="24"/>
+          <w:shd w:val="clear" w:color="auto" w:fill="FFFFFF"/>
+          <w:lang w:val="en-US"/>
+        </w:rPr>
+        <w:t>Guassian</w:t>
+      </w:r>
+      <w:proofErr w:type="spellEnd"/>
+      <w:r>
+        <w:rPr>
+          <w:sz w:val="24"/>
+          <w:szCs w:val="24"/>
+          <w:shd w:val="clear" w:color="auto" w:fill="FFFFFF"/>
+          <w:lang w:val="en-US"/>
+        </w:rPr>
+        <w:t xml:space="preserve"> Naïve Bayes, decision tree, SVM and k nearest neighbor algorithm to find out </w:t>
+      </w:r>
+      <w:r>
+        <w:rPr>
+          <w:sz w:val="24"/>
+          <w:szCs w:val="24"/>
+          <w:shd w:val="clear" w:color="auto" w:fill="FFFFFF"/>
+          <w:lang w:val="en-US"/>
+        </w:rPr>
+        <w:lastRenderedPageBreak/>
+        <w:t>the best one to identify the POI</w:t>
+      </w:r>
+      <w:r>
+        <w:rPr>
+          <w:sz w:val="24"/>
+          <w:szCs w:val="24"/>
+          <w:shd w:val="clear" w:color="auto" w:fill="FFFFFF"/>
+          <w:lang w:val="en-US"/>
+        </w:rPr>
+        <w:t>.</w:t>
+      </w:r>
+      <w:r>
+        <w:rPr>
+          <w:sz w:val="24"/>
+          <w:szCs w:val="24"/>
+          <w:shd w:val="clear" w:color="auto" w:fill="FFFFFF"/>
+          <w:lang w:val="en-US"/>
+        </w:rPr>
+        <w:t xml:space="preserve"> </w:t>
+      </w:r>
+      <w:proofErr w:type="spellStart"/>
+      <w:r>
+        <w:rPr>
+          <w:sz w:val="24"/>
+          <w:szCs w:val="24"/>
+          <w:shd w:val="clear" w:color="auto" w:fill="FFFFFF"/>
+          <w:lang w:val="en-US"/>
+        </w:rPr>
+        <w:t>SelectKBest</w:t>
+      </w:r>
+      <w:proofErr w:type="spellEnd"/>
+      <w:r>
+        <w:rPr>
+          <w:sz w:val="24"/>
+          <w:szCs w:val="24"/>
+          <w:shd w:val="clear" w:color="auto" w:fill="FFFFFF"/>
+          <w:lang w:val="en-US"/>
+        </w:rPr>
+        <w:t xml:space="preserve"> showed a better performance than the PCA algorithm</w:t>
+      </w:r>
+      <w:r>
+        <w:rPr>
+          <w:sz w:val="24"/>
+          <w:szCs w:val="24"/>
+          <w:shd w:val="clear" w:color="auto" w:fill="FFFFFF"/>
+          <w:lang w:val="en-US"/>
+        </w:rPr>
+        <w:t xml:space="preserve"> as you can see in the next chart</w:t>
+      </w:r>
+      <w:r>
+        <w:rPr>
+          <w:sz w:val="24"/>
+          <w:szCs w:val="24"/>
+          <w:shd w:val="clear" w:color="auto" w:fill="FFFFFF"/>
+          <w:lang w:val="en-US"/>
+        </w:rPr>
+        <w:t xml:space="preserve">. </w:t>
+      </w:r>
     </w:p>
     <w:p>
       <w:pPr>
@@ -5531,64 +5554,6 @@
           <w:lang w:val="en-US"/>
         </w:rPr>
       </w:pPr>
-      <w:r>
-        <w:rPr>
-          <w:sz w:val="24"/>
-          <w:szCs w:val="24"/>
-          <w:shd w:val="clear" w:color="auto" w:fill="FFFFFF"/>
-          <w:lang w:val="en-US"/>
-        </w:rPr>
-        <w:t xml:space="preserve">Therefore, </w:t>
-      </w:r>
-      <w:proofErr w:type="gramStart"/>
-      <w:r>
-        <w:rPr>
-          <w:sz w:val="24"/>
-          <w:szCs w:val="24"/>
-          <w:shd w:val="clear" w:color="auto" w:fill="FFFFFF"/>
-          <w:lang w:val="en-US"/>
-        </w:rPr>
-        <w:t>I’ve</w:t>
-      </w:r>
-      <w:proofErr w:type="gramEnd"/>
-      <w:r>
-        <w:rPr>
-          <w:sz w:val="24"/>
-          <w:szCs w:val="24"/>
-          <w:shd w:val="clear" w:color="auto" w:fill="FFFFFF"/>
-          <w:lang w:val="en-US"/>
-        </w:rPr>
-        <w:t xml:space="preserve"> chosen the </w:t>
-      </w:r>
-      <w:proofErr w:type="spellStart"/>
-      <w:r>
-        <w:rPr>
-          <w:sz w:val="24"/>
-          <w:szCs w:val="24"/>
-          <w:shd w:val="clear" w:color="auto" w:fill="FFFFFF"/>
-          <w:lang w:val="en-US"/>
-        </w:rPr>
-        <w:t>SelectKBest</w:t>
-      </w:r>
-      <w:proofErr w:type="spellEnd"/>
-      <w:r>
-        <w:rPr>
-          <w:sz w:val="24"/>
-          <w:szCs w:val="24"/>
-          <w:shd w:val="clear" w:color="auto" w:fill="FFFFFF"/>
-          <w:lang w:val="en-US"/>
-        </w:rPr>
-        <w:t xml:space="preserve"> method because it had a better performance to find out the POI.</w:t>
-      </w:r>
-      <w:r>
-        <w:rPr>
-          <w:sz w:val="24"/>
-          <w:szCs w:val="24"/>
-          <w:shd w:val="clear" w:color="auto" w:fill="FFFFFF"/>
-          <w:lang w:val="en-US"/>
-        </w:rPr>
-        <w:t xml:space="preserve"> </w:t>
-      </w:r>
     </w:p>
     <w:p>
       <w:pPr>
@@ -5599,6 +5564,35 @@
           <w:lang w:val="en-US"/>
         </w:rPr>
       </w:pPr>
+      <w:r>
+        <w:rPr>
+          <w:sz w:val="24"/>
+          <w:szCs w:val="24"/>
+          <w:shd w:val="clear" w:color="auto" w:fill="FFFFFF"/>
+          <w:lang w:val="en-US"/>
+        </w:rPr>
+        <w:t xml:space="preserve">Therefore, </w:t>
+      </w:r>
+      <w:proofErr w:type="gramStart"/>
+      <w:r>
+        <w:rPr>
+          <w:sz w:val="24"/>
+          <w:szCs w:val="24"/>
+          <w:shd w:val="clear" w:color="auto" w:fill="FFFFFF"/>
+          <w:lang w:val="en-US"/>
+        </w:rPr>
+        <w:t>I’ve</w:t>
+      </w:r>
+      <w:proofErr w:type="gramEnd"/>
+      <w:r>
+        <w:rPr>
+          <w:sz w:val="24"/>
+          <w:szCs w:val="24"/>
+          <w:shd w:val="clear" w:color="auto" w:fill="FFFFFF"/>
+          <w:lang w:val="en-US"/>
+        </w:rPr>
+        <w:t xml:space="preserve"> chosen the </w:t>
+      </w:r>
       <w:proofErr w:type="spellStart"/>
       <w:r>
         <w:rPr>
@@ -5617,105 +5611,7 @@
           <w:shd w:val="clear" w:color="auto" w:fill="FFFFFF"/>
           <w:lang w:val="en-US"/>
         </w:rPr>
-        <w:t xml:space="preserve"> showed its best performance to find out the POI with two features</w:t>
-      </w:r>
-      <w:r>
-        <w:rPr>
-          <w:sz w:val="24"/>
-          <w:szCs w:val="24"/>
-          <w:shd w:val="clear" w:color="auto" w:fill="FFFFFF"/>
-          <w:lang w:val="en-US"/>
-        </w:rPr>
-        <w:t>:</w:t>
-      </w:r>
-      <w:r>
-        <w:rPr>
-          <w:sz w:val="24"/>
-          <w:szCs w:val="24"/>
-          <w:shd w:val="clear" w:color="auto" w:fill="FFFFFF"/>
-          <w:lang w:val="en-US"/>
-        </w:rPr>
-        <w:t xml:space="preserve"> bo</w:t>
-      </w:r>
-      <w:r>
-        <w:rPr>
-          <w:sz w:val="24"/>
-          <w:szCs w:val="24"/>
-          <w:shd w:val="clear" w:color="auto" w:fill="FFFFFF"/>
-          <w:lang w:val="en-US"/>
-        </w:rPr>
-        <w:t xml:space="preserve">nus and </w:t>
-      </w:r>
-      <w:proofErr w:type="spellStart"/>
-      <w:r>
-        <w:rPr>
-          <w:sz w:val="24"/>
-          <w:szCs w:val="24"/>
-          <w:shd w:val="clear" w:color="auto" w:fill="FFFFFF"/>
-          <w:lang w:val="en-US"/>
-        </w:rPr>
-        <w:t>fraction_to_poi</w:t>
-      </w:r>
-      <w:proofErr w:type="spellEnd"/>
-      <w:r>
-        <w:rPr>
-          <w:sz w:val="24"/>
-          <w:szCs w:val="24"/>
-          <w:shd w:val="clear" w:color="auto" w:fill="FFFFFF"/>
-          <w:lang w:val="en-US"/>
-        </w:rPr>
-        <w:t xml:space="preserve">. The </w:t>
-      </w:r>
-      <w:proofErr w:type="spellStart"/>
-      <w:r>
-        <w:rPr>
-          <w:sz w:val="24"/>
-          <w:szCs w:val="24"/>
-          <w:shd w:val="clear" w:color="auto" w:fill="FFFFFF"/>
-          <w:lang w:val="en-US"/>
-        </w:rPr>
-        <w:t>fraction_to_poi</w:t>
-      </w:r>
-      <w:proofErr w:type="spellEnd"/>
-      <w:r>
-        <w:rPr>
-          <w:sz w:val="24"/>
-          <w:szCs w:val="24"/>
-          <w:shd w:val="clear" w:color="auto" w:fill="FFFFFF"/>
-          <w:lang w:val="en-US"/>
-        </w:rPr>
-        <w:t xml:space="preserve"> </w:t>
-      </w:r>
-      <w:proofErr w:type="gramStart"/>
-      <w:r>
-        <w:rPr>
-          <w:sz w:val="24"/>
-          <w:szCs w:val="24"/>
-          <w:shd w:val="clear" w:color="auto" w:fill="FFFFFF"/>
-          <w:lang w:val="en-US"/>
-        </w:rPr>
-        <w:t>was created</w:t>
-      </w:r>
-      <w:proofErr w:type="gramEnd"/>
-      <w:r>
-        <w:rPr>
-          <w:sz w:val="24"/>
-          <w:szCs w:val="24"/>
-          <w:shd w:val="clear" w:color="auto" w:fill="FFFFFF"/>
-          <w:lang w:val="en-US"/>
-        </w:rPr>
-        <w:t xml:space="preserve"> during this analysis. The process to reduce the number of feature is important be</w:t>
-      </w:r>
-      <w:bookmarkStart w:id="0" w:name="_GoBack"/>
-      <w:bookmarkEnd w:id="0"/>
-      <w:r>
-        <w:rPr>
-          <w:sz w:val="24"/>
-          <w:szCs w:val="24"/>
-          <w:shd w:val="clear" w:color="auto" w:fill="FFFFFF"/>
-          <w:lang w:val="en-US"/>
-        </w:rPr>
-        <w:t>cause the smaller is the number of features, faster is the process to train and predict.</w:t>
+        <w:t xml:space="preserve"> method because it had a better performance to find out the POI.</w:t>
       </w:r>
       <w:r>
         <w:rPr>
@@ -5736,15 +5632,6 @@
           <w:lang w:val="en-US"/>
         </w:rPr>
       </w:pPr>
-      <w:r>
-        <w:rPr>
-          <w:sz w:val="24"/>
-          <w:szCs w:val="24"/>
-          <w:shd w:val="clear" w:color="auto" w:fill="FFFFFF"/>
-          <w:lang w:val="en-US"/>
-        </w:rPr>
-        <w:t xml:space="preserve">My final list will contain just the features: bonus and </w:t>
-      </w:r>
       <w:proofErr w:type="spellStart"/>
       <w:r>
         <w:rPr>
@@ -5753,7 +5640,133 @@
           <w:shd w:val="clear" w:color="auto" w:fill="FFFFFF"/>
           <w:lang w:val="en-US"/>
         </w:rPr>
-        <w:t>fraction_to_poi</w:t>
+        <w:t>SelectKBest</w:t>
+      </w:r>
+      <w:proofErr w:type="spellEnd"/>
+      <w:r>
+        <w:rPr>
+          <w:sz w:val="24"/>
+          <w:szCs w:val="24"/>
+          <w:shd w:val="clear" w:color="auto" w:fill="FFFFFF"/>
+          <w:lang w:val="en-US"/>
+        </w:rPr>
+        <w:t xml:space="preserve"> showed its best performance to find out the POI with two features</w:t>
+      </w:r>
+      <w:r>
+        <w:rPr>
+          <w:sz w:val="24"/>
+          <w:szCs w:val="24"/>
+          <w:shd w:val="clear" w:color="auto" w:fill="FFFFFF"/>
+          <w:lang w:val="en-US"/>
+        </w:rPr>
+        <w:t>:</w:t>
+      </w:r>
+      <w:r>
+        <w:rPr>
+          <w:sz w:val="24"/>
+          <w:szCs w:val="24"/>
+          <w:shd w:val="clear" w:color="auto" w:fill="FFFFFF"/>
+          <w:lang w:val="en-US"/>
+        </w:rPr>
+        <w:t xml:space="preserve"> </w:t>
+      </w:r>
+      <w:proofErr w:type="spellStart"/>
+      <w:r>
+        <w:rPr>
+          <w:sz w:val="24"/>
+          <w:szCs w:val="24"/>
+          <w:shd w:val="clear" w:color="auto" w:fill="FFFFFF"/>
+          <w:lang w:val="en-US"/>
+        </w:rPr>
+        <w:t>exercised_stock_options</w:t>
+      </w:r>
+      <w:proofErr w:type="spellEnd"/>
+      <w:r>
+        <w:rPr>
+          <w:sz w:val="24"/>
+          <w:szCs w:val="24"/>
+          <w:shd w:val="clear" w:color="auto" w:fill="FFFFFF"/>
+          <w:lang w:val="en-US"/>
+        </w:rPr>
+        <w:t xml:space="preserve"> and </w:t>
+      </w:r>
+      <w:proofErr w:type="spellStart"/>
+      <w:r>
+        <w:rPr>
+          <w:sz w:val="24"/>
+          <w:szCs w:val="24"/>
+          <w:shd w:val="clear" w:color="auto" w:fill="FFFFFF"/>
+          <w:lang w:val="en-US"/>
+        </w:rPr>
+        <w:t>total_stock_value</w:t>
+      </w:r>
+      <w:proofErr w:type="spellEnd"/>
+      <w:r>
+        <w:rPr>
+          <w:sz w:val="24"/>
+          <w:szCs w:val="24"/>
+          <w:shd w:val="clear" w:color="auto" w:fill="FFFFFF"/>
+          <w:lang w:val="en-US"/>
+        </w:rPr>
+        <w:t>. The process to reduce the number of feature is important because the smaller is the number of features, faster is the process to train and predict.</w:t>
+      </w:r>
+    </w:p>
+    <w:p>
+      <w:pPr>
+        <w:rPr>
+          <w:sz w:val="24"/>
+          <w:szCs w:val="24"/>
+          <w:shd w:val="clear" w:color="auto" w:fill="FFFFFF"/>
+          <w:lang w:val="en-US"/>
+        </w:rPr>
+      </w:pPr>
+      <w:r>
+        <w:rPr>
+          <w:sz w:val="24"/>
+          <w:szCs w:val="24"/>
+          <w:shd w:val="clear" w:color="auto" w:fill="FFFFFF"/>
+          <w:lang w:val="en-US"/>
+        </w:rPr>
+        <w:t xml:space="preserve">My final list will contain just the features: </w:t>
+      </w:r>
+      <w:proofErr w:type="spellStart"/>
+      <w:r>
+        <w:rPr>
+          <w:sz w:val="24"/>
+          <w:szCs w:val="24"/>
+          <w:shd w:val="clear" w:color="auto" w:fill="FFFFFF"/>
+          <w:lang w:val="en-US"/>
+        </w:rPr>
+        <w:t>exercised_stock_options</w:t>
+      </w:r>
+      <w:proofErr w:type="spellEnd"/>
+      <w:r>
+        <w:rPr>
+          <w:sz w:val="24"/>
+          <w:szCs w:val="24"/>
+          <w:shd w:val="clear" w:color="auto" w:fill="FFFFFF"/>
+          <w:lang w:val="en-US"/>
+        </w:rPr>
+        <w:t xml:space="preserve"> </w:t>
+      </w:r>
+      <w:r>
+        <w:rPr>
+          <w:sz w:val="24"/>
+          <w:szCs w:val="24"/>
+          <w:shd w:val="clear" w:color="auto" w:fill="FFFFFF"/>
+          <w:lang w:val="en-US"/>
+        </w:rPr>
+        <w:t xml:space="preserve">and </w:t>
+      </w:r>
+      <w:proofErr w:type="spellStart"/>
+      <w:r>
+        <w:rPr>
+          <w:sz w:val="24"/>
+          <w:szCs w:val="24"/>
+          <w:shd w:val="clear" w:color="auto" w:fill="FFFFFF"/>
+          <w:lang w:val="en-US"/>
+        </w:rPr>
+        <w:t>total_stock_value</w:t>
       </w:r>
       <w:proofErr w:type="spellEnd"/>
       <w:r>
@@ -5930,12 +5943,11 @@
           <w:noProof/>
           <w:lang w:eastAsia="pt-BR"/>
         </w:rPr>
-        <w:lastRenderedPageBreak/>
         <w:drawing>
-          <wp:inline distT="0" distB="0" distL="0" distR="0" wp14:anchorId="75F7A818" wp14:editId="32DBF5C3">
-            <wp:extent cx="5006717" cy="2355824"/>
-            <wp:effectExtent l="0" t="0" r="3810" b="6985"/>
-            <wp:docPr id="9" name="Picture 9"/>
+          <wp:inline distT="0" distB="0" distL="0" distR="0" wp14:anchorId="016B37E9" wp14:editId="361B5541">
+            <wp:extent cx="4955118" cy="2339975"/>
+            <wp:effectExtent l="0" t="0" r="0" b="3175"/>
+            <wp:docPr id="14" name="Picture 14"/>
             <wp:cNvGraphicFramePr>
               <a:graphicFrameLocks xmlns:a="http://schemas.openxmlformats.org/drawingml/2006/main" noChangeAspect="1"/>
             </wp:cNvGraphicFramePr>
@@ -5948,13 +5960,13 @@
                   </pic:nvPicPr>
                   <pic:blipFill rotWithShape="1">
                     <a:blip r:embed="rId27"/>
-                    <a:srcRect l="7273" t="9055" b="13338"/>
+                    <a:srcRect l="8216" t="9440" b="13463"/>
                     <a:stretch/>
                   </pic:blipFill>
                   <pic:spPr bwMode="auto">
                     <a:xfrm>
                       <a:off x="0" y="0"/>
-                      <a:ext cx="5007306" cy="2356101"/>
+                      <a:ext cx="4956376" cy="2340569"/>
                     </a:xfrm>
                     <a:prstGeom prst="rect">
                       <a:avLst/>
@@ -6103,7 +6115,16 @@
           <w:szCs w:val="24"/>
           <w:lang w:val="en-US" w:eastAsia="pt-BR"/>
         </w:rPr>
-        <w:t xml:space="preserve"> do this well?  How did you tune the parameters of your particular algorithm? What parameters did you tune? (Some algorithms do not have parameters that you need to tune -- if this is the case for the one you picked, identify and briefly explain how you would have done it for the model that was not your final choice or a different model that does utilize parameter tuning, e.g. a decision tree classifier).  [relevant rubric items: “discuss parameter tuning”, “tune the algorithm”]</w:t>
+        <w:t xml:space="preserve"> do this well?  How did you tune the parameters of your particular </w:t>
+      </w:r>
+      <w:r>
+        <w:rPr>
+          <w:sz w:val="24"/>
+          <w:szCs w:val="24"/>
+          <w:lang w:val="en-US" w:eastAsia="pt-BR"/>
+        </w:rPr>
+        <w:lastRenderedPageBreak/>
+        <w:t>algorithm? What parameters did you tune? (Some algorithms do not have parameters that you need to tune -- if this is the case for the one you picked, identify and briefly explain how you would have done it for the model that was not your final choice or a different model that does utilize parameter tuning, e.g. a decision tree classifier).  [relevant rubric items: “discuss parameter tuning”, “tune the algorithm”]</w:t>
       </w:r>
     </w:p>
     <w:p>
@@ -6295,7 +6316,7 @@
           <w:shd w:val="clear" w:color="auto" w:fill="FFFFFF"/>
           <w:lang w:val="en-US"/>
         </w:rPr>
-        <w:t xml:space="preserve"> with bonus and </w:t>
+        <w:t xml:space="preserve"> with </w:t>
       </w:r>
       <w:proofErr w:type="spellStart"/>
       <w:r>
@@ -6305,7 +6326,7 @@
           <w:shd w:val="clear" w:color="auto" w:fill="FFFFFF"/>
           <w:lang w:val="en-US"/>
         </w:rPr>
-        <w:t>fraction_to_poi</w:t>
+        <w:t>exercised_stock_options</w:t>
       </w:r>
       <w:proofErr w:type="spellEnd"/>
       <w:r>
@@ -6315,6 +6336,26 @@
           <w:shd w:val="clear" w:color="auto" w:fill="FFFFFF"/>
           <w:lang w:val="en-US"/>
         </w:rPr>
+        <w:t xml:space="preserve"> and </w:t>
+      </w:r>
+      <w:proofErr w:type="spellStart"/>
+      <w:r>
+        <w:rPr>
+          <w:sz w:val="24"/>
+          <w:szCs w:val="24"/>
+          <w:shd w:val="clear" w:color="auto" w:fill="FFFFFF"/>
+          <w:lang w:val="en-US"/>
+        </w:rPr>
+        <w:t>total_stock_value</w:t>
+      </w:r>
+      <w:proofErr w:type="spellEnd"/>
+      <w:r>
+        <w:rPr>
+          <w:sz w:val="24"/>
+          <w:szCs w:val="24"/>
+          <w:shd w:val="clear" w:color="auto" w:fill="FFFFFF"/>
+          <w:lang w:val="en-US"/>
+        </w:rPr>
         <w:t xml:space="preserve"> </w:t>
       </w:r>
       <w:r>
@@ -6369,7 +6410,43 @@
           <w:shd w:val="clear" w:color="auto" w:fill="FFFFFF"/>
           <w:lang w:val="en-US"/>
         </w:rPr>
-        <w:t xml:space="preserve"> varied from 0.91 to 0.95 after tuning.</w:t>
+        <w:t xml:space="preserve"> varied from 0.</w:t>
+      </w:r>
+      <w:r>
+        <w:rPr>
+          <w:sz w:val="24"/>
+          <w:szCs w:val="24"/>
+          <w:shd w:val="clear" w:color="auto" w:fill="FFFFFF"/>
+          <w:lang w:val="en-US"/>
+        </w:rPr>
+        <w:t>80</w:t>
+      </w:r>
+      <w:r>
+        <w:rPr>
+          <w:sz w:val="24"/>
+          <w:szCs w:val="24"/>
+          <w:shd w:val="clear" w:color="auto" w:fill="FFFFFF"/>
+          <w:lang w:val="en-US"/>
+        </w:rPr>
+        <w:t xml:space="preserve"> to </w:t>
+      </w:r>
+      <w:r>
+        <w:rPr>
+          <w:sz w:val="24"/>
+          <w:szCs w:val="24"/>
+          <w:shd w:val="clear" w:color="auto" w:fill="FFFFFF"/>
+          <w:lang w:val="en-US"/>
+        </w:rPr>
+        <w:t>0.92</w:t>
+      </w:r>
+      <w:r>
+        <w:rPr>
+          <w:sz w:val="24"/>
+          <w:szCs w:val="24"/>
+          <w:shd w:val="clear" w:color="auto" w:fill="FFFFFF"/>
+          <w:lang w:val="en-US"/>
+        </w:rPr>
+        <w:t xml:space="preserve"> after tuning.</w:t>
       </w:r>
       <w:r>
         <w:rPr>
@@ -6691,7 +6768,6 @@
           <w:shd w:val="clear" w:color="auto" w:fill="FFFFFF"/>
           <w:lang w:val="en-US"/>
         </w:rPr>
-        <w:lastRenderedPageBreak/>
         <w:t xml:space="preserve">During my tests, I figured out </w:t>
       </w:r>
       <w:r>
@@ -7077,7 +7153,17 @@
           <w:shd w:val="clear" w:color="auto" w:fill="FFFFFF"/>
           <w:lang w:val="en-US"/>
         </w:rPr>
-        <w:t xml:space="preserve"> subsamples are used as training data. The cross-validation process is then repeated k times (the folds), with each of the k subsamples used exactly once as the validation data. The k results from the folds </w:t>
+        <w:t xml:space="preserve"> subsamples are used as training data. The cross-validation process is then repeated k times (the folds), with each of the k subsamples used exactly once as </w:t>
+      </w:r>
+      <w:r>
+        <w:rPr>
+          <w:sz w:val="24"/>
+          <w:szCs w:val="24"/>
+          <w:shd w:val="clear" w:color="auto" w:fill="FFFFFF"/>
+          <w:lang w:val="en-US"/>
+        </w:rPr>
+        <w:lastRenderedPageBreak/>
+        <w:t xml:space="preserve">the validation data. The k results from the folds </w:t>
       </w:r>
       <w:proofErr w:type="gramStart"/>
       <w:r>
@@ -7472,17 +7558,7 @@
           <w:shd w:val="clear" w:color="auto" w:fill="FFFFFF"/>
           <w:lang w:val="en-US"/>
         </w:rPr>
-        <w:t xml:space="preserve"> is the fraction of the POI identification </w:t>
-      </w:r>
-      <w:r>
-        <w:rPr>
-          <w:sz w:val="24"/>
-          <w:szCs w:val="24"/>
-          <w:shd w:val="clear" w:color="auto" w:fill="FFFFFF"/>
-          <w:lang w:val="en-US"/>
-        </w:rPr>
-        <w:lastRenderedPageBreak/>
-        <w:t>that are relevant for the query</w:t>
+        <w:t xml:space="preserve"> is the fraction of the POI identification that are relevant for the query</w:t>
       </w:r>
       <w:r>
         <w:rPr>
@@ -7563,10 +7639,10 @@
           <w:lang w:eastAsia="pt-BR"/>
         </w:rPr>
         <w:drawing>
-          <wp:inline distT="0" distB="0" distL="0" distR="0" wp14:anchorId="4736EB2A" wp14:editId="20E8811A">
-            <wp:extent cx="5006717" cy="2355824"/>
-            <wp:effectExtent l="0" t="0" r="3810" b="6985"/>
-            <wp:docPr id="5" name="Picture 5"/>
+          <wp:inline distT="0" distB="0" distL="0" distR="0" wp14:anchorId="46EF39F8" wp14:editId="628FA719">
+            <wp:extent cx="4955118" cy="2339975"/>
+            <wp:effectExtent l="0" t="0" r="0" b="3175"/>
+            <wp:docPr id="15" name="Picture 15"/>
             <wp:cNvGraphicFramePr>
               <a:graphicFrameLocks xmlns:a="http://schemas.openxmlformats.org/drawingml/2006/main" noChangeAspect="1"/>
             </wp:cNvGraphicFramePr>
@@ -7579,13 +7655,13 @@
                   </pic:nvPicPr>
                   <pic:blipFill rotWithShape="1">
                     <a:blip r:embed="rId27"/>
-                    <a:srcRect l="7273" t="9055" b="13338"/>
+                    <a:srcRect l="8216" t="9440" b="13463"/>
                     <a:stretch/>
                   </pic:blipFill>
                   <pic:spPr bwMode="auto">
                     <a:xfrm>
                       <a:off x="0" y="0"/>
-                      <a:ext cx="5007306" cy="2356101"/>
+                      <a:ext cx="4956376" cy="2340569"/>
                     </a:xfrm>
                     <a:prstGeom prst="rect">
                       <a:avLst/>
@@ -7687,7 +7763,17 @@
           <w:shd w:val="clear" w:color="auto" w:fill="FFFFFF"/>
           <w:lang w:val="en-US"/>
         </w:rPr>
-        <w:t>The others models hit the prediction of the POI with 50% or higher. Even tough, accuracy and recall showed a very close performance metric for all models while the precision, for SVC highlighted the bad performance.</w:t>
+        <w:t xml:space="preserve">The others models hit the prediction of the POI with 50% or higher. </w:t>
+      </w:r>
+      <w:r>
+        <w:rPr>
+          <w:sz w:val="24"/>
+          <w:szCs w:val="24"/>
+          <w:shd w:val="clear" w:color="auto" w:fill="FFFFFF"/>
+          <w:lang w:val="en-US"/>
+        </w:rPr>
+        <w:lastRenderedPageBreak/>
+        <w:t>Even tough, accuracy and recall showed a very close performance metric for all models while the precision, for SVC highlighted the bad performance.</w:t>
       </w:r>
       <w:r>
         <w:rPr>
@@ -8019,17 +8105,7 @@
           <w:shd w:val="clear" w:color="auto" w:fill="FFFFFF"/>
           <w:lang w:val="en-US"/>
         </w:rPr>
-        <w:t xml:space="preserve"> the </w:t>
-      </w:r>
-      <w:r>
-        <w:rPr>
-          <w:sz w:val="24"/>
-          <w:szCs w:val="24"/>
-          <w:shd w:val="clear" w:color="auto" w:fill="FFFFFF"/>
-          <w:lang w:val="en-US"/>
-        </w:rPr>
-        <w:lastRenderedPageBreak/>
-        <w:t xml:space="preserve">best approach is </w:t>
+        <w:t xml:space="preserve"> the best approach is </w:t>
       </w:r>
       <w:r>
         <w:rPr>
@@ -8360,6 +8436,7 @@
           <w:shd w:val="clear" w:color="auto" w:fill="FFFFFF"/>
           <w:lang w:val="en-US"/>
         </w:rPr>
+        <w:lastRenderedPageBreak/>
         <w:t xml:space="preserve">[8] - </w:t>
       </w:r>
       <w:hyperlink r:id="rId34" w:history="1">

</xml_diff>

<commit_message>
alterações solicitadas após revisão
</commit_message>
<xml_diff>
--- a/EronFraudy.docx
+++ b/EronFraudy.docx
@@ -2144,8 +2144,6 @@
           <w:lang w:val="en-US"/>
         </w:rPr>
       </w:pPr>
-      <w:bookmarkStart w:id="0" w:name="_GoBack"/>
-      <w:bookmarkEnd w:id="0"/>
       <w:r>
         <w:rPr>
           <w:sz w:val="24"/>
@@ -5062,17 +5060,18 @@
     </w:p>
     <w:p>
       <w:pPr>
-        <w:pStyle w:val="NoSpacing"/>
-        <w:rPr>
-          <w:sz w:val="24"/>
-          <w:szCs w:val="24"/>
-          <w:lang w:val="en-US"/>
-        </w:rPr>
-      </w:pPr>
-      <w:r>
-        <w:rPr>
-          <w:sz w:val="24"/>
-          <w:szCs w:val="24"/>
+        <w:rPr>
+          <w:sz w:val="24"/>
+          <w:szCs w:val="24"/>
+          <w:shd w:val="clear" w:color="auto" w:fill="FFFFFF"/>
+          <w:lang w:val="en-US"/>
+        </w:rPr>
+      </w:pPr>
+      <w:r>
+        <w:rPr>
+          <w:sz w:val="24"/>
+          <w:szCs w:val="24"/>
+          <w:shd w:val="clear" w:color="auto" w:fill="FFFFFF"/>
           <w:lang w:val="en-US"/>
         </w:rPr>
         <w:t xml:space="preserve">In order to continue </w:t>
@@ -5081,6 +5080,7 @@
         <w:rPr>
           <w:sz w:val="24"/>
           <w:szCs w:val="24"/>
+          <w:shd w:val="clear" w:color="auto" w:fill="FFFFFF"/>
           <w:lang w:val="en-US"/>
         </w:rPr>
         <w:t>reduc</w:t>
@@ -5089,6 +5089,7 @@
         <w:rPr>
           <w:sz w:val="24"/>
           <w:szCs w:val="24"/>
+          <w:shd w:val="clear" w:color="auto" w:fill="FFFFFF"/>
           <w:lang w:val="en-US"/>
         </w:rPr>
         <w:t>ing</w:t>
@@ -5097,6 +5098,7 @@
         <w:rPr>
           <w:sz w:val="24"/>
           <w:szCs w:val="24"/>
+          <w:shd w:val="clear" w:color="auto" w:fill="FFFFFF"/>
           <w:lang w:val="en-US"/>
         </w:rPr>
         <w:t xml:space="preserve"> </w:t>
@@ -5105,6 +5107,7 @@
         <w:rPr>
           <w:sz w:val="24"/>
           <w:szCs w:val="24"/>
+          <w:shd w:val="clear" w:color="auto" w:fill="FFFFFF"/>
           <w:lang w:val="en-US"/>
         </w:rPr>
         <w:t>the number of feature</w:t>
@@ -5113,6 +5116,7 @@
         <w:rPr>
           <w:sz w:val="24"/>
           <w:szCs w:val="24"/>
+          <w:shd w:val="clear" w:color="auto" w:fill="FFFFFF"/>
           <w:lang w:val="en-US"/>
         </w:rPr>
         <w:t xml:space="preserve">, I applied the </w:t>
@@ -5122,6 +5126,7 @@
         <w:rPr>
           <w:sz w:val="24"/>
           <w:szCs w:val="24"/>
+          <w:shd w:val="clear" w:color="auto" w:fill="FFFFFF"/>
           <w:lang w:val="en-US"/>
         </w:rPr>
         <w:t>SelectKBest</w:t>
@@ -5131,6 +5136,7 @@
         <w:rPr>
           <w:sz w:val="24"/>
           <w:szCs w:val="24"/>
+          <w:shd w:val="clear" w:color="auto" w:fill="FFFFFF"/>
           <w:lang w:val="en-US"/>
         </w:rPr>
         <w:t xml:space="preserve"> and PCA algorithms with </w:t>
@@ -5140,6 +5146,7 @@
         <w:rPr>
           <w:sz w:val="24"/>
           <w:szCs w:val="24"/>
+          <w:shd w:val="clear" w:color="auto" w:fill="FFFFFF"/>
           <w:lang w:val="en-US"/>
         </w:rPr>
         <w:t>2</w:t>
@@ -5149,6 +5156,7 @@
         <w:rPr>
           <w:sz w:val="24"/>
           <w:szCs w:val="24"/>
+          <w:shd w:val="clear" w:color="auto" w:fill="FFFFFF"/>
           <w:lang w:val="en-US"/>
         </w:rPr>
         <w:t xml:space="preserve">, 4, 7 and 9 features. </w:t>
@@ -5158,6 +5166,7 @@
         <w:rPr>
           <w:sz w:val="24"/>
           <w:szCs w:val="24"/>
+          <w:shd w:val="clear" w:color="auto" w:fill="FFFFFF"/>
           <w:lang w:val="en-US"/>
         </w:rPr>
         <w:t>SelectKBest</w:t>
@@ -5167,6 +5176,7 @@
         <w:rPr>
           <w:sz w:val="24"/>
           <w:szCs w:val="24"/>
+          <w:shd w:val="clear" w:color="auto" w:fill="FFFFFF"/>
           <w:lang w:val="en-US"/>
         </w:rPr>
         <w:t xml:space="preserve"> selects the features according to the k highest score</w:t>
@@ -5175,22 +5185,16 @@
         <w:rPr>
           <w:sz w:val="24"/>
           <w:szCs w:val="24"/>
-          <w:lang w:val="en-US"/>
-        </w:rPr>
-        <w:t xml:space="preserve"> </w:t>
-      </w:r>
-      <w:r>
-        <w:rPr>
-          <w:sz w:val="24"/>
-          <w:szCs w:val="24"/>
-          <w:lang w:val="en-US"/>
-        </w:rPr>
-        <w:t>[9]</w:t>
-      </w:r>
-      <w:r>
-        <w:rPr>
-          <w:sz w:val="24"/>
-          <w:szCs w:val="24"/>
+          <w:shd w:val="clear" w:color="auto" w:fill="FFFFFF"/>
+          <w:lang w:val="en-US"/>
+        </w:rPr>
+        <w:t xml:space="preserve"> [9]</w:t>
+      </w:r>
+      <w:r>
+        <w:rPr>
+          <w:sz w:val="24"/>
+          <w:szCs w:val="24"/>
+          <w:shd w:val="clear" w:color="auto" w:fill="FFFFFF"/>
           <w:lang w:val="en-US"/>
         </w:rPr>
         <w:t>. PCA is linear dimensionality reduction using Singular Value Decomposition of the data to project it to a lower dimensional space</w:t>
@@ -5199,22 +5203,16 @@
         <w:rPr>
           <w:sz w:val="24"/>
           <w:szCs w:val="24"/>
-          <w:lang w:val="en-US"/>
-        </w:rPr>
-        <w:t xml:space="preserve"> </w:t>
-      </w:r>
-      <w:r>
-        <w:rPr>
-          <w:sz w:val="24"/>
-          <w:szCs w:val="24"/>
-          <w:lang w:val="en-US"/>
-        </w:rPr>
-        <w:t>[12]</w:t>
-      </w:r>
-      <w:r>
-        <w:rPr>
-          <w:sz w:val="24"/>
-          <w:szCs w:val="24"/>
+          <w:shd w:val="clear" w:color="auto" w:fill="FFFFFF"/>
+          <w:lang w:val="en-US"/>
+        </w:rPr>
+        <w:t xml:space="preserve"> [12]</w:t>
+      </w:r>
+      <w:r>
+        <w:rPr>
+          <w:sz w:val="24"/>
+          <w:szCs w:val="24"/>
+          <w:shd w:val="clear" w:color="auto" w:fill="FFFFFF"/>
           <w:lang w:val="en-US"/>
         </w:rPr>
         <w:t xml:space="preserve">. </w:t>
@@ -5231,26 +5229,133 @@
       </w:pPr>
       <w:r>
         <w:rPr>
+          <w:sz w:val="24"/>
+          <w:szCs w:val="24"/>
+          <w:shd w:val="clear" w:color="auto" w:fill="FFFFFF"/>
+          <w:lang w:val="en-US"/>
+        </w:rPr>
+        <w:t xml:space="preserve">After apply the PCA and </w:t>
+      </w:r>
+      <w:proofErr w:type="spellStart"/>
+      <w:r>
+        <w:rPr>
+          <w:sz w:val="24"/>
+          <w:szCs w:val="24"/>
+          <w:shd w:val="clear" w:color="auto" w:fill="FFFFFF"/>
+          <w:lang w:val="en-US"/>
+        </w:rPr>
+        <w:t>SelectKBest</w:t>
+      </w:r>
+      <w:proofErr w:type="spellEnd"/>
+      <w:r>
+        <w:rPr>
+          <w:sz w:val="24"/>
+          <w:szCs w:val="24"/>
+          <w:shd w:val="clear" w:color="auto" w:fill="FFFFFF"/>
+          <w:lang w:val="en-US"/>
+        </w:rPr>
+        <w:t xml:space="preserve"> algorithm, I compared the precision and recall metrics from </w:t>
+      </w:r>
+      <w:proofErr w:type="spellStart"/>
+      <w:r>
+        <w:rPr>
+          <w:sz w:val="24"/>
+          <w:szCs w:val="24"/>
+          <w:shd w:val="clear" w:color="auto" w:fill="FFFFFF"/>
+          <w:lang w:val="en-US"/>
+        </w:rPr>
+        <w:t>Guassian</w:t>
+      </w:r>
+      <w:proofErr w:type="spellEnd"/>
+      <w:r>
+        <w:rPr>
+          <w:sz w:val="24"/>
+          <w:szCs w:val="24"/>
+          <w:shd w:val="clear" w:color="auto" w:fill="FFFFFF"/>
+          <w:lang w:val="en-US"/>
+        </w:rPr>
+        <w:t xml:space="preserve"> Naïve Bayes, decision tree, SVM and k nearest neighbor algorithm to find out the best one to identify the POI.</w:t>
+      </w:r>
+    </w:p>
+    <w:p>
+      <w:pPr>
+        <w:rPr>
+          <w:sz w:val="24"/>
+          <w:szCs w:val="24"/>
+          <w:shd w:val="clear" w:color="auto" w:fill="FFFFFF"/>
+          <w:lang w:val="en-US"/>
+        </w:rPr>
+      </w:pPr>
+      <w:r>
+        <w:rPr>
+          <w:sz w:val="24"/>
+          <w:szCs w:val="24"/>
+          <w:shd w:val="clear" w:color="auto" w:fill="FFFFFF"/>
+          <w:lang w:val="en-US"/>
+        </w:rPr>
+        <w:t xml:space="preserve">Analyzing the precision, three models showed a better performance using </w:t>
+      </w:r>
+      <w:proofErr w:type="spellStart"/>
+      <w:r>
+        <w:rPr>
+          <w:sz w:val="24"/>
+          <w:szCs w:val="24"/>
+          <w:shd w:val="clear" w:color="auto" w:fill="FFFFFF"/>
+          <w:lang w:val="en-US"/>
+        </w:rPr>
+        <w:t>SelectKBest</w:t>
+      </w:r>
+      <w:proofErr w:type="spellEnd"/>
+      <w:r>
+        <w:rPr>
+          <w:sz w:val="24"/>
+          <w:szCs w:val="24"/>
+          <w:shd w:val="clear" w:color="auto" w:fill="FFFFFF"/>
+          <w:lang w:val="en-US"/>
+        </w:rPr>
+        <w:t xml:space="preserve"> than PCA function.</w:t>
+      </w:r>
+    </w:p>
+    <w:p>
+      <w:pPr>
+        <w:rPr>
+          <w:sz w:val="24"/>
+          <w:szCs w:val="24"/>
+          <w:lang w:val="en-US"/>
+        </w:rPr>
+      </w:pPr>
+    </w:p>
+    <w:p>
+      <w:pPr>
+        <w:rPr>
+          <w:sz w:val="24"/>
+          <w:szCs w:val="24"/>
+          <w:shd w:val="clear" w:color="auto" w:fill="FFFFFF"/>
+          <w:lang w:val="en-US"/>
+        </w:rPr>
+      </w:pPr>
+      <w:r>
+        <w:rPr>
+          <w:sz w:val="24"/>
+          <w:szCs w:val="24"/>
+          <w:shd w:val="clear" w:color="auto" w:fill="FFFFFF"/>
+          <w:lang w:val="en-US"/>
+        </w:rPr>
+        <w:lastRenderedPageBreak/>
+        <w:t xml:space="preserve"> </w:t>
+      </w:r>
+      <w:r>
+        <w:rPr>
           <w:noProof/>
-          <w:sz w:val="24"/>
-          <w:szCs w:val="24"/>
           <w:lang w:eastAsia="pt-BR"/>
         </w:rPr>
         <mc:AlternateContent>
           <mc:Choice Requires="wpg">
             <w:drawing>
-              <wp:anchor distT="0" distB="0" distL="114300" distR="114300" simplePos="0" relativeHeight="251659264" behindDoc="0" locked="0" layoutInCell="1" allowOverlap="1">
-                <wp:simplePos x="0" y="0"/>
-                <wp:positionH relativeFrom="margin">
-                  <wp:posOffset>-124460</wp:posOffset>
-                </wp:positionH>
-                <wp:positionV relativeFrom="paragraph">
-                  <wp:posOffset>956310</wp:posOffset>
-                </wp:positionV>
-                <wp:extent cx="5601335" cy="1482725"/>
-                <wp:effectExtent l="0" t="0" r="0" b="3175"/>
-                <wp:wrapSquare wrapText="bothSides"/>
-                <wp:docPr id="13" name="Group 13"/>
+              <wp:inline distT="0" distB="0" distL="0" distR="0" wp14:anchorId="79B18B60" wp14:editId="2B3CC947">
+                <wp:extent cx="5400040" cy="1450975"/>
+                <wp:effectExtent l="0" t="0" r="0" b="0"/>
+                <wp:docPr id="22" name="Group 22"/>
                 <wp:cNvGraphicFramePr/>
                 <a:graphic xmlns:a="http://schemas.openxmlformats.org/drawingml/2006/main">
                   <a:graphicData uri="http://schemas.microsoft.com/office/word/2010/wordprocessingGroup">
@@ -5259,14 +5364,14 @@
                       <wpg:grpSpPr>
                         <a:xfrm>
                           <a:off x="0" y="0"/>
-                          <a:ext cx="5601335" cy="1482725"/>
+                          <a:ext cx="5400040" cy="1450975"/>
                           <a:chOff x="0" y="0"/>
-                          <a:chExt cx="5602103" cy="1483834"/>
+                          <a:chExt cx="6133835" cy="1648460"/>
                         </a:xfrm>
                       </wpg:grpSpPr>
                       <pic:pic xmlns:pic="http://schemas.openxmlformats.org/drawingml/2006/picture">
                         <pic:nvPicPr>
-                          <pic:cNvPr id="2" name="Picture 2"/>
+                          <pic:cNvPr id="20" name="Picture 20"/>
                           <pic:cNvPicPr>
                             <a:picLocks noChangeAspect="1"/>
                           </pic:cNvPicPr>
@@ -5279,13 +5384,13 @@
                               </a:ext>
                             </a:extLst>
                           </a:blip>
-                          <a:srcRect l="7457" t="9440" r="8615" b="13238"/>
+                          <a:srcRect l="8720" t="9890" r="9894" b="13464"/>
                           <a:stretch/>
                         </pic:blipFill>
                         <pic:spPr bwMode="auto">
                           <a:xfrm>
-                            <a:off x="0" y="6824"/>
-                            <a:ext cx="2851785" cy="1477010"/>
+                            <a:off x="3050275" y="0"/>
+                            <a:ext cx="3083560" cy="1630680"/>
                           </a:xfrm>
                           <a:prstGeom prst="rect">
                             <a:avLst/>
@@ -5302,7 +5407,7 @@
                       </pic:pic>
                       <pic:pic xmlns:pic="http://schemas.openxmlformats.org/drawingml/2006/picture">
                         <pic:nvPicPr>
-                          <pic:cNvPr id="12" name="Picture 12"/>
+                          <pic:cNvPr id="17" name="Picture 17"/>
                           <pic:cNvPicPr>
                             <a:picLocks noChangeAspect="1"/>
                           </pic:cNvPicPr>
@@ -5315,13 +5420,13 @@
                               </a:ext>
                             </a:extLst>
                           </a:blip>
-                          <a:srcRect l="7583" t="9218" r="8611" b="13014"/>
+                          <a:srcRect l="8341" t="9667" r="9869" b="12789"/>
                           <a:stretch/>
                         </pic:blipFill>
                         <pic:spPr bwMode="auto">
                           <a:xfrm>
-                            <a:off x="2818263" y="0"/>
-                            <a:ext cx="2783840" cy="1452245"/>
+                            <a:off x="0" y="0"/>
+                            <a:ext cx="3092450" cy="1648460"/>
                           </a:xfrm>
                           <a:prstGeom prst="rect">
                             <a:avLst/>
@@ -5339,18 +5444,12 @@
                     </wpg:wgp>
                   </a:graphicData>
                 </a:graphic>
-                <wp14:sizeRelH relativeFrom="margin">
-                  <wp14:pctWidth>0</wp14:pctWidth>
-                </wp14:sizeRelH>
-                <wp14:sizeRelV relativeFrom="margin">
-                  <wp14:pctHeight>0</wp14:pctHeight>
-                </wp14:sizeRelV>
-              </wp:anchor>
+              </wp:inline>
             </w:drawing>
           </mc:Choice>
           <mc:Fallback>
             <w:pict>
-              <v:group w14:anchorId="05FA8D92" id="Group 13" o:spid="_x0000_s1026" style="position:absolute;margin-left:-9.8pt;margin-top:75.3pt;width:441.05pt;height:116.75pt;z-index:251659264;mso-position-horizontal-relative:margin;mso-width-relative:margin;mso-height-relative:margin" coordsize="56021,14838" o:gfxdata="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">
+              <v:group w14:anchorId="326A2C97" id="Group 22" o:spid="_x0000_s1026" style="width:425.2pt;height:114.25pt;mso-position-horizontal-relative:char;mso-position-vertical-relative:line" coordsize="61338,16484" o:gfxdata="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">
                 <v:shapetype id="_x0000_t75" coordsize="21600,21600" o:spt="75" o:preferrelative="t" path="m@4@5l@4@11@9@11@9@5xe" filled="f" stroked="f">
                   <v:stroke joinstyle="miter"/>
                   <v:formulas>
@@ -5370,180 +5469,20 @@
                   <v:path o:extrusionok="f" gradientshapeok="t" o:connecttype="rect"/>
                   <o:lock v:ext="edit" aspectratio="t"/>
                 </v:shapetype>
-                <v:shape id="Picture 2" o:spid="_x0000_s1027" type="#_x0000_t75" style="position:absolute;top:68;width:28517;height:14770;visibility:visible;mso-wrap-style:square" o:gfxdata="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">
-                  <v:imagedata r:id="rId25" o:title="" croptop="6187f" cropbottom="8676f" cropleft="4887f" cropright="5646f"/>
+                <v:shape id="Picture 20" o:spid="_x0000_s1027" type="#_x0000_t75" style="position:absolute;left:30502;width:30836;height:16306;visibility:visible;mso-wrap-style:square" o:gfxdata="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">
+                  <v:imagedata r:id="rId25" o:title="" croptop="6482f" cropbottom="8824f" cropleft="5715f" cropright="6484f"/>
                   <v:path arrowok="t"/>
                 </v:shape>
-                <v:shape id="Picture 12" o:spid="_x0000_s1028" type="#_x0000_t75" style="position:absolute;left:28182;width:27839;height:14522;visibility:visible;mso-wrap-style:square" o:gfxdata="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">
-                  <v:imagedata r:id="rId26" o:title="" croptop="6041f" cropbottom="8529f" cropleft="4970f" cropright="5643f"/>
+                <v:shape id="Picture 17" o:spid="_x0000_s1028" type="#_x0000_t75" style="position:absolute;width:30924;height:16484;visibility:visible;mso-wrap-style:square" o:gfxdata="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">
+                  <v:imagedata r:id="rId26" o:title="" croptop="6335f" cropbottom="8381f" cropleft="5466f" cropright="6468f"/>
                   <v:path arrowok="t"/>
                 </v:shape>
-                <w10:wrap type="square" anchorx="margin"/>
+                <w10:anchorlock/>
               </v:group>
             </w:pict>
           </mc:Fallback>
         </mc:AlternateContent>
       </w:r>
-      <w:r>
-        <w:rPr>
-          <w:sz w:val="24"/>
-          <w:szCs w:val="24"/>
-          <w:shd w:val="clear" w:color="auto" w:fill="FFFFFF"/>
-          <w:lang w:val="en-US"/>
-        </w:rPr>
-        <w:t xml:space="preserve">After apply the PCA and </w:t>
-      </w:r>
-      <w:proofErr w:type="spellStart"/>
-      <w:r>
-        <w:rPr>
-          <w:sz w:val="24"/>
-          <w:szCs w:val="24"/>
-          <w:shd w:val="clear" w:color="auto" w:fill="FFFFFF"/>
-          <w:lang w:val="en-US"/>
-        </w:rPr>
-        <w:t>SelectKBest</w:t>
-      </w:r>
-      <w:proofErr w:type="spellEnd"/>
-      <w:r>
-        <w:rPr>
-          <w:sz w:val="24"/>
-          <w:szCs w:val="24"/>
-          <w:shd w:val="clear" w:color="auto" w:fill="FFFFFF"/>
-          <w:lang w:val="en-US"/>
-        </w:rPr>
-        <w:t xml:space="preserve"> algorithm</w:t>
-      </w:r>
-      <w:r>
-        <w:rPr>
-          <w:sz w:val="24"/>
-          <w:szCs w:val="24"/>
-          <w:shd w:val="clear" w:color="auto" w:fill="FFFFFF"/>
-          <w:lang w:val="en-US"/>
-        </w:rPr>
-        <w:t>,</w:t>
-      </w:r>
-      <w:r>
-        <w:rPr>
-          <w:sz w:val="24"/>
-          <w:szCs w:val="24"/>
-          <w:shd w:val="clear" w:color="auto" w:fill="FFFFFF"/>
-          <w:lang w:val="en-US"/>
-        </w:rPr>
-        <w:t xml:space="preserve"> </w:t>
-      </w:r>
-      <w:r>
-        <w:rPr>
-          <w:sz w:val="24"/>
-          <w:szCs w:val="24"/>
-          <w:shd w:val="clear" w:color="auto" w:fill="FFFFFF"/>
-          <w:lang w:val="en-US"/>
-        </w:rPr>
-        <w:t xml:space="preserve">I compared the </w:t>
-      </w:r>
-      <w:r>
-        <w:rPr>
-          <w:sz w:val="24"/>
-          <w:szCs w:val="24"/>
-          <w:shd w:val="clear" w:color="auto" w:fill="FFFFFF"/>
-          <w:lang w:val="en-US"/>
-        </w:rPr>
-        <w:t xml:space="preserve">precision </w:t>
-      </w:r>
-      <w:r>
-        <w:rPr>
-          <w:sz w:val="24"/>
-          <w:szCs w:val="24"/>
-          <w:shd w:val="clear" w:color="auto" w:fill="FFFFFF"/>
-          <w:lang w:val="en-US"/>
-        </w:rPr>
-        <w:t xml:space="preserve">metrics from </w:t>
-      </w:r>
-      <w:proofErr w:type="spellStart"/>
-      <w:r>
-        <w:rPr>
-          <w:sz w:val="24"/>
-          <w:szCs w:val="24"/>
-          <w:shd w:val="clear" w:color="auto" w:fill="FFFFFF"/>
-          <w:lang w:val="en-US"/>
-        </w:rPr>
-        <w:t>Guassian</w:t>
-      </w:r>
-      <w:proofErr w:type="spellEnd"/>
-      <w:r>
-        <w:rPr>
-          <w:sz w:val="24"/>
-          <w:szCs w:val="24"/>
-          <w:shd w:val="clear" w:color="auto" w:fill="FFFFFF"/>
-          <w:lang w:val="en-US"/>
-        </w:rPr>
-        <w:t xml:space="preserve"> Naïve Bayes, decision tree, SVM and k nearest neighbor algorithm to find out </w:t>
-      </w:r>
-      <w:r>
-        <w:rPr>
-          <w:sz w:val="24"/>
-          <w:szCs w:val="24"/>
-          <w:shd w:val="clear" w:color="auto" w:fill="FFFFFF"/>
-          <w:lang w:val="en-US"/>
-        </w:rPr>
-        <w:lastRenderedPageBreak/>
-        <w:t>the best one to identify the POI</w:t>
-      </w:r>
-      <w:r>
-        <w:rPr>
-          <w:sz w:val="24"/>
-          <w:szCs w:val="24"/>
-          <w:shd w:val="clear" w:color="auto" w:fill="FFFFFF"/>
-          <w:lang w:val="en-US"/>
-        </w:rPr>
-        <w:t>.</w:t>
-      </w:r>
-      <w:r>
-        <w:rPr>
-          <w:sz w:val="24"/>
-          <w:szCs w:val="24"/>
-          <w:shd w:val="clear" w:color="auto" w:fill="FFFFFF"/>
-          <w:lang w:val="en-US"/>
-        </w:rPr>
-        <w:t xml:space="preserve"> </w:t>
-      </w:r>
-      <w:proofErr w:type="spellStart"/>
-      <w:r>
-        <w:rPr>
-          <w:sz w:val="24"/>
-          <w:szCs w:val="24"/>
-          <w:shd w:val="clear" w:color="auto" w:fill="FFFFFF"/>
-          <w:lang w:val="en-US"/>
-        </w:rPr>
-        <w:t>SelectKBest</w:t>
-      </w:r>
-      <w:proofErr w:type="spellEnd"/>
-      <w:r>
-        <w:rPr>
-          <w:sz w:val="24"/>
-          <w:szCs w:val="24"/>
-          <w:shd w:val="clear" w:color="auto" w:fill="FFFFFF"/>
-          <w:lang w:val="en-US"/>
-        </w:rPr>
-        <w:t xml:space="preserve"> showed a better performance than the PCA algorithm</w:t>
-      </w:r>
-      <w:r>
-        <w:rPr>
-          <w:sz w:val="24"/>
-          <w:szCs w:val="24"/>
-          <w:shd w:val="clear" w:color="auto" w:fill="FFFFFF"/>
-          <w:lang w:val="en-US"/>
-        </w:rPr>
-        <w:t xml:space="preserve"> as you can see in the next chart</w:t>
-      </w:r>
-      <w:r>
-        <w:rPr>
-          <w:sz w:val="24"/>
-          <w:szCs w:val="24"/>
-          <w:shd w:val="clear" w:color="auto" w:fill="FFFFFF"/>
-          <w:lang w:val="en-US"/>
-        </w:rPr>
-        <w:t xml:space="preserve">. </w:t>
-      </w:r>
     </w:p>
     <w:p>
       <w:pPr>
@@ -5554,6 +5493,44 @@
           <w:lang w:val="en-US"/>
         </w:rPr>
       </w:pPr>
+      <w:r>
+        <w:rPr>
+          <w:sz w:val="24"/>
+          <w:szCs w:val="24"/>
+          <w:shd w:val="clear" w:color="auto" w:fill="FFFFFF"/>
+          <w:lang w:val="en-US"/>
+        </w:rPr>
+        <w:t xml:space="preserve">The recall metric showed a performance behavior for </w:t>
+      </w:r>
+      <w:proofErr w:type="spellStart"/>
+      <w:r>
+        <w:rPr>
+          <w:sz w:val="24"/>
+          <w:szCs w:val="24"/>
+          <w:shd w:val="clear" w:color="auto" w:fill="FFFFFF"/>
+          <w:lang w:val="en-US"/>
+        </w:rPr>
+        <w:t>SelectKBest</w:t>
+      </w:r>
+      <w:proofErr w:type="spellEnd"/>
+      <w:r>
+        <w:rPr>
+          <w:sz w:val="24"/>
+          <w:szCs w:val="24"/>
+          <w:shd w:val="clear" w:color="auto" w:fill="FFFFFF"/>
+          <w:lang w:val="en-US"/>
+        </w:rPr>
+        <w:t xml:space="preserve"> and PCA function</w:t>
+      </w:r>
+      <w:r>
+        <w:rPr>
+          <w:sz w:val="24"/>
+          <w:szCs w:val="24"/>
+          <w:shd w:val="clear" w:color="auto" w:fill="FFFFFF"/>
+          <w:lang w:val="en-US"/>
+        </w:rPr>
+        <w:t>.</w:t>
+      </w:r>
     </w:p>
     <w:p>
       <w:pPr>
@@ -5566,61 +5543,123 @@
       </w:pPr>
       <w:r>
         <w:rPr>
-          <w:sz w:val="24"/>
-          <w:szCs w:val="24"/>
-          <w:shd w:val="clear" w:color="auto" w:fill="FFFFFF"/>
-          <w:lang w:val="en-US"/>
-        </w:rPr>
-        <w:t xml:space="preserve">Therefore, </w:t>
-      </w:r>
-      <w:proofErr w:type="gramStart"/>
-      <w:r>
-        <w:rPr>
-          <w:sz w:val="24"/>
-          <w:szCs w:val="24"/>
-          <w:shd w:val="clear" w:color="auto" w:fill="FFFFFF"/>
-          <w:lang w:val="en-US"/>
-        </w:rPr>
-        <w:t>I’ve</w:t>
-      </w:r>
-      <w:proofErr w:type="gramEnd"/>
-      <w:r>
-        <w:rPr>
-          <w:sz w:val="24"/>
-          <w:szCs w:val="24"/>
-          <w:shd w:val="clear" w:color="auto" w:fill="FFFFFF"/>
-          <w:lang w:val="en-US"/>
-        </w:rPr>
-        <w:t xml:space="preserve"> chosen the </w:t>
-      </w:r>
-      <w:proofErr w:type="spellStart"/>
-      <w:r>
-        <w:rPr>
-          <w:sz w:val="24"/>
-          <w:szCs w:val="24"/>
-          <w:shd w:val="clear" w:color="auto" w:fill="FFFFFF"/>
-          <w:lang w:val="en-US"/>
-        </w:rPr>
-        <w:t>SelectKBest</w:t>
-      </w:r>
-      <w:proofErr w:type="spellEnd"/>
-      <w:r>
-        <w:rPr>
-          <w:sz w:val="24"/>
-          <w:szCs w:val="24"/>
-          <w:shd w:val="clear" w:color="auto" w:fill="FFFFFF"/>
-          <w:lang w:val="en-US"/>
-        </w:rPr>
-        <w:t xml:space="preserve"> method because it had a better performance to find out the POI.</w:t>
-      </w:r>
-      <w:r>
-        <w:rPr>
-          <w:sz w:val="24"/>
-          <w:szCs w:val="24"/>
-          <w:shd w:val="clear" w:color="auto" w:fill="FFFFFF"/>
-          <w:lang w:val="en-US"/>
-        </w:rPr>
-        <w:t xml:space="preserve"> </w:t>
+          <w:noProof/>
+          <w:lang w:eastAsia="pt-BR"/>
+        </w:rPr>
+        <mc:AlternateContent>
+          <mc:Choice Requires="wpg">
+            <w:drawing>
+              <wp:inline distT="0" distB="0" distL="0" distR="0" wp14:anchorId="7AA1C837" wp14:editId="2B8ADFE4">
+                <wp:extent cx="5400040" cy="1476346"/>
+                <wp:effectExtent l="0" t="0" r="0" b="0"/>
+                <wp:docPr id="23" name="Group 23"/>
+                <wp:cNvGraphicFramePr/>
+                <a:graphic xmlns:a="http://schemas.openxmlformats.org/drawingml/2006/main">
+                  <a:graphicData uri="http://schemas.microsoft.com/office/word/2010/wordprocessingGroup">
+                    <wpg:wgp>
+                      <wpg:cNvGrpSpPr/>
+                      <wpg:grpSpPr>
+                        <a:xfrm>
+                          <a:off x="0" y="0"/>
+                          <a:ext cx="5400040" cy="1476346"/>
+                          <a:chOff x="0" y="0"/>
+                          <a:chExt cx="6133835" cy="1678770"/>
+                        </a:xfrm>
+                      </wpg:grpSpPr>
+                      <pic:pic xmlns:pic="http://schemas.openxmlformats.org/drawingml/2006/picture">
+                        <pic:nvPicPr>
+                          <pic:cNvPr id="18" name="Picture 18"/>
+                          <pic:cNvPicPr>
+                            <a:picLocks noChangeAspect="1"/>
+                          </pic:cNvPicPr>
+                        </pic:nvPicPr>
+                        <pic:blipFill rotWithShape="1">
+                          <a:blip r:embed="rId27" cstate="print">
+                            <a:extLst>
+                              <a:ext uri="{28A0092B-C50C-407E-A947-70E740481C1C}">
+                                <a14:useLocalDpi xmlns:a14="http://schemas.microsoft.com/office/drawing/2010/main" val="0"/>
+                              </a:ext>
+                            </a:extLst>
+                          </a:blip>
+                          <a:srcRect l="8597" t="10122" r="10108" b="12993"/>
+                          <a:stretch/>
+                        </pic:blipFill>
+                        <pic:spPr bwMode="auto">
+                          <a:xfrm>
+                            <a:off x="0" y="34120"/>
+                            <a:ext cx="3092450" cy="1644650"/>
+                          </a:xfrm>
+                          <a:prstGeom prst="rect">
+                            <a:avLst/>
+                          </a:prstGeom>
+                          <a:ln>
+                            <a:noFill/>
+                          </a:ln>
+                          <a:extLst>
+                            <a:ext uri="{53640926-AAD7-44D8-BBD7-CCE9431645EC}">
+                              <a14:shadowObscured xmlns:a14="http://schemas.microsoft.com/office/drawing/2010/main"/>
+                            </a:ext>
+                          </a:extLst>
+                        </pic:spPr>
+                      </pic:pic>
+                      <pic:pic xmlns:pic="http://schemas.openxmlformats.org/drawingml/2006/picture">
+                        <pic:nvPicPr>
+                          <pic:cNvPr id="21" name="Picture 21"/>
+                          <pic:cNvPicPr>
+                            <a:picLocks noChangeAspect="1"/>
+                          </pic:cNvPicPr>
+                        </pic:nvPicPr>
+                        <pic:blipFill rotWithShape="1">
+                          <a:blip r:embed="rId28" cstate="print">
+                            <a:extLst>
+                              <a:ext uri="{28A0092B-C50C-407E-A947-70E740481C1C}">
+                                <a14:useLocalDpi xmlns:a14="http://schemas.microsoft.com/office/drawing/2010/main" val="0"/>
+                              </a:ext>
+                            </a:extLst>
+                          </a:blip>
+                          <a:srcRect l="10058" t="9665" r="9988" b="13217"/>
+                          <a:stretch/>
+                        </pic:blipFill>
+                        <pic:spPr bwMode="auto">
+                          <a:xfrm>
+                            <a:off x="3050275" y="0"/>
+                            <a:ext cx="3083560" cy="1670685"/>
+                          </a:xfrm>
+                          <a:prstGeom prst="rect">
+                            <a:avLst/>
+                          </a:prstGeom>
+                          <a:ln>
+                            <a:noFill/>
+                          </a:ln>
+                          <a:extLst>
+                            <a:ext uri="{53640926-AAD7-44D8-BBD7-CCE9431645EC}">
+                              <a14:shadowObscured xmlns:a14="http://schemas.microsoft.com/office/drawing/2010/main"/>
+                            </a:ext>
+                          </a:extLst>
+                        </pic:spPr>
+                      </pic:pic>
+                    </wpg:wgp>
+                  </a:graphicData>
+                </a:graphic>
+              </wp:inline>
+            </w:drawing>
+          </mc:Choice>
+          <mc:Fallback>
+            <w:pict>
+              <v:group w14:anchorId="7BB2DB65" id="Group 23" o:spid="_x0000_s1026" style="width:425.2pt;height:116.25pt;mso-position-horizontal-relative:char;mso-position-vertical-relative:line" coordsize="61338,16787" o:gfxdata="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">
+                <v:shape id="Picture 18" o:spid="_x0000_s1027" type="#_x0000_t75" style="position:absolute;top:341;width:30924;height:16446;visibility:visible;mso-wrap-style:square" o:gfxdata="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">
+                  <v:imagedata r:id="rId29" o:title="" croptop="6634f" cropbottom="8515f" cropleft="5634f" cropright="6624f"/>
+                  <v:path arrowok="t"/>
+                </v:shape>
+                <v:shape id="Picture 21" o:spid="_x0000_s1028" type="#_x0000_t75" style="position:absolute;left:30502;width:30836;height:16706;visibility:visible;mso-wrap-style:square" o:gfxdata="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">
+                  <v:imagedata r:id="rId30" o:title="" croptop="6334f" cropbottom="8662f" cropleft="6592f" cropright="6546f"/>
+                  <v:path arrowok="t"/>
+                </v:shape>
+                <w10:anchorlock/>
+              </v:group>
+            </w:pict>
+          </mc:Fallback>
+        </mc:AlternateContent>
       </w:r>
     </w:p>
     <w:p>
@@ -5632,84 +5671,6 @@
           <w:lang w:val="en-US"/>
         </w:rPr>
       </w:pPr>
-      <w:proofErr w:type="spellStart"/>
-      <w:r>
-        <w:rPr>
-          <w:sz w:val="24"/>
-          <w:szCs w:val="24"/>
-          <w:shd w:val="clear" w:color="auto" w:fill="FFFFFF"/>
-          <w:lang w:val="en-US"/>
-        </w:rPr>
-        <w:t>SelectKBest</w:t>
-      </w:r>
-      <w:proofErr w:type="spellEnd"/>
-      <w:r>
-        <w:rPr>
-          <w:sz w:val="24"/>
-          <w:szCs w:val="24"/>
-          <w:shd w:val="clear" w:color="auto" w:fill="FFFFFF"/>
-          <w:lang w:val="en-US"/>
-        </w:rPr>
-        <w:t xml:space="preserve"> showed its best performance to find out the POI with two features</w:t>
-      </w:r>
-      <w:r>
-        <w:rPr>
-          <w:sz w:val="24"/>
-          <w:szCs w:val="24"/>
-          <w:shd w:val="clear" w:color="auto" w:fill="FFFFFF"/>
-          <w:lang w:val="en-US"/>
-        </w:rPr>
-        <w:t>:</w:t>
-      </w:r>
-      <w:r>
-        <w:rPr>
-          <w:sz w:val="24"/>
-          <w:szCs w:val="24"/>
-          <w:shd w:val="clear" w:color="auto" w:fill="FFFFFF"/>
-          <w:lang w:val="en-US"/>
-        </w:rPr>
-        <w:t xml:space="preserve"> </w:t>
-      </w:r>
-      <w:proofErr w:type="spellStart"/>
-      <w:r>
-        <w:rPr>
-          <w:sz w:val="24"/>
-          <w:szCs w:val="24"/>
-          <w:shd w:val="clear" w:color="auto" w:fill="FFFFFF"/>
-          <w:lang w:val="en-US"/>
-        </w:rPr>
-        <w:t>exercised_stock_options</w:t>
-      </w:r>
-      <w:proofErr w:type="spellEnd"/>
-      <w:r>
-        <w:rPr>
-          <w:sz w:val="24"/>
-          <w:szCs w:val="24"/>
-          <w:shd w:val="clear" w:color="auto" w:fill="FFFFFF"/>
-          <w:lang w:val="en-US"/>
-        </w:rPr>
-        <w:t xml:space="preserve"> and </w:t>
-      </w:r>
-      <w:proofErr w:type="spellStart"/>
-      <w:r>
-        <w:rPr>
-          <w:sz w:val="24"/>
-          <w:szCs w:val="24"/>
-          <w:shd w:val="clear" w:color="auto" w:fill="FFFFFF"/>
-          <w:lang w:val="en-US"/>
-        </w:rPr>
-        <w:t>total_stock_value</w:t>
-      </w:r>
-      <w:proofErr w:type="spellEnd"/>
-      <w:r>
-        <w:rPr>
-          <w:sz w:val="24"/>
-          <w:szCs w:val="24"/>
-          <w:shd w:val="clear" w:color="auto" w:fill="FFFFFF"/>
-          <w:lang w:val="en-US"/>
-        </w:rPr>
-        <w:t>. The process to reduce the number of feature is important because the smaller is the number of features, faster is the process to train and predict.</w:t>
-      </w:r>
     </w:p>
     <w:p>
       <w:pPr>
@@ -5720,14 +5681,25 @@
           <w:lang w:val="en-US"/>
         </w:rPr>
       </w:pPr>
-      <w:r>
-        <w:rPr>
-          <w:sz w:val="24"/>
-          <w:szCs w:val="24"/>
-          <w:shd w:val="clear" w:color="auto" w:fill="FFFFFF"/>
-          <w:lang w:val="en-US"/>
-        </w:rPr>
-        <w:t xml:space="preserve">My final list will contain just the features: </w:t>
+      <w:proofErr w:type="gramStart"/>
+      <w:r>
+        <w:rPr>
+          <w:sz w:val="24"/>
+          <w:szCs w:val="24"/>
+          <w:shd w:val="clear" w:color="auto" w:fill="FFFFFF"/>
+          <w:lang w:val="en-US"/>
+        </w:rPr>
+        <w:t>I’ve</w:t>
+      </w:r>
+      <w:proofErr w:type="gramEnd"/>
+      <w:r>
+        <w:rPr>
+          <w:sz w:val="24"/>
+          <w:szCs w:val="24"/>
+          <w:shd w:val="clear" w:color="auto" w:fill="FFFFFF"/>
+          <w:lang w:val="en-US"/>
+        </w:rPr>
+        <w:t xml:space="preserve"> chosen the </w:t>
       </w:r>
       <w:proofErr w:type="spellStart"/>
       <w:r>
@@ -5737,7 +5709,7 @@
           <w:shd w:val="clear" w:color="auto" w:fill="FFFFFF"/>
           <w:lang w:val="en-US"/>
         </w:rPr>
-        <w:t>exercised_stock_options</w:t>
+        <w:t>SelectKBest</w:t>
       </w:r>
       <w:proofErr w:type="spellEnd"/>
       <w:r>
@@ -5747,16 +5719,300 @@
           <w:shd w:val="clear" w:color="auto" w:fill="FFFFFF"/>
           <w:lang w:val="en-US"/>
         </w:rPr>
+        <w:t xml:space="preserve"> method because</w:t>
+      </w:r>
+      <w:r>
+        <w:rPr>
+          <w:sz w:val="24"/>
+          <w:szCs w:val="24"/>
+          <w:shd w:val="clear" w:color="auto" w:fill="FFFFFF"/>
+          <w:lang w:val="en-US"/>
+        </w:rPr>
+        <w:t xml:space="preserve"> the recall and precision metrics for had the best performance </w:t>
+      </w:r>
+      <w:r>
+        <w:rPr>
+          <w:sz w:val="24"/>
+          <w:szCs w:val="24"/>
+          <w:shd w:val="clear" w:color="auto" w:fill="FFFFFF"/>
+          <w:lang w:val="en-US"/>
+        </w:rPr>
+        <w:t>to find out the POI</w:t>
+      </w:r>
+      <w:r>
+        <w:rPr>
+          <w:sz w:val="24"/>
+          <w:szCs w:val="24"/>
+          <w:shd w:val="clear" w:color="auto" w:fill="FFFFFF"/>
+          <w:lang w:val="en-US"/>
+        </w:rPr>
+        <w:t xml:space="preserve"> working with </w:t>
+      </w:r>
+      <w:proofErr w:type="spellStart"/>
+      <w:r>
+        <w:rPr>
+          <w:sz w:val="24"/>
+          <w:szCs w:val="24"/>
+          <w:shd w:val="clear" w:color="auto" w:fill="FFFFFF"/>
+          <w:lang w:val="en-US"/>
+        </w:rPr>
+        <w:t>GaussianNB</w:t>
+      </w:r>
+      <w:proofErr w:type="spellEnd"/>
+      <w:r>
+        <w:rPr>
+          <w:sz w:val="24"/>
+          <w:szCs w:val="24"/>
+          <w:shd w:val="clear" w:color="auto" w:fill="FFFFFF"/>
+          <w:lang w:val="en-US"/>
+        </w:rPr>
+        <w:t xml:space="preserve"> model</w:t>
+      </w:r>
+      <w:r>
+        <w:rPr>
+          <w:sz w:val="24"/>
+          <w:szCs w:val="24"/>
+          <w:shd w:val="clear" w:color="auto" w:fill="FFFFFF"/>
+          <w:lang w:val="en-US"/>
+        </w:rPr>
+        <w:t xml:space="preserve"> and 4 features</w:t>
+      </w:r>
+      <w:r>
+        <w:rPr>
+          <w:sz w:val="24"/>
+          <w:szCs w:val="24"/>
+          <w:shd w:val="clear" w:color="auto" w:fill="FFFFFF"/>
+          <w:lang w:val="en-US"/>
+        </w:rPr>
+        <w:t>.</w:t>
+      </w:r>
+      <w:r>
+        <w:rPr>
+          <w:sz w:val="24"/>
+          <w:szCs w:val="24"/>
+          <w:shd w:val="clear" w:color="auto" w:fill="FFFFFF"/>
+          <w:lang w:val="en-US"/>
+        </w:rPr>
         <w:t xml:space="preserve"> </w:t>
       </w:r>
-      <w:r>
-        <w:rPr>
-          <w:sz w:val="24"/>
-          <w:szCs w:val="24"/>
-          <w:shd w:val="clear" w:color="auto" w:fill="FFFFFF"/>
-          <w:lang w:val="en-US"/>
-        </w:rPr>
-        <w:t xml:space="preserve">and </w:t>
+    </w:p>
+    <w:p>
+      <w:pPr>
+        <w:rPr>
+          <w:sz w:val="24"/>
+          <w:szCs w:val="24"/>
+          <w:shd w:val="clear" w:color="auto" w:fill="FFFFFF"/>
+          <w:lang w:val="en-US"/>
+        </w:rPr>
+      </w:pPr>
+      <w:proofErr w:type="spellStart"/>
+      <w:r>
+        <w:rPr>
+          <w:sz w:val="24"/>
+          <w:szCs w:val="24"/>
+          <w:shd w:val="clear" w:color="auto" w:fill="FFFFFF"/>
+          <w:lang w:val="en-US"/>
+        </w:rPr>
+        <w:t>SelectKBest</w:t>
+      </w:r>
+      <w:proofErr w:type="spellEnd"/>
+      <w:r>
+        <w:rPr>
+          <w:sz w:val="24"/>
+          <w:szCs w:val="24"/>
+          <w:shd w:val="clear" w:color="auto" w:fill="FFFFFF"/>
+          <w:lang w:val="en-US"/>
+        </w:rPr>
+        <w:t xml:space="preserve"> showed its best performance to find out the POI with </w:t>
+      </w:r>
+      <w:proofErr w:type="gramStart"/>
+      <w:r>
+        <w:rPr>
+          <w:sz w:val="24"/>
+          <w:szCs w:val="24"/>
+          <w:shd w:val="clear" w:color="auto" w:fill="FFFFFF"/>
+          <w:lang w:val="en-US"/>
+        </w:rPr>
+        <w:t>4</w:t>
+      </w:r>
+      <w:proofErr w:type="gramEnd"/>
+      <w:r>
+        <w:rPr>
+          <w:sz w:val="24"/>
+          <w:szCs w:val="24"/>
+          <w:shd w:val="clear" w:color="auto" w:fill="FFFFFF"/>
+          <w:lang w:val="en-US"/>
+        </w:rPr>
+        <w:t xml:space="preserve"> features</w:t>
+      </w:r>
+      <w:r>
+        <w:rPr>
+          <w:sz w:val="24"/>
+          <w:szCs w:val="24"/>
+          <w:shd w:val="clear" w:color="auto" w:fill="FFFFFF"/>
+          <w:lang w:val="en-US"/>
+        </w:rPr>
+        <w:t>:</w:t>
+      </w:r>
+      <w:r>
+        <w:rPr>
+          <w:sz w:val="24"/>
+          <w:szCs w:val="24"/>
+          <w:shd w:val="clear" w:color="auto" w:fill="FFFFFF"/>
+          <w:lang w:val="en-US"/>
+        </w:rPr>
+        <w:t xml:space="preserve"> </w:t>
+      </w:r>
+      <w:r>
+        <w:rPr>
+          <w:sz w:val="24"/>
+          <w:szCs w:val="24"/>
+          <w:shd w:val="clear" w:color="auto" w:fill="FFFFFF"/>
+          <w:lang w:val="en-US"/>
+        </w:rPr>
+        <w:t>salary</w:t>
+      </w:r>
+      <w:r>
+        <w:rPr>
+          <w:sz w:val="24"/>
+          <w:szCs w:val="24"/>
+          <w:shd w:val="clear" w:color="auto" w:fill="FFFFFF"/>
+          <w:lang w:val="en-US"/>
+        </w:rPr>
+        <w:t xml:space="preserve">, </w:t>
+      </w:r>
+      <w:proofErr w:type="spellStart"/>
+      <w:r>
+        <w:rPr>
+          <w:sz w:val="24"/>
+          <w:szCs w:val="24"/>
+          <w:shd w:val="clear" w:color="auto" w:fill="FFFFFF"/>
+          <w:lang w:val="en-US"/>
+        </w:rPr>
+        <w:t>exercised_stock_option</w:t>
+      </w:r>
+      <w:r>
+        <w:rPr>
+          <w:sz w:val="24"/>
+          <w:szCs w:val="24"/>
+          <w:shd w:val="clear" w:color="auto" w:fill="FFFFFF"/>
+          <w:lang w:val="en-US"/>
+        </w:rPr>
+        <w:t>s</w:t>
+      </w:r>
+      <w:proofErr w:type="spellEnd"/>
+      <w:r>
+        <w:rPr>
+          <w:sz w:val="24"/>
+          <w:szCs w:val="24"/>
+          <w:shd w:val="clear" w:color="auto" w:fill="FFFFFF"/>
+          <w:lang w:val="en-US"/>
+        </w:rPr>
+        <w:t xml:space="preserve">, bonus and </w:t>
+      </w:r>
+      <w:proofErr w:type="spellStart"/>
+      <w:r>
+        <w:rPr>
+          <w:sz w:val="24"/>
+          <w:szCs w:val="24"/>
+          <w:shd w:val="clear" w:color="auto" w:fill="FFFFFF"/>
+          <w:lang w:val="en-US"/>
+        </w:rPr>
+        <w:t>total_stock_value</w:t>
+      </w:r>
+      <w:proofErr w:type="spellEnd"/>
+      <w:r>
+        <w:rPr>
+          <w:sz w:val="24"/>
+          <w:szCs w:val="24"/>
+          <w:shd w:val="clear" w:color="auto" w:fill="FFFFFF"/>
+          <w:lang w:val="en-US"/>
+        </w:rPr>
+        <w:t>. The process to reduce the number of feature is important because the smaller is the number of features, faster is the process to train and predict.</w:t>
+      </w:r>
+    </w:p>
+    <w:p>
+      <w:pPr>
+        <w:rPr>
+          <w:sz w:val="24"/>
+          <w:szCs w:val="24"/>
+          <w:shd w:val="clear" w:color="auto" w:fill="FFFFFF"/>
+          <w:lang w:val="en-US"/>
+        </w:rPr>
+      </w:pPr>
+      <w:r>
+        <w:rPr>
+          <w:sz w:val="24"/>
+          <w:szCs w:val="24"/>
+          <w:shd w:val="clear" w:color="auto" w:fill="FFFFFF"/>
+          <w:lang w:val="en-US"/>
+        </w:rPr>
+        <w:t xml:space="preserve">My final list will contain </w:t>
+      </w:r>
+      <w:r>
+        <w:rPr>
+          <w:sz w:val="24"/>
+          <w:szCs w:val="24"/>
+          <w:shd w:val="clear" w:color="auto" w:fill="FFFFFF"/>
+          <w:lang w:val="en-US"/>
+        </w:rPr>
+        <w:t>the features</w:t>
+      </w:r>
+      <w:r>
+        <w:rPr>
+          <w:sz w:val="24"/>
+          <w:szCs w:val="24"/>
+          <w:shd w:val="clear" w:color="auto" w:fill="FFFFFF"/>
+          <w:lang w:val="en-US"/>
+        </w:rPr>
+        <w:t xml:space="preserve"> </w:t>
+      </w:r>
+      <w:r>
+        <w:rPr>
+          <w:sz w:val="24"/>
+          <w:szCs w:val="24"/>
+          <w:shd w:val="clear" w:color="auto" w:fill="FFFFFF"/>
+          <w:lang w:val="en-US"/>
+        </w:rPr>
+        <w:t>salary</w:t>
+      </w:r>
+      <w:r>
+        <w:rPr>
+          <w:sz w:val="24"/>
+          <w:szCs w:val="24"/>
+          <w:shd w:val="clear" w:color="auto" w:fill="FFFFFF"/>
+          <w:lang w:val="en-US"/>
+        </w:rPr>
+        <w:t xml:space="preserve">, </w:t>
+      </w:r>
+      <w:proofErr w:type="spellStart"/>
+      <w:r>
+        <w:rPr>
+          <w:sz w:val="24"/>
+          <w:szCs w:val="24"/>
+          <w:shd w:val="clear" w:color="auto" w:fill="FFFFFF"/>
+          <w:lang w:val="en-US"/>
+        </w:rPr>
+        <w:t>exercised_stock_option</w:t>
+      </w:r>
+      <w:r>
+        <w:rPr>
+          <w:sz w:val="24"/>
+          <w:szCs w:val="24"/>
+          <w:shd w:val="clear" w:color="auto" w:fill="FFFFFF"/>
+          <w:lang w:val="en-US"/>
+        </w:rPr>
+        <w:t>s</w:t>
+      </w:r>
+      <w:proofErr w:type="spellEnd"/>
+      <w:r>
+        <w:rPr>
+          <w:sz w:val="24"/>
+          <w:szCs w:val="24"/>
+          <w:shd w:val="clear" w:color="auto" w:fill="FFFFFF"/>
+          <w:lang w:val="en-US"/>
+        </w:rPr>
+        <w:t xml:space="preserve">, bonus and </w:t>
       </w:r>
       <w:proofErr w:type="spellStart"/>
       <w:r>
@@ -5893,25 +6149,41 @@
         </w:rPr>
         <w:t xml:space="preserve">based my analysis on precision </w:t>
       </w:r>
-      <w:proofErr w:type="gramStart"/>
-      <w:r>
-        <w:rPr>
-          <w:sz w:val="24"/>
-          <w:szCs w:val="24"/>
-          <w:shd w:val="clear" w:color="auto" w:fill="FFFFFF"/>
-          <w:lang w:val="en-US"/>
-        </w:rPr>
-        <w:t>metric,</w:t>
-      </w:r>
-      <w:proofErr w:type="gramEnd"/>
-      <w:r>
-        <w:rPr>
-          <w:sz w:val="24"/>
-          <w:szCs w:val="24"/>
-          <w:shd w:val="clear" w:color="auto" w:fill="FFFFFF"/>
-          <w:lang w:val="en-US"/>
-        </w:rPr>
-        <w:t xml:space="preserve"> however I collected data from </w:t>
+      <w:r>
+        <w:rPr>
+          <w:sz w:val="24"/>
+          <w:szCs w:val="24"/>
+          <w:shd w:val="clear" w:color="auto" w:fill="FFFFFF"/>
+          <w:lang w:val="en-US"/>
+        </w:rPr>
+        <w:t xml:space="preserve">and recall </w:t>
+      </w:r>
+      <w:r>
+        <w:rPr>
+          <w:sz w:val="24"/>
+          <w:szCs w:val="24"/>
+          <w:shd w:val="clear" w:color="auto" w:fill="FFFFFF"/>
+          <w:lang w:val="en-US"/>
+        </w:rPr>
+        <w:t>metric</w:t>
+      </w:r>
+      <w:r>
+        <w:rPr>
+          <w:sz w:val="24"/>
+          <w:szCs w:val="24"/>
+          <w:shd w:val="clear" w:color="auto" w:fill="FFFFFF"/>
+          <w:lang w:val="en-US"/>
+        </w:rPr>
+        <w:t>s</w:t>
+      </w:r>
+      <w:r>
+        <w:rPr>
+          <w:sz w:val="24"/>
+          <w:szCs w:val="24"/>
+          <w:shd w:val="clear" w:color="auto" w:fill="FFFFFF"/>
+          <w:lang w:val="en-US"/>
+        </w:rPr>
+        <w:t xml:space="preserve">, however I collected data from </w:t>
       </w:r>
       <w:r>
         <w:rPr>
@@ -5943,11 +6215,12 @@
           <w:noProof/>
           <w:lang w:eastAsia="pt-BR"/>
         </w:rPr>
+        <w:lastRenderedPageBreak/>
         <w:drawing>
-          <wp:inline distT="0" distB="0" distL="0" distR="0" wp14:anchorId="016B37E9" wp14:editId="361B5541">
-            <wp:extent cx="4955118" cy="2339975"/>
-            <wp:effectExtent l="0" t="0" r="0" b="3175"/>
-            <wp:docPr id="14" name="Picture 14"/>
+          <wp:inline distT="0" distB="0" distL="0" distR="0" wp14:anchorId="37B3D3E7" wp14:editId="39F7891B">
+            <wp:extent cx="4942840" cy="2381193"/>
+            <wp:effectExtent l="0" t="0" r="0" b="635"/>
+            <wp:docPr id="9" name="Picture 9"/>
             <wp:cNvGraphicFramePr>
               <a:graphicFrameLocks xmlns:a="http://schemas.openxmlformats.org/drawingml/2006/main" noChangeAspect="1"/>
             </wp:cNvGraphicFramePr>
@@ -5959,14 +6232,14 @@
                     <pic:cNvPicPr/>
                   </pic:nvPicPr>
                   <pic:blipFill rotWithShape="1">
-                    <a:blip r:embed="rId27"/>
-                    <a:srcRect l="8216" t="9440" b="13463"/>
+                    <a:blip r:embed="rId31"/>
+                    <a:srcRect l="8466" t="9667" r="-13" b="11890"/>
                     <a:stretch/>
                   </pic:blipFill>
                   <pic:spPr bwMode="auto">
                     <a:xfrm>
                       <a:off x="0" y="0"/>
-                      <a:ext cx="4956376" cy="2340569"/>
+                      <a:ext cx="4942840" cy="2381193"/>
                     </a:xfrm>
                     <a:prstGeom prst="rect">
                       <a:avLst/>
@@ -6021,27 +6294,81 @@
           <w:shd w:val="clear" w:color="auto" w:fill="FFFFFF"/>
           <w:lang w:val="en-US"/>
         </w:rPr>
-        <w:t xml:space="preserve">For precision metric, the result was very close for K Nearest Neighbor (KNN) and Gaussian Naïve Bayes and SVC showed the worst result. For accuracy and </w:t>
-      </w:r>
-      <w:proofErr w:type="gramStart"/>
-      <w:r>
-        <w:rPr>
-          <w:sz w:val="24"/>
-          <w:szCs w:val="24"/>
-          <w:shd w:val="clear" w:color="auto" w:fill="FFFFFF"/>
-          <w:lang w:val="en-US"/>
-        </w:rPr>
-        <w:t>recall</w:t>
-      </w:r>
-      <w:proofErr w:type="gramEnd"/>
-      <w:r>
-        <w:rPr>
-          <w:sz w:val="24"/>
-          <w:szCs w:val="24"/>
-          <w:shd w:val="clear" w:color="auto" w:fill="FFFFFF"/>
-          <w:lang w:val="en-US"/>
-        </w:rPr>
-        <w:t xml:space="preserve"> the results are very close for all models, with slight highlight for KNN model. </w:t>
+        <w:t xml:space="preserve">For precision metric, the </w:t>
+      </w:r>
+      <w:r>
+        <w:rPr>
+          <w:sz w:val="24"/>
+          <w:szCs w:val="24"/>
+          <w:shd w:val="clear" w:color="auto" w:fill="FFFFFF"/>
+          <w:lang w:val="en-US"/>
+        </w:rPr>
+        <w:t xml:space="preserve">best </w:t>
+      </w:r>
+      <w:r>
+        <w:rPr>
+          <w:sz w:val="24"/>
+          <w:szCs w:val="24"/>
+          <w:shd w:val="clear" w:color="auto" w:fill="FFFFFF"/>
+          <w:lang w:val="en-US"/>
+        </w:rPr>
+        <w:t xml:space="preserve">result was </w:t>
+      </w:r>
+      <w:r>
+        <w:rPr>
+          <w:sz w:val="24"/>
+          <w:szCs w:val="24"/>
+          <w:shd w:val="clear" w:color="auto" w:fill="FFFFFF"/>
+          <w:lang w:val="en-US"/>
+        </w:rPr>
+        <w:t xml:space="preserve">for </w:t>
+      </w:r>
+      <w:r>
+        <w:rPr>
+          <w:sz w:val="24"/>
+          <w:szCs w:val="24"/>
+          <w:shd w:val="clear" w:color="auto" w:fill="FFFFFF"/>
+          <w:lang w:val="en-US"/>
+        </w:rPr>
+        <w:t xml:space="preserve">SVC </w:t>
+      </w:r>
+      <w:r>
+        <w:rPr>
+          <w:sz w:val="24"/>
+          <w:szCs w:val="24"/>
+          <w:shd w:val="clear" w:color="auto" w:fill="FFFFFF"/>
+          <w:lang w:val="en-US"/>
+        </w:rPr>
+        <w:t xml:space="preserve">model. On the other hand, for recall metric, SVC was the worst result. The best average for precision and recall was the </w:t>
+      </w:r>
+      <w:proofErr w:type="spellStart"/>
+      <w:r>
+        <w:rPr>
+          <w:sz w:val="24"/>
+          <w:szCs w:val="24"/>
+          <w:shd w:val="clear" w:color="auto" w:fill="FFFFFF"/>
+          <w:lang w:val="en-US"/>
+        </w:rPr>
+        <w:t>GaussianNB</w:t>
+      </w:r>
+      <w:proofErr w:type="spellEnd"/>
+      <w:r>
+        <w:rPr>
+          <w:sz w:val="24"/>
+          <w:szCs w:val="24"/>
+          <w:shd w:val="clear" w:color="auto" w:fill="FFFFFF"/>
+          <w:lang w:val="en-US"/>
+        </w:rPr>
+        <w:t xml:space="preserve"> model.</w:t>
+      </w:r>
+      <w:r>
+        <w:rPr>
+          <w:sz w:val="24"/>
+          <w:szCs w:val="24"/>
+          <w:shd w:val="clear" w:color="auto" w:fill="FFFFFF"/>
+          <w:lang w:val="en-US"/>
+        </w:rPr>
+        <w:t xml:space="preserve"> </w:t>
       </w:r>
     </w:p>
     <w:p>
@@ -6075,7 +6402,63 @@
           <w:shd w:val="clear" w:color="auto" w:fill="FFFFFF"/>
           <w:lang w:val="en-US"/>
         </w:rPr>
-        <w:t xml:space="preserve"> K Nearest Neighbor (KNN) algorithm because its results.</w:t>
+        <w:t xml:space="preserve"> </w:t>
+      </w:r>
+      <w:proofErr w:type="spellStart"/>
+      <w:r>
+        <w:rPr>
+          <w:sz w:val="24"/>
+          <w:szCs w:val="24"/>
+          <w:shd w:val="clear" w:color="auto" w:fill="FFFFFF"/>
+          <w:lang w:val="en-US"/>
+        </w:rPr>
+        <w:t>GaussianNB</w:t>
+      </w:r>
+      <w:proofErr w:type="spellEnd"/>
+      <w:r>
+        <w:rPr>
+          <w:sz w:val="24"/>
+          <w:szCs w:val="24"/>
+          <w:shd w:val="clear" w:color="auto" w:fill="FFFFFF"/>
+          <w:lang w:val="en-US"/>
+        </w:rPr>
+        <w:t xml:space="preserve"> </w:t>
+      </w:r>
+      <w:r>
+        <w:rPr>
+          <w:sz w:val="24"/>
+          <w:szCs w:val="24"/>
+          <w:shd w:val="clear" w:color="auto" w:fill="FFFFFF"/>
+          <w:lang w:val="en-US"/>
+        </w:rPr>
+        <w:t xml:space="preserve">algorithm because </w:t>
+      </w:r>
+      <w:r>
+        <w:rPr>
+          <w:sz w:val="24"/>
+          <w:szCs w:val="24"/>
+          <w:shd w:val="clear" w:color="auto" w:fill="FFFFFF"/>
+          <w:lang w:val="en-US"/>
+        </w:rPr>
+        <w:t xml:space="preserve">it were </w:t>
+      </w:r>
+      <w:r>
+        <w:rPr>
+          <w:sz w:val="24"/>
+          <w:szCs w:val="24"/>
+          <w:shd w:val="clear" w:color="auto" w:fill="FFFFFF"/>
+          <w:lang w:val="en-US"/>
+        </w:rPr>
+        <w:t>the best precision and recall average performance</w:t>
+      </w:r>
+      <w:r>
+        <w:rPr>
+          <w:sz w:val="24"/>
+          <w:szCs w:val="24"/>
+          <w:shd w:val="clear" w:color="auto" w:fill="FFFFFF"/>
+          <w:lang w:val="en-US"/>
+        </w:rPr>
+        <w:t>.</w:t>
       </w:r>
     </w:p>
     <w:p>
@@ -6115,16 +6498,7 @@
           <w:szCs w:val="24"/>
           <w:lang w:val="en-US" w:eastAsia="pt-BR"/>
         </w:rPr>
-        <w:t xml:space="preserve"> do this well?  How did you tune the parameters of your particular </w:t>
-      </w:r>
-      <w:r>
-        <w:rPr>
-          <w:sz w:val="24"/>
-          <w:szCs w:val="24"/>
-          <w:lang w:val="en-US" w:eastAsia="pt-BR"/>
-        </w:rPr>
-        <w:lastRenderedPageBreak/>
-        <w:t>algorithm? What parameters did you tune? (Some algorithms do not have parameters that you need to tune -- if this is the case for the one you picked, identify and briefly explain how you would have done it for the model that was not your final choice or a different model that does utilize parameter tuning, e.g. a decision tree classifier).  [relevant rubric items: “discuss parameter tuning”, “tune the algorithm”]</w:t>
+        <w:t xml:space="preserve"> do this well?  How did you tune the parameters of your particular algorithm? What parameters did you tune? (Some algorithms do not have parameters that you need to tune -- if this is the case for the one you picked, identify and briefly explain how you would have done it for the model that was not your final choice or a different model that does utilize parameter tuning, e.g. a decision tree classifier).  [relevant rubric items: “discuss parameter tuning”, “tune the algorithm”]</w:t>
       </w:r>
     </w:p>
     <w:p>
@@ -6288,7 +6662,43 @@
           <w:shd w:val="clear" w:color="auto" w:fill="FFFFFF"/>
           <w:lang w:val="en-US"/>
         </w:rPr>
-        <w:t xml:space="preserve">, the prediction can get worse. </w:t>
+        <w:t>, the prediction can</w:t>
+      </w:r>
+      <w:r>
+        <w:rPr>
+          <w:sz w:val="24"/>
+          <w:szCs w:val="24"/>
+          <w:shd w:val="clear" w:color="auto" w:fill="FFFFFF"/>
+          <w:lang w:val="en-US"/>
+        </w:rPr>
+        <w:t xml:space="preserve"> </w:t>
+      </w:r>
+      <w:r>
+        <w:rPr>
+          <w:sz w:val="24"/>
+          <w:szCs w:val="24"/>
+          <w:shd w:val="clear" w:color="auto" w:fill="FFFFFF"/>
+          <w:lang w:val="en-US"/>
+        </w:rPr>
+        <w:t>get worse</w:t>
+      </w:r>
+      <w:r>
+        <w:rPr>
+          <w:sz w:val="24"/>
+          <w:szCs w:val="24"/>
+          <w:shd w:val="clear" w:color="auto" w:fill="FFFFFF"/>
+          <w:lang w:val="en-US"/>
+        </w:rPr>
+        <w:t xml:space="preserve"> or overfitting</w:t>
+      </w:r>
+      <w:r>
+        <w:rPr>
+          <w:sz w:val="24"/>
+          <w:szCs w:val="24"/>
+          <w:shd w:val="clear" w:color="auto" w:fill="FFFFFF"/>
+          <w:lang w:val="en-US"/>
+        </w:rPr>
+        <w:t xml:space="preserve">. </w:t>
       </w:r>
     </w:p>
     <w:p>
@@ -6307,16 +6717,43 @@
           <w:shd w:val="clear" w:color="auto" w:fill="FFFFFF"/>
           <w:lang w:val="en-US"/>
         </w:rPr>
-        <w:t>For example, the K Neighbors Classifier</w:t>
-      </w:r>
-      <w:r>
-        <w:rPr>
-          <w:sz w:val="24"/>
-          <w:szCs w:val="24"/>
-          <w:shd w:val="clear" w:color="auto" w:fill="FFFFFF"/>
-          <w:lang w:val="en-US"/>
-        </w:rPr>
-        <w:t xml:space="preserve"> with </w:t>
+        <w:t xml:space="preserve">For example, the </w:t>
+      </w:r>
+      <w:r>
+        <w:rPr>
+          <w:sz w:val="24"/>
+          <w:szCs w:val="24"/>
+          <w:shd w:val="clear" w:color="auto" w:fill="FFFFFF"/>
+          <w:lang w:val="en-US"/>
+        </w:rPr>
+        <w:t>Decision Tree classifier</w:t>
+      </w:r>
+      <w:r>
+        <w:rPr>
+          <w:sz w:val="24"/>
+          <w:szCs w:val="24"/>
+          <w:shd w:val="clear" w:color="auto" w:fill="FFFFFF"/>
+          <w:lang w:val="en-US"/>
+        </w:rPr>
+        <w:t xml:space="preserve"> </w:t>
+      </w:r>
+      <w:r>
+        <w:rPr>
+          <w:sz w:val="24"/>
+          <w:szCs w:val="24"/>
+          <w:shd w:val="clear" w:color="auto" w:fill="FFFFFF"/>
+          <w:lang w:val="en-US"/>
+        </w:rPr>
+        <w:t xml:space="preserve">with </w:t>
+      </w:r>
+      <w:r>
+        <w:rPr>
+          <w:sz w:val="24"/>
+          <w:szCs w:val="24"/>
+          <w:shd w:val="clear" w:color="auto" w:fill="FFFFFF"/>
+          <w:lang w:val="en-US"/>
+        </w:rPr>
+        <w:t xml:space="preserve">salary, </w:t>
       </w:r>
       <w:proofErr w:type="spellStart"/>
       <w:r>
@@ -6326,6 +6763,26 @@
           <w:shd w:val="clear" w:color="auto" w:fill="FFFFFF"/>
           <w:lang w:val="en-US"/>
         </w:rPr>
+        <w:t>total_payments</w:t>
+      </w:r>
+      <w:proofErr w:type="spellEnd"/>
+      <w:r>
+        <w:rPr>
+          <w:sz w:val="24"/>
+          <w:szCs w:val="24"/>
+          <w:shd w:val="clear" w:color="auto" w:fill="FFFFFF"/>
+          <w:lang w:val="en-US"/>
+        </w:rPr>
+        <w:t xml:space="preserve">, </w:t>
+      </w:r>
+      <w:proofErr w:type="spellStart"/>
+      <w:r>
+        <w:rPr>
+          <w:sz w:val="24"/>
+          <w:szCs w:val="24"/>
+          <w:shd w:val="clear" w:color="auto" w:fill="FFFFFF"/>
+          <w:lang w:val="en-US"/>
+        </w:rPr>
         <w:t>exercised_stock_options</w:t>
       </w:r>
       <w:proofErr w:type="spellEnd"/>
@@ -6336,7 +6793,25 @@
           <w:shd w:val="clear" w:color="auto" w:fill="FFFFFF"/>
           <w:lang w:val="en-US"/>
         </w:rPr>
-        <w:t xml:space="preserve"> and </w:t>
+        <w:t xml:space="preserve">, </w:t>
+      </w:r>
+      <w:r>
+        <w:rPr>
+          <w:sz w:val="24"/>
+          <w:szCs w:val="24"/>
+          <w:shd w:val="clear" w:color="auto" w:fill="FFFFFF"/>
+          <w:lang w:val="en-US"/>
+        </w:rPr>
+        <w:t>bonus</w:t>
+      </w:r>
+      <w:r>
+        <w:rPr>
+          <w:sz w:val="24"/>
+          <w:szCs w:val="24"/>
+          <w:shd w:val="clear" w:color="auto" w:fill="FFFFFF"/>
+          <w:lang w:val="en-US"/>
+        </w:rPr>
+        <w:t xml:space="preserve">, </w:t>
       </w:r>
       <w:proofErr w:type="spellStart"/>
       <w:r>
@@ -6346,6 +6821,26 @@
           <w:shd w:val="clear" w:color="auto" w:fill="FFFFFF"/>
           <w:lang w:val="en-US"/>
         </w:rPr>
+        <w:t>restricted_stock</w:t>
+      </w:r>
+      <w:proofErr w:type="spellEnd"/>
+      <w:r>
+        <w:rPr>
+          <w:sz w:val="24"/>
+          <w:szCs w:val="24"/>
+          <w:shd w:val="clear" w:color="auto" w:fill="FFFFFF"/>
+          <w:lang w:val="en-US"/>
+        </w:rPr>
+        <w:t xml:space="preserve">, </w:t>
+      </w:r>
+      <w:proofErr w:type="spellStart"/>
+      <w:r>
+        <w:rPr>
+          <w:sz w:val="24"/>
+          <w:szCs w:val="24"/>
+          <w:shd w:val="clear" w:color="auto" w:fill="FFFFFF"/>
+          <w:lang w:val="en-US"/>
+        </w:rPr>
         <w:t>total_stock_value</w:t>
       </w:r>
       <w:proofErr w:type="spellEnd"/>
@@ -6356,6 +6851,26 @@
           <w:shd w:val="clear" w:color="auto" w:fill="FFFFFF"/>
           <w:lang w:val="en-US"/>
         </w:rPr>
+        <w:t xml:space="preserve">, </w:t>
+      </w:r>
+      <w:proofErr w:type="spellStart"/>
+      <w:r>
+        <w:rPr>
+          <w:sz w:val="24"/>
+          <w:szCs w:val="24"/>
+          <w:shd w:val="clear" w:color="auto" w:fill="FFFFFF"/>
+          <w:lang w:val="en-US"/>
+        </w:rPr>
+        <w:t>fraction_to_poi</w:t>
+      </w:r>
+      <w:proofErr w:type="spellEnd"/>
+      <w:r>
+        <w:rPr>
+          <w:sz w:val="24"/>
+          <w:szCs w:val="24"/>
+          <w:shd w:val="clear" w:color="auto" w:fill="FFFFFF"/>
+          <w:lang w:val="en-US"/>
+        </w:rPr>
         <w:t xml:space="preserve"> </w:t>
       </w:r>
       <w:r>
@@ -6419,7 +6934,7 @@
           <w:shd w:val="clear" w:color="auto" w:fill="FFFFFF"/>
           <w:lang w:val="en-US"/>
         </w:rPr>
-        <w:t>80</w:t>
+        <w:t>25</w:t>
       </w:r>
       <w:r>
         <w:rPr>
@@ -6437,7 +6952,16 @@
           <w:shd w:val="clear" w:color="auto" w:fill="FFFFFF"/>
           <w:lang w:val="en-US"/>
         </w:rPr>
-        <w:t>0.92</w:t>
+        <w:t>0.</w:t>
+      </w:r>
+      <w:r>
+        <w:rPr>
+          <w:sz w:val="24"/>
+          <w:szCs w:val="24"/>
+          <w:shd w:val="clear" w:color="auto" w:fill="FFFFFF"/>
+          <w:lang w:val="en-US"/>
+        </w:rPr>
+        <w:t>30</w:t>
       </w:r>
       <w:r>
         <w:rPr>
@@ -6729,6 +7253,7 @@
           <w:shd w:val="clear" w:color="auto" w:fill="FFFFFF"/>
           <w:lang w:val="en-US"/>
         </w:rPr>
+        <w:lastRenderedPageBreak/>
         <w:t>(</w:t>
       </w:r>
       <w:proofErr w:type="spellStart"/>
@@ -7104,16 +7629,92 @@
           <w:shd w:val="clear" w:color="auto" w:fill="FFFFFF"/>
           <w:lang w:val="en-US"/>
         </w:rPr>
-        <w:t xml:space="preserve">In my case, I use 40% for testing and 60% for training. </w:t>
-      </w:r>
-      <w:r>
-        <w:rPr>
-          <w:sz w:val="24"/>
-          <w:szCs w:val="24"/>
-          <w:shd w:val="clear" w:color="auto" w:fill="FFFFFF"/>
-          <w:lang w:val="en-US"/>
-        </w:rPr>
-        <w:t xml:space="preserve">There is a better way to train your data if I used the k-fold cross-validation. In the k-fold cross-validation, the original sample </w:t>
+        <w:t>In my case, I use</w:t>
+      </w:r>
+      <w:r>
+        <w:rPr>
+          <w:sz w:val="24"/>
+          <w:szCs w:val="24"/>
+          <w:shd w:val="clear" w:color="auto" w:fill="FFFFFF"/>
+          <w:lang w:val="en-US"/>
+        </w:rPr>
+        <w:t xml:space="preserve">d two methods to split the data to train and test. The first one was the </w:t>
+      </w:r>
+      <w:proofErr w:type="spellStart"/>
+      <w:r>
+        <w:rPr>
+          <w:sz w:val="24"/>
+          <w:szCs w:val="24"/>
+          <w:shd w:val="clear" w:color="auto" w:fill="FFFFFF"/>
+          <w:lang w:val="en-US"/>
+        </w:rPr>
+        <w:t>train_test_split</w:t>
+      </w:r>
+      <w:proofErr w:type="spellEnd"/>
+      <w:r>
+        <w:rPr>
+          <w:sz w:val="24"/>
+          <w:szCs w:val="24"/>
+          <w:shd w:val="clear" w:color="auto" w:fill="FFFFFF"/>
+          <w:lang w:val="en-US"/>
+        </w:rPr>
+        <w:t xml:space="preserve"> method</w:t>
+      </w:r>
+      <w:r>
+        <w:rPr>
+          <w:sz w:val="24"/>
+          <w:szCs w:val="24"/>
+          <w:shd w:val="clear" w:color="auto" w:fill="FFFFFF"/>
+          <w:lang w:val="en-US"/>
+        </w:rPr>
+        <w:t xml:space="preserve">. </w:t>
+      </w:r>
+      <w:proofErr w:type="spellStart"/>
+      <w:r>
+        <w:rPr>
+          <w:sz w:val="24"/>
+          <w:szCs w:val="24"/>
+          <w:shd w:val="clear" w:color="auto" w:fill="FFFFFF"/>
+          <w:lang w:val="en-US"/>
+        </w:rPr>
+        <w:t>T</w:t>
+      </w:r>
+      <w:r>
+        <w:rPr>
+          <w:sz w:val="24"/>
+          <w:szCs w:val="24"/>
+          <w:shd w:val="clear" w:color="auto" w:fill="FFFFFF"/>
+          <w:lang w:val="en-US"/>
+        </w:rPr>
+        <w:t>rain_test_split</w:t>
+      </w:r>
+      <w:proofErr w:type="spellEnd"/>
+      <w:r>
+        <w:rPr>
+          <w:sz w:val="24"/>
+          <w:szCs w:val="24"/>
+          <w:shd w:val="clear" w:color="auto" w:fill="FFFFFF"/>
+          <w:lang w:val="en-US"/>
+        </w:rPr>
+        <w:t xml:space="preserve"> </w:t>
+      </w:r>
+      <w:r>
+        <w:rPr>
+          <w:sz w:val="24"/>
+          <w:szCs w:val="24"/>
+          <w:shd w:val="clear" w:color="auto" w:fill="FFFFFF"/>
+          <w:lang w:val="en-US"/>
+        </w:rPr>
+        <w:t>s</w:t>
+      </w:r>
+      <w:r>
+        <w:rPr>
+          <w:sz w:val="24"/>
+          <w:szCs w:val="24"/>
+          <w:shd w:val="clear" w:color="auto" w:fill="FFFFFF"/>
+          <w:lang w:val="en-US"/>
+        </w:rPr>
+        <w:t xml:space="preserve">plit arrays or matrices into random train and test </w:t>
       </w:r>
       <w:proofErr w:type="gramStart"/>
       <w:r>
@@ -7123,7 +7724,16 @@
           <w:shd w:val="clear" w:color="auto" w:fill="FFFFFF"/>
           <w:lang w:val="en-US"/>
         </w:rPr>
-        <w:t>is randomly partitioned</w:t>
+        <w:t>subsets</w:t>
+      </w:r>
+      <w:r>
+        <w:rPr>
+          <w:sz w:val="24"/>
+          <w:szCs w:val="24"/>
+          <w:shd w:val="clear" w:color="auto" w:fill="FFFFFF"/>
+          <w:lang w:val="en-US"/>
+        </w:rPr>
+        <w:t>[</w:t>
       </w:r>
       <w:proofErr w:type="gramEnd"/>
       <w:r>
@@ -7133,7 +7743,88 @@
           <w:shd w:val="clear" w:color="auto" w:fill="FFFFFF"/>
           <w:lang w:val="en-US"/>
         </w:rPr>
-        <w:t xml:space="preserve"> into k equal sized subsamples. Of the k subsamples, a single subsample is retained as the validation data for testing the model, and the remaining k − </w:t>
+        <w:t>17]</w:t>
+      </w:r>
+      <w:r>
+        <w:rPr>
+          <w:sz w:val="24"/>
+          <w:szCs w:val="24"/>
+          <w:shd w:val="clear" w:color="auto" w:fill="FFFFFF"/>
+          <w:lang w:val="en-US"/>
+        </w:rPr>
+        <w:t>.</w:t>
+      </w:r>
+      <w:r>
+        <w:rPr>
+          <w:sz w:val="24"/>
+          <w:szCs w:val="24"/>
+          <w:shd w:val="clear" w:color="auto" w:fill="FFFFFF"/>
+          <w:lang w:val="en-US"/>
+        </w:rPr>
+        <w:t xml:space="preserve"> </w:t>
+      </w:r>
+      <w:r>
+        <w:rPr>
+          <w:sz w:val="24"/>
+          <w:szCs w:val="24"/>
+          <w:shd w:val="clear" w:color="auto" w:fill="FFFFFF"/>
+          <w:lang w:val="en-US"/>
+        </w:rPr>
+        <w:t>I</w:t>
+      </w:r>
+      <w:r>
+        <w:rPr>
+          <w:sz w:val="24"/>
+          <w:szCs w:val="24"/>
+          <w:shd w:val="clear" w:color="auto" w:fill="FFFFFF"/>
+          <w:lang w:val="en-US"/>
+        </w:rPr>
+        <w:t xml:space="preserve"> set </w:t>
+      </w:r>
+      <w:r>
+        <w:rPr>
+          <w:sz w:val="24"/>
+          <w:szCs w:val="24"/>
+          <w:shd w:val="clear" w:color="auto" w:fill="FFFFFF"/>
+          <w:lang w:val="en-US"/>
+        </w:rPr>
+        <w:t>1</w:t>
+      </w:r>
+      <w:r>
+        <w:rPr>
+          <w:sz w:val="24"/>
+          <w:szCs w:val="24"/>
+          <w:shd w:val="clear" w:color="auto" w:fill="FFFFFF"/>
+          <w:lang w:val="en-US"/>
+        </w:rPr>
+        <w:t xml:space="preserve">0% for testing and </w:t>
+      </w:r>
+      <w:r>
+        <w:rPr>
+          <w:sz w:val="24"/>
+          <w:szCs w:val="24"/>
+          <w:shd w:val="clear" w:color="auto" w:fill="FFFFFF"/>
+          <w:lang w:val="en-US"/>
+        </w:rPr>
+        <w:t>9</w:t>
+      </w:r>
+      <w:r>
+        <w:rPr>
+          <w:sz w:val="24"/>
+          <w:szCs w:val="24"/>
+          <w:shd w:val="clear" w:color="auto" w:fill="FFFFFF"/>
+          <w:lang w:val="en-US"/>
+        </w:rPr>
+        <w:t xml:space="preserve">0% for training. </w:t>
+      </w:r>
+      <w:r>
+        <w:rPr>
+          <w:sz w:val="24"/>
+          <w:szCs w:val="24"/>
+          <w:shd w:val="clear" w:color="auto" w:fill="FFFFFF"/>
+          <w:lang w:val="en-US"/>
+        </w:rPr>
+        <w:t xml:space="preserve"> During this training and </w:t>
       </w:r>
       <w:proofErr w:type="gramStart"/>
       <w:r>
@@ -7143,7 +7834,7 @@
           <w:shd w:val="clear" w:color="auto" w:fill="FFFFFF"/>
           <w:lang w:val="en-US"/>
         </w:rPr>
-        <w:t>1</w:t>
+        <w:t>testing</w:t>
       </w:r>
       <w:proofErr w:type="gramEnd"/>
       <w:r>
@@ -7153,17 +7844,112 @@
           <w:shd w:val="clear" w:color="auto" w:fill="FFFFFF"/>
           <w:lang w:val="en-US"/>
         </w:rPr>
-        <w:t xml:space="preserve"> subsamples are used as training data. The cross-validation process is then repeated k times (the folds), with each of the k subsamples used exactly once as </w:t>
-      </w:r>
-      <w:r>
-        <w:rPr>
-          <w:sz w:val="24"/>
-          <w:szCs w:val="24"/>
-          <w:shd w:val="clear" w:color="auto" w:fill="FFFFFF"/>
-          <w:lang w:val="en-US"/>
-        </w:rPr>
-        <w:lastRenderedPageBreak/>
-        <w:t xml:space="preserve">the validation data. The k results from the folds </w:t>
+        <w:t xml:space="preserve"> I used the </w:t>
+      </w:r>
+      <w:proofErr w:type="spellStart"/>
+      <w:r>
+        <w:rPr>
+          <w:sz w:val="24"/>
+          <w:szCs w:val="24"/>
+          <w:shd w:val="clear" w:color="auto" w:fill="FFFFFF"/>
+          <w:lang w:val="en-US"/>
+        </w:rPr>
+        <w:t>SelectKBest</w:t>
+      </w:r>
+      <w:proofErr w:type="spellEnd"/>
+      <w:r>
+        <w:rPr>
+          <w:sz w:val="24"/>
+          <w:szCs w:val="24"/>
+          <w:shd w:val="clear" w:color="auto" w:fill="FFFFFF"/>
+          <w:lang w:val="en-US"/>
+        </w:rPr>
+        <w:t xml:space="preserve"> and PCA </w:t>
+      </w:r>
+      <w:r>
+        <w:rPr>
+          <w:sz w:val="24"/>
+          <w:szCs w:val="24"/>
+          <w:shd w:val="clear" w:color="auto" w:fill="FFFFFF"/>
+          <w:lang w:val="en-US"/>
+        </w:rPr>
+        <w:t xml:space="preserve">function </w:t>
+      </w:r>
+      <w:r>
+        <w:rPr>
+          <w:sz w:val="24"/>
+          <w:szCs w:val="24"/>
+          <w:shd w:val="clear" w:color="auto" w:fill="FFFFFF"/>
+          <w:lang w:val="en-US"/>
+        </w:rPr>
+        <w:t xml:space="preserve">to </w:t>
+      </w:r>
+      <w:r>
+        <w:rPr>
+          <w:sz w:val="24"/>
+          <w:szCs w:val="24"/>
+          <w:shd w:val="clear" w:color="auto" w:fill="FFFFFF"/>
+          <w:lang w:val="en-US"/>
+        </w:rPr>
+        <w:t xml:space="preserve">find the best model, to tune the algorithm and to </w:t>
+      </w:r>
+      <w:r>
+        <w:rPr>
+          <w:sz w:val="24"/>
+          <w:szCs w:val="24"/>
+          <w:shd w:val="clear" w:color="auto" w:fill="FFFFFF"/>
+          <w:lang w:val="en-US"/>
+        </w:rPr>
+        <w:t xml:space="preserve">reduce the number of features. After that, I used the </w:t>
+      </w:r>
+      <w:proofErr w:type="spellStart"/>
+      <w:r>
+        <w:rPr>
+          <w:sz w:val="24"/>
+          <w:szCs w:val="24"/>
+          <w:shd w:val="clear" w:color="auto" w:fill="FFFFFF"/>
+          <w:lang w:val="en-US"/>
+        </w:rPr>
+        <w:t>StratifiedShuffleSplit</w:t>
+      </w:r>
+      <w:proofErr w:type="spellEnd"/>
+      <w:r>
+        <w:rPr>
+          <w:sz w:val="24"/>
+          <w:szCs w:val="24"/>
+          <w:shd w:val="clear" w:color="auto" w:fill="FFFFFF"/>
+          <w:lang w:val="en-US"/>
+        </w:rPr>
+        <w:t xml:space="preserve"> function</w:t>
+      </w:r>
+      <w:r>
+        <w:rPr>
+          <w:sz w:val="24"/>
+          <w:szCs w:val="24"/>
+          <w:shd w:val="clear" w:color="auto" w:fill="FFFFFF"/>
+          <w:lang w:val="en-US"/>
+        </w:rPr>
+        <w:t xml:space="preserve"> to train and the test again with different data. </w:t>
+      </w:r>
+      <w:proofErr w:type="spellStart"/>
+      <w:r>
+        <w:rPr>
+          <w:sz w:val="24"/>
+          <w:szCs w:val="24"/>
+          <w:shd w:val="clear" w:color="auto" w:fill="FFFFFF"/>
+          <w:lang w:val="en-US"/>
+        </w:rPr>
+        <w:t>StratifiedShuffleSplit</w:t>
+      </w:r>
+      <w:proofErr w:type="spellEnd"/>
+      <w:r>
+        <w:rPr>
+          <w:sz w:val="24"/>
+          <w:szCs w:val="24"/>
+          <w:shd w:val="clear" w:color="auto" w:fill="FFFFFF"/>
+          <w:lang w:val="en-US"/>
+        </w:rPr>
+        <w:t xml:space="preserve"> returns stratified randomized folds. The folds are made by preserving the percentage of samples for each </w:t>
       </w:r>
       <w:proofErr w:type="gramStart"/>
       <w:r>
@@ -7173,7 +7959,16 @@
           <w:shd w:val="clear" w:color="auto" w:fill="FFFFFF"/>
           <w:lang w:val="en-US"/>
         </w:rPr>
-        <w:t>can then be averaged</w:t>
+        <w:t>class</w:t>
+      </w:r>
+      <w:r>
+        <w:rPr>
+          <w:sz w:val="24"/>
+          <w:szCs w:val="24"/>
+          <w:shd w:val="clear" w:color="auto" w:fill="FFFFFF"/>
+          <w:lang w:val="en-US"/>
+        </w:rPr>
+        <w:t>[</w:t>
       </w:r>
       <w:proofErr w:type="gramEnd"/>
       <w:r>
@@ -7183,7 +7978,235 @@
           <w:shd w:val="clear" w:color="auto" w:fill="FFFFFF"/>
           <w:lang w:val="en-US"/>
         </w:rPr>
-        <w:t xml:space="preserve"> to produce a single estimation. The advantage of this method over repeated random sub-sampling is that all observations are used for both training and validation, and each observation is used for validation exactly </w:t>
+        <w:t>18]</w:t>
+      </w:r>
+      <w:r>
+        <w:rPr>
+          <w:sz w:val="24"/>
+          <w:szCs w:val="24"/>
+          <w:shd w:val="clear" w:color="auto" w:fill="FFFFFF"/>
+          <w:lang w:val="en-US"/>
+        </w:rPr>
+        <w:t xml:space="preserve">. </w:t>
+      </w:r>
+      <w:r>
+        <w:rPr>
+          <w:sz w:val="24"/>
+          <w:szCs w:val="24"/>
+          <w:shd w:val="clear" w:color="auto" w:fill="FFFFFF"/>
+          <w:lang w:val="en-US"/>
+        </w:rPr>
+        <w:t xml:space="preserve">Due the </w:t>
+      </w:r>
+      <w:r>
+        <w:rPr>
+          <w:sz w:val="24"/>
+          <w:szCs w:val="24"/>
+          <w:shd w:val="clear" w:color="auto" w:fill="FFFFFF"/>
+          <w:lang w:val="en-US"/>
+        </w:rPr>
+        <w:t>size</w:t>
+      </w:r>
+      <w:r>
+        <w:rPr>
+          <w:sz w:val="24"/>
+          <w:szCs w:val="24"/>
+          <w:shd w:val="clear" w:color="auto" w:fill="FFFFFF"/>
+          <w:lang w:val="en-US"/>
+        </w:rPr>
+        <w:t xml:space="preserve"> of </w:t>
+      </w:r>
+      <w:r>
+        <w:rPr>
+          <w:sz w:val="24"/>
+          <w:szCs w:val="24"/>
+          <w:shd w:val="clear" w:color="auto" w:fill="FFFFFF"/>
+          <w:lang w:val="en-US"/>
+        </w:rPr>
+        <w:t xml:space="preserve">the </w:t>
+      </w:r>
+      <w:r>
+        <w:rPr>
+          <w:sz w:val="24"/>
+          <w:szCs w:val="24"/>
+          <w:shd w:val="clear" w:color="auto" w:fill="FFFFFF"/>
+          <w:lang w:val="en-US"/>
+        </w:rPr>
+        <w:t>data</w:t>
+      </w:r>
+      <w:r>
+        <w:rPr>
+          <w:sz w:val="24"/>
+          <w:szCs w:val="24"/>
+          <w:shd w:val="clear" w:color="auto" w:fill="FFFFFF"/>
+          <w:lang w:val="en-US"/>
+        </w:rPr>
+        <w:t>set</w:t>
+      </w:r>
+      <w:r>
+        <w:rPr>
+          <w:sz w:val="24"/>
+          <w:szCs w:val="24"/>
+          <w:shd w:val="clear" w:color="auto" w:fill="FFFFFF"/>
+          <w:lang w:val="en-US"/>
+        </w:rPr>
+        <w:t>, u</w:t>
+      </w:r>
+      <w:r>
+        <w:rPr>
+          <w:sz w:val="24"/>
+          <w:szCs w:val="24"/>
+          <w:shd w:val="clear" w:color="auto" w:fill="FFFFFF"/>
+          <w:lang w:val="en-US"/>
+        </w:rPr>
+        <w:t xml:space="preserve">sing just the </w:t>
+      </w:r>
+      <w:proofErr w:type="spellStart"/>
+      <w:r>
+        <w:rPr>
+          <w:sz w:val="24"/>
+          <w:szCs w:val="24"/>
+          <w:shd w:val="clear" w:color="auto" w:fill="FFFFFF"/>
+          <w:lang w:val="en-US"/>
+        </w:rPr>
+        <w:t>train_test_split</w:t>
+      </w:r>
+      <w:proofErr w:type="spellEnd"/>
+      <w:r>
+        <w:rPr>
+          <w:sz w:val="24"/>
+          <w:szCs w:val="24"/>
+          <w:shd w:val="clear" w:color="auto" w:fill="FFFFFF"/>
+          <w:lang w:val="en-US"/>
+        </w:rPr>
+        <w:t xml:space="preserve"> method, the model was overfitting</w:t>
+      </w:r>
+      <w:r>
+        <w:rPr>
+          <w:sz w:val="24"/>
+          <w:szCs w:val="24"/>
+          <w:shd w:val="clear" w:color="auto" w:fill="FFFFFF"/>
+          <w:lang w:val="en-US"/>
+        </w:rPr>
+        <w:t xml:space="preserve"> the data</w:t>
+      </w:r>
+      <w:r>
+        <w:rPr>
+          <w:sz w:val="24"/>
+          <w:szCs w:val="24"/>
+          <w:shd w:val="clear" w:color="auto" w:fill="FFFFFF"/>
+          <w:lang w:val="en-US"/>
+        </w:rPr>
+        <w:t>,</w:t>
+      </w:r>
+      <w:r>
+        <w:rPr>
+          <w:sz w:val="24"/>
+          <w:szCs w:val="24"/>
+          <w:shd w:val="clear" w:color="auto" w:fill="FFFFFF"/>
+          <w:lang w:val="en-US"/>
+        </w:rPr>
+        <w:t xml:space="preserve"> which means </w:t>
+      </w:r>
+      <w:r>
+        <w:rPr>
+          <w:sz w:val="24"/>
+          <w:szCs w:val="24"/>
+          <w:shd w:val="clear" w:color="auto" w:fill="FFFFFF"/>
+          <w:lang w:val="en-US"/>
+        </w:rPr>
+        <w:t>the model I choose had good performance with known data and a bad performance with different training and test data.</w:t>
+      </w:r>
+    </w:p>
+    <w:p>
+      <w:pPr>
+        <w:rPr>
+          <w:sz w:val="24"/>
+          <w:szCs w:val="24"/>
+          <w:shd w:val="clear" w:color="auto" w:fill="FFFFFF"/>
+          <w:lang w:val="en-US"/>
+        </w:rPr>
+      </w:pPr>
+      <w:r>
+        <w:rPr>
+          <w:sz w:val="24"/>
+          <w:szCs w:val="24"/>
+          <w:shd w:val="clear" w:color="auto" w:fill="FFFFFF"/>
+          <w:lang w:val="en-US"/>
+        </w:rPr>
+        <w:t xml:space="preserve">Working with </w:t>
+      </w:r>
+      <w:r>
+        <w:rPr>
+          <w:sz w:val="24"/>
+          <w:szCs w:val="24"/>
+          <w:shd w:val="clear" w:color="auto" w:fill="FFFFFF"/>
+          <w:lang w:val="en-US"/>
+        </w:rPr>
+        <w:t>these</w:t>
+      </w:r>
+      <w:r>
+        <w:rPr>
+          <w:sz w:val="24"/>
+          <w:szCs w:val="24"/>
+          <w:shd w:val="clear" w:color="auto" w:fill="FFFFFF"/>
+          <w:lang w:val="en-US"/>
+        </w:rPr>
+        <w:t xml:space="preserve"> two methods</w:t>
+      </w:r>
+      <w:r>
+        <w:rPr>
+          <w:sz w:val="24"/>
+          <w:szCs w:val="24"/>
+          <w:shd w:val="clear" w:color="auto" w:fill="FFFFFF"/>
+          <w:lang w:val="en-US"/>
+        </w:rPr>
+        <w:t xml:space="preserve"> </w:t>
+      </w:r>
+      <w:r>
+        <w:rPr>
+          <w:sz w:val="24"/>
+          <w:szCs w:val="24"/>
+          <w:shd w:val="clear" w:color="auto" w:fill="FFFFFF"/>
+          <w:lang w:val="en-US"/>
+        </w:rPr>
+        <w:t>allow</w:t>
+      </w:r>
+      <w:r>
+        <w:rPr>
+          <w:sz w:val="24"/>
+          <w:szCs w:val="24"/>
+          <w:shd w:val="clear" w:color="auto" w:fill="FFFFFF"/>
+          <w:lang w:val="en-US"/>
+        </w:rPr>
+        <w:t>ed</w:t>
+      </w:r>
+      <w:r>
+        <w:rPr>
+          <w:sz w:val="24"/>
+          <w:szCs w:val="24"/>
+          <w:shd w:val="clear" w:color="auto" w:fill="FFFFFF"/>
+          <w:lang w:val="en-US"/>
+        </w:rPr>
+        <w:t xml:space="preserve"> me to choose my best algorithm, </w:t>
+      </w:r>
+      <w:r>
+        <w:rPr>
+          <w:sz w:val="24"/>
+          <w:szCs w:val="24"/>
+          <w:shd w:val="clear" w:color="auto" w:fill="FFFFFF"/>
+          <w:lang w:val="en-US"/>
+        </w:rPr>
+        <w:t xml:space="preserve">to </w:t>
+      </w:r>
+      <w:r>
+        <w:rPr>
+          <w:sz w:val="24"/>
+          <w:szCs w:val="24"/>
+          <w:shd w:val="clear" w:color="auto" w:fill="FFFFFF"/>
+          <w:lang w:val="en-US"/>
+        </w:rPr>
+        <w:t xml:space="preserve">reduce the number of features and </w:t>
       </w:r>
       <w:proofErr w:type="gramStart"/>
       <w:r>
@@ -7193,7 +8216,16 @@
           <w:shd w:val="clear" w:color="auto" w:fill="FFFFFF"/>
           <w:lang w:val="en-US"/>
         </w:rPr>
-        <w:t>once[</w:t>
+        <w:t xml:space="preserve">to </w:t>
+      </w:r>
+      <w:r>
+        <w:rPr>
+          <w:sz w:val="24"/>
+          <w:szCs w:val="24"/>
+          <w:shd w:val="clear" w:color="auto" w:fill="FFFFFF"/>
+          <w:lang w:val="en-US"/>
+        </w:rPr>
+        <w:t>better understand</w:t>
       </w:r>
       <w:proofErr w:type="gramEnd"/>
       <w:r>
@@ -7203,7 +8235,7 @@
           <w:shd w:val="clear" w:color="auto" w:fill="FFFFFF"/>
           <w:lang w:val="en-US"/>
         </w:rPr>
-        <w:t>13].</w:t>
+        <w:t xml:space="preserve"> the behavior of the models I was trying. </w:t>
       </w:r>
     </w:p>
     <w:p>
@@ -7249,20 +8281,21 @@
     <w:p>
       <w:pPr>
         <w:rPr>
-          <w:sz w:val="24"/>
-          <w:szCs w:val="24"/>
-          <w:shd w:val="clear" w:color="auto" w:fill="FFFFFF"/>
-          <w:lang w:val="en-US"/>
-        </w:rPr>
-      </w:pPr>
-      <w:r>
-        <w:rPr>
-          <w:sz w:val="24"/>
-          <w:szCs w:val="24"/>
-          <w:shd w:val="clear" w:color="auto" w:fill="FFFFFF"/>
-          <w:lang w:val="en-US"/>
-        </w:rPr>
-        <w:t>There</w:t>
+          <w:b/>
+          <w:sz w:val="24"/>
+          <w:szCs w:val="24"/>
+          <w:shd w:val="clear" w:color="auto" w:fill="FFFFFF"/>
+          <w:lang w:val="en-US"/>
+        </w:rPr>
+      </w:pPr>
+      <w:r>
+        <w:rPr>
+          <w:sz w:val="24"/>
+          <w:szCs w:val="24"/>
+          <w:shd w:val="clear" w:color="auto" w:fill="FFFFFF"/>
+          <w:lang w:val="en-US"/>
+        </w:rPr>
+        <w:t>Follow</w:t>
       </w:r>
       <w:r>
         <w:rPr>
@@ -7280,15 +8313,6 @@
           <w:shd w:val="clear" w:color="auto" w:fill="FFFFFF"/>
           <w:lang w:val="en-US"/>
         </w:rPr>
-        <w:t xml:space="preserve">were </w:t>
-      </w:r>
-      <w:r>
-        <w:rPr>
-          <w:sz w:val="24"/>
-          <w:szCs w:val="24"/>
-          <w:shd w:val="clear" w:color="auto" w:fill="FFFFFF"/>
-          <w:lang w:val="en-US"/>
-        </w:rPr>
         <w:t>the formula</w:t>
       </w:r>
       <w:r>
@@ -7308,6 +8332,15 @@
           <w:lang w:val="en-US"/>
         </w:rPr>
         <w:t xml:space="preserve"> for all metrics I showed during the project</w:t>
+      </w:r>
+      <w:r>
+        <w:rPr>
+          <w:sz w:val="24"/>
+          <w:szCs w:val="24"/>
+          <w:shd w:val="clear" w:color="auto" w:fill="FFFFFF"/>
+          <w:lang w:val="en-US"/>
+        </w:rPr>
+        <w:t>:</w:t>
       </w:r>
     </w:p>
     <w:p>
@@ -7405,6 +8438,7 @@
           <w:shd w:val="clear" w:color="auto" w:fill="FFFFFF"/>
           <w:lang w:val="en-US"/>
         </w:rPr>
+        <w:lastRenderedPageBreak/>
         <w:t>Recall</w:t>
       </w:r>
       <w:r>
@@ -7569,60 +8603,6 @@
         </w:rPr>
         <w:t xml:space="preserve">. </w:t>
       </w:r>
-      <w:r>
-        <w:rPr>
-          <w:sz w:val="24"/>
-          <w:szCs w:val="24"/>
-          <w:shd w:val="clear" w:color="auto" w:fill="FFFFFF"/>
-          <w:lang w:val="en-US"/>
-        </w:rPr>
-        <w:t xml:space="preserve">During the analysis, I figured out the precision metric was the best metric to identify the POI because </w:t>
-      </w:r>
-      <w:r>
-        <w:rPr>
-          <w:sz w:val="24"/>
-          <w:szCs w:val="24"/>
-          <w:shd w:val="clear" w:color="auto" w:fill="FFFFFF"/>
-          <w:lang w:val="en-US"/>
-        </w:rPr>
-        <w:t xml:space="preserve">the fewer amount of the POI </w:t>
-      </w:r>
-      <w:r>
-        <w:rPr>
-          <w:sz w:val="24"/>
-          <w:szCs w:val="24"/>
-          <w:shd w:val="clear" w:color="auto" w:fill="FFFFFF"/>
-          <w:lang w:val="en-US"/>
-        </w:rPr>
-        <w:t xml:space="preserve">and </w:t>
-      </w:r>
-      <w:r>
-        <w:rPr>
-          <w:sz w:val="24"/>
-          <w:szCs w:val="24"/>
-          <w:shd w:val="clear" w:color="auto" w:fill="FFFFFF"/>
-          <w:lang w:val="en-US"/>
-        </w:rPr>
-        <w:t xml:space="preserve">when </w:t>
-      </w:r>
-      <w:r>
-        <w:rPr>
-          <w:sz w:val="24"/>
-          <w:szCs w:val="24"/>
-          <w:shd w:val="clear" w:color="auto" w:fill="FFFFFF"/>
-          <w:lang w:val="en-US"/>
-        </w:rPr>
-        <w:t xml:space="preserve">they are </w:t>
-      </w:r>
-      <w:r>
-        <w:rPr>
-          <w:sz w:val="24"/>
-          <w:szCs w:val="24"/>
-          <w:shd w:val="clear" w:color="auto" w:fill="FFFFFF"/>
-          <w:lang w:val="en-US"/>
-        </w:rPr>
-        <w:t xml:space="preserve">identified is relevant for the average metric. </w:t>
-      </w:r>
     </w:p>
     <w:p>
       <w:pPr>
@@ -7639,10 +8619,10 @@
           <w:lang w:eastAsia="pt-BR"/>
         </w:rPr>
         <w:drawing>
-          <wp:inline distT="0" distB="0" distL="0" distR="0" wp14:anchorId="46EF39F8" wp14:editId="628FA719">
-            <wp:extent cx="4955118" cy="2339975"/>
-            <wp:effectExtent l="0" t="0" r="0" b="3175"/>
-            <wp:docPr id="15" name="Picture 15"/>
+          <wp:inline distT="0" distB="0" distL="0" distR="0" wp14:anchorId="5BB684D2" wp14:editId="76E564BC">
+            <wp:extent cx="4982845" cy="2346945"/>
+            <wp:effectExtent l="0" t="0" r="0" b="0"/>
+            <wp:docPr id="16" name="Picture 16"/>
             <wp:cNvGraphicFramePr>
               <a:graphicFrameLocks xmlns:a="http://schemas.openxmlformats.org/drawingml/2006/main" noChangeAspect="1"/>
             </wp:cNvGraphicFramePr>
@@ -7654,14 +8634,14 @@
                     <pic:cNvPicPr/>
                   </pic:nvPicPr>
                   <pic:blipFill rotWithShape="1">
-                    <a:blip r:embed="rId27"/>
-                    <a:srcRect l="8216" t="9440" b="13463"/>
+                    <a:blip r:embed="rId31"/>
+                    <a:srcRect l="7710" t="9892" b="12788"/>
                     <a:stretch/>
                   </pic:blipFill>
                   <pic:spPr bwMode="auto">
                     <a:xfrm>
                       <a:off x="0" y="0"/>
-                      <a:ext cx="4956376" cy="2340569"/>
+                      <a:ext cx="4983728" cy="2347361"/>
                     </a:xfrm>
                     <a:prstGeom prst="rect">
                       <a:avLst/>
@@ -7698,108 +8678,64 @@
           <w:shd w:val="clear" w:color="auto" w:fill="FFFFFF"/>
           <w:lang w:val="en-US"/>
         </w:rPr>
-        <w:t xml:space="preserve">This chart clarify the difference for each one. KNN highlighted for all the metrics, however SVC (green bar) has a very bad precision result </w:t>
-      </w:r>
-      <w:r>
-        <w:rPr>
-          <w:sz w:val="24"/>
-          <w:szCs w:val="24"/>
-          <w:shd w:val="clear" w:color="auto" w:fill="FFFFFF"/>
-          <w:lang w:val="en-US"/>
-        </w:rPr>
-        <w:t>while</w:t>
-      </w:r>
-      <w:r>
-        <w:rPr>
-          <w:sz w:val="24"/>
-          <w:szCs w:val="24"/>
-          <w:shd w:val="clear" w:color="auto" w:fill="FFFFFF"/>
-          <w:lang w:val="en-US"/>
-        </w:rPr>
-        <w:t xml:space="preserve"> accuracy and recall metrics results </w:t>
-      </w:r>
-      <w:r>
-        <w:rPr>
-          <w:sz w:val="24"/>
-          <w:szCs w:val="24"/>
-          <w:shd w:val="clear" w:color="auto" w:fill="FFFFFF"/>
-          <w:lang w:val="en-US"/>
-        </w:rPr>
-        <w:t xml:space="preserve">were very close </w:t>
-      </w:r>
-      <w:r>
-        <w:rPr>
-          <w:sz w:val="24"/>
-          <w:szCs w:val="24"/>
-          <w:shd w:val="clear" w:color="auto" w:fill="FFFFFF"/>
-          <w:lang w:val="en-US"/>
-        </w:rPr>
-        <w:t xml:space="preserve">for all algorithms. Looking close to SVC algorithm, it </w:t>
-      </w:r>
-      <w:proofErr w:type="gramStart"/>
-      <w:r>
-        <w:rPr>
-          <w:sz w:val="24"/>
-          <w:szCs w:val="24"/>
-          <w:shd w:val="clear" w:color="auto" w:fill="FFFFFF"/>
-          <w:lang w:val="en-US"/>
-        </w:rPr>
-        <w:t>didn’t</w:t>
-      </w:r>
-      <w:proofErr w:type="gramEnd"/>
-      <w:r>
-        <w:rPr>
-          <w:sz w:val="24"/>
-          <w:szCs w:val="24"/>
-          <w:shd w:val="clear" w:color="auto" w:fill="FFFFFF"/>
-          <w:lang w:val="en-US"/>
-        </w:rPr>
-        <w:t xml:space="preserve"> hit the prediction of any POI, however it successfully hit the prediction of the most part of the no POI. </w:t>
-      </w:r>
-      <w:r>
-        <w:rPr>
-          <w:sz w:val="24"/>
-          <w:szCs w:val="24"/>
-          <w:shd w:val="clear" w:color="auto" w:fill="FFFFFF"/>
-          <w:lang w:val="en-US"/>
-        </w:rPr>
-        <w:t xml:space="preserve">The others models hit the prediction of the POI with 50% or higher. </w:t>
-      </w:r>
-      <w:r>
-        <w:rPr>
-          <w:sz w:val="24"/>
-          <w:szCs w:val="24"/>
-          <w:shd w:val="clear" w:color="auto" w:fill="FFFFFF"/>
-          <w:lang w:val="en-US"/>
-        </w:rPr>
-        <w:lastRenderedPageBreak/>
-        <w:t>Even tough, accuracy and recall showed a very close performance metric for all models while the precision, for SVC highlighted the bad performance.</w:t>
-      </w:r>
-      <w:r>
-        <w:rPr>
-          <w:sz w:val="24"/>
-          <w:szCs w:val="24"/>
-          <w:shd w:val="clear" w:color="auto" w:fill="FFFFFF"/>
-          <w:lang w:val="en-US"/>
-        </w:rPr>
-        <w:t xml:space="preserve"> </w:t>
+        <w:t>There is 14% of POI in the dataset. There is 84% of chance for an identifier to find a no POI, what means the accuracy metric will be higher because it is easier to identify a no POI, as we can see in the last chart for all the models.</w:t>
+      </w:r>
+      <w:r>
+        <w:rPr>
+          <w:sz w:val="24"/>
+          <w:szCs w:val="24"/>
+          <w:shd w:val="clear" w:color="auto" w:fill="FFFFFF"/>
+          <w:lang w:val="en-US"/>
+        </w:rPr>
+        <w:t xml:space="preserve"> A higher precision performance means the model is correctly identifying the POI and NO POI labels, and the SVC models stood out at this point. A bad recall performance means there are many POI and NO POI label identified incorrectly (many false negative) and SVC model also stood out in this point.</w:t>
       </w:r>
     </w:p>
     <w:p>
       <w:pPr>
         <w:rPr>
-          <w:shd w:val="clear" w:color="auto" w:fill="FFFFFF"/>
-          <w:lang w:val="en-US"/>
-        </w:rPr>
-      </w:pPr>
-      <w:r>
-        <w:rPr>
-          <w:sz w:val="24"/>
-          <w:szCs w:val="24"/>
-          <w:shd w:val="clear" w:color="auto" w:fill="FFFFFF"/>
-          <w:lang w:val="en-US"/>
-        </w:rPr>
-        <w:t xml:space="preserve">For </w:t>
+          <w:sz w:val="24"/>
+          <w:szCs w:val="24"/>
+          <w:shd w:val="clear" w:color="auto" w:fill="FFFFFF"/>
+          <w:lang w:val="en-US"/>
+        </w:rPr>
+      </w:pPr>
+      <w:r>
+        <w:rPr>
+          <w:sz w:val="24"/>
+          <w:szCs w:val="24"/>
+          <w:shd w:val="clear" w:color="auto" w:fill="FFFFFF"/>
+          <w:lang w:val="en-US"/>
+        </w:rPr>
+        <w:t xml:space="preserve">We are looking for a model that identified the POI and NO POI label correctly with few </w:t>
+      </w:r>
+      <w:r>
+        <w:rPr>
+          <w:sz w:val="24"/>
+          <w:szCs w:val="24"/>
+          <w:shd w:val="clear" w:color="auto" w:fill="FFFFFF"/>
+          <w:lang w:val="en-US"/>
+        </w:rPr>
+        <w:t xml:space="preserve">mistakes, </w:t>
+      </w:r>
+      <w:proofErr w:type="spellStart"/>
+      <w:r>
+        <w:rPr>
+          <w:sz w:val="24"/>
+          <w:szCs w:val="24"/>
+          <w:shd w:val="clear" w:color="auto" w:fill="FFFFFF"/>
+          <w:lang w:val="en-US"/>
+        </w:rPr>
+        <w:t>GaussianNB</w:t>
+      </w:r>
+      <w:proofErr w:type="spellEnd"/>
+      <w:r>
+        <w:rPr>
+          <w:sz w:val="24"/>
+          <w:szCs w:val="24"/>
+          <w:shd w:val="clear" w:color="auto" w:fill="FFFFFF"/>
+          <w:lang w:val="en-US"/>
+        </w:rPr>
+        <w:t xml:space="preserve"> models had the closer performance from what </w:t>
       </w:r>
       <w:proofErr w:type="gramStart"/>
       <w:r>
@@ -7809,7 +8745,7 @@
           <w:shd w:val="clear" w:color="auto" w:fill="FFFFFF"/>
           <w:lang w:val="en-US"/>
         </w:rPr>
-        <w:t>our analyze</w:t>
+        <w:t>I’m</w:t>
       </w:r>
       <w:proofErr w:type="gramEnd"/>
       <w:r>
@@ -7819,88 +8755,27 @@
           <w:shd w:val="clear" w:color="auto" w:fill="FFFFFF"/>
           <w:lang w:val="en-US"/>
         </w:rPr>
-        <w:t xml:space="preserve">, is better to say that a person is POI when they are not, false positive, because in the next phase of investigation will </w:t>
-      </w:r>
-      <w:r>
-        <w:rPr>
-          <w:sz w:val="24"/>
-          <w:szCs w:val="24"/>
-          <w:shd w:val="clear" w:color="auto" w:fill="FFFFFF"/>
-          <w:lang w:val="en-US"/>
-        </w:rPr>
-        <w:t xml:space="preserve">confirm if they really are a POI. I think the </w:t>
-      </w:r>
-      <w:r>
-        <w:rPr>
-          <w:sz w:val="24"/>
-          <w:szCs w:val="24"/>
-          <w:shd w:val="clear" w:color="auto" w:fill="FFFFFF"/>
-          <w:lang w:val="en-US"/>
-        </w:rPr>
-        <w:t>precision metric</w:t>
-      </w:r>
-      <w:r>
-        <w:rPr>
-          <w:sz w:val="24"/>
-          <w:szCs w:val="24"/>
-          <w:shd w:val="clear" w:color="auto" w:fill="FFFFFF"/>
-          <w:lang w:val="en-US"/>
-        </w:rPr>
-        <w:t xml:space="preserve"> </w:t>
-      </w:r>
-      <w:r>
-        <w:rPr>
-          <w:sz w:val="24"/>
-          <w:szCs w:val="24"/>
-          <w:shd w:val="clear" w:color="auto" w:fill="FFFFFF"/>
-          <w:lang w:val="en-US"/>
-        </w:rPr>
-        <w:t>had the best results, because</w:t>
-      </w:r>
-      <w:r>
-        <w:rPr>
-          <w:sz w:val="24"/>
-          <w:szCs w:val="24"/>
-          <w:shd w:val="clear" w:color="auto" w:fill="FFFFFF"/>
-          <w:lang w:val="en-US"/>
-        </w:rPr>
-        <w:t xml:space="preserve"> </w:t>
-      </w:r>
-      <w:r>
-        <w:rPr>
-          <w:sz w:val="24"/>
-          <w:szCs w:val="24"/>
-          <w:shd w:val="clear" w:color="auto" w:fill="FFFFFF"/>
-          <w:lang w:val="en-US"/>
-        </w:rPr>
-        <w:t xml:space="preserve">its formula </w:t>
-      </w:r>
-      <w:r>
-        <w:rPr>
-          <w:sz w:val="24"/>
-          <w:szCs w:val="24"/>
-          <w:shd w:val="clear" w:color="auto" w:fill="FFFFFF"/>
-          <w:lang w:val="en-US"/>
-        </w:rPr>
-        <w:t xml:space="preserve">considers </w:t>
-      </w:r>
-      <w:r>
-        <w:rPr>
-          <w:sz w:val="24"/>
-          <w:szCs w:val="24"/>
-          <w:shd w:val="clear" w:color="auto" w:fill="FFFFFF"/>
-          <w:lang w:val="en-US"/>
-        </w:rPr>
-        <w:t>the positive and false positive, wha</w:t>
-      </w:r>
-      <w:r>
-        <w:rPr>
-          <w:sz w:val="24"/>
-          <w:szCs w:val="24"/>
-          <w:shd w:val="clear" w:color="auto" w:fill="FFFFFF"/>
-          <w:lang w:val="en-US"/>
-        </w:rPr>
-        <w:t>t make it better for our analysis</w:t>
+        <w:t xml:space="preserve"> looking for, and this was the reason I choose the </w:t>
+      </w:r>
+      <w:proofErr w:type="spellStart"/>
+      <w:r>
+        <w:rPr>
+          <w:sz w:val="24"/>
+          <w:szCs w:val="24"/>
+          <w:shd w:val="clear" w:color="auto" w:fill="FFFFFF"/>
+          <w:lang w:val="en-US"/>
+        </w:rPr>
+        <w:t>GaussianNB</w:t>
+      </w:r>
+      <w:proofErr w:type="spellEnd"/>
+      <w:r>
+        <w:rPr>
+          <w:sz w:val="24"/>
+          <w:szCs w:val="24"/>
+          <w:shd w:val="clear" w:color="auto" w:fill="FFFFFF"/>
+          <w:lang w:val="en-US"/>
+        </w:rPr>
+        <w:t xml:space="preserve"> model instead of SVC or KNN model</w:t>
       </w:r>
       <w:r>
         <w:rPr>
@@ -7970,7 +8845,97 @@
           <w:shd w:val="clear" w:color="auto" w:fill="FFFFFF"/>
           <w:lang w:val="en-US"/>
         </w:rPr>
-        <w:t xml:space="preserve">I struggled when I was trying to understand pipeline and use it to reduce the number of features. My knowledge about this improved after I read a book and </w:t>
+        <w:t xml:space="preserve">I struggled </w:t>
+      </w:r>
+      <w:r>
+        <w:rPr>
+          <w:sz w:val="24"/>
+          <w:szCs w:val="24"/>
+          <w:shd w:val="clear" w:color="auto" w:fill="FFFFFF"/>
+          <w:lang w:val="en-US"/>
+        </w:rPr>
+        <w:t xml:space="preserve">on two moments. The first one was </w:t>
+      </w:r>
+      <w:r>
+        <w:rPr>
+          <w:sz w:val="24"/>
+          <w:szCs w:val="24"/>
+          <w:shd w:val="clear" w:color="auto" w:fill="FFFFFF"/>
+          <w:lang w:val="en-US"/>
+        </w:rPr>
+        <w:t xml:space="preserve">when I was trying to understand pipeline and </w:t>
+      </w:r>
+      <w:r>
+        <w:rPr>
+          <w:sz w:val="24"/>
+          <w:szCs w:val="24"/>
+          <w:shd w:val="clear" w:color="auto" w:fill="FFFFFF"/>
+          <w:lang w:val="en-US"/>
+        </w:rPr>
+        <w:t xml:space="preserve">how to </w:t>
+      </w:r>
+      <w:r>
+        <w:rPr>
+          <w:sz w:val="24"/>
+          <w:szCs w:val="24"/>
+          <w:shd w:val="clear" w:color="auto" w:fill="FFFFFF"/>
+          <w:lang w:val="en-US"/>
+        </w:rPr>
+        <w:t>use it to reduce the number of features</w:t>
+      </w:r>
+      <w:r>
+        <w:rPr>
+          <w:sz w:val="24"/>
+          <w:szCs w:val="24"/>
+          <w:shd w:val="clear" w:color="auto" w:fill="FFFFFF"/>
+          <w:lang w:val="en-US"/>
+        </w:rPr>
+        <w:t xml:space="preserve"> and the second was</w:t>
+      </w:r>
+      <w:r>
+        <w:rPr>
+          <w:sz w:val="24"/>
+          <w:szCs w:val="24"/>
+          <w:shd w:val="clear" w:color="auto" w:fill="FFFFFF"/>
+          <w:lang w:val="en-US"/>
+        </w:rPr>
+        <w:t xml:space="preserve"> when I was trying to reach a precision and recall performance higher that 0.3</w:t>
+      </w:r>
+      <w:r>
+        <w:rPr>
+          <w:sz w:val="24"/>
+          <w:szCs w:val="24"/>
+          <w:shd w:val="clear" w:color="auto" w:fill="FFFFFF"/>
+          <w:lang w:val="en-US"/>
+        </w:rPr>
+        <w:t xml:space="preserve">. </w:t>
+      </w:r>
+      <w:r>
+        <w:rPr>
+          <w:sz w:val="24"/>
+          <w:szCs w:val="24"/>
+          <w:shd w:val="clear" w:color="auto" w:fill="FFFFFF"/>
+          <w:lang w:val="en-US"/>
+        </w:rPr>
+        <w:t>The first one I could resolve a</w:t>
+      </w:r>
+      <w:r>
+        <w:rPr>
+          <w:sz w:val="24"/>
+          <w:szCs w:val="24"/>
+          <w:shd w:val="clear" w:color="auto" w:fill="FFFFFF"/>
+          <w:lang w:val="en-US"/>
+        </w:rPr>
+        <w:t xml:space="preserve">fter </w:t>
+      </w:r>
+      <w:r>
+        <w:rPr>
+          <w:sz w:val="24"/>
+          <w:szCs w:val="24"/>
+          <w:shd w:val="clear" w:color="auto" w:fill="FFFFFF"/>
+          <w:lang w:val="en-US"/>
+        </w:rPr>
+        <w:t xml:space="preserve">I read a book and </w:t>
       </w:r>
       <w:r>
         <w:rPr>
@@ -7999,7 +8964,66 @@
           <w:shd w:val="clear" w:color="auto" w:fill="FFFFFF"/>
           <w:lang w:val="en-US"/>
         </w:rPr>
-        <w:t xml:space="preserve"> module from the Machine Learning.</w:t>
+        <w:t xml:space="preserve"> m</w:t>
+      </w:r>
+      <w:r>
+        <w:rPr>
+          <w:sz w:val="24"/>
+          <w:szCs w:val="24"/>
+          <w:shd w:val="clear" w:color="auto" w:fill="FFFFFF"/>
+          <w:lang w:val="en-US"/>
+        </w:rPr>
+        <w:t xml:space="preserve">odule from the Machine Learning </w:t>
+      </w:r>
+      <w:r>
+        <w:rPr>
+          <w:sz w:val="24"/>
+          <w:szCs w:val="24"/>
+          <w:shd w:val="clear" w:color="auto" w:fill="FFFFFF"/>
+          <w:lang w:val="en-US"/>
+        </w:rPr>
+        <w:lastRenderedPageBreak/>
+        <w:t xml:space="preserve">but the second I had to change the source code and follow the same idea from the tester.py routine to calculate the metric values. This routine change changed the model that I choose to identifier the POI labels, from KNN model with </w:t>
+      </w:r>
+      <w:proofErr w:type="gramStart"/>
+      <w:r>
+        <w:rPr>
+          <w:sz w:val="24"/>
+          <w:szCs w:val="24"/>
+          <w:shd w:val="clear" w:color="auto" w:fill="FFFFFF"/>
+          <w:lang w:val="en-US"/>
+        </w:rPr>
+        <w:t>2</w:t>
+      </w:r>
+      <w:proofErr w:type="gramEnd"/>
+      <w:r>
+        <w:rPr>
+          <w:sz w:val="24"/>
+          <w:szCs w:val="24"/>
+          <w:shd w:val="clear" w:color="auto" w:fill="FFFFFF"/>
+          <w:lang w:val="en-US"/>
+        </w:rPr>
+        <w:t xml:space="preserve"> features to </w:t>
+      </w:r>
+      <w:proofErr w:type="spellStart"/>
+      <w:r>
+        <w:rPr>
+          <w:sz w:val="24"/>
+          <w:szCs w:val="24"/>
+          <w:shd w:val="clear" w:color="auto" w:fill="FFFFFF"/>
+          <w:lang w:val="en-US"/>
+        </w:rPr>
+        <w:t>GaussianNB</w:t>
+      </w:r>
+      <w:proofErr w:type="spellEnd"/>
+      <w:r>
+        <w:rPr>
+          <w:sz w:val="24"/>
+          <w:szCs w:val="24"/>
+          <w:shd w:val="clear" w:color="auto" w:fill="FFFFFF"/>
+          <w:lang w:val="en-US"/>
+        </w:rPr>
+        <w:t xml:space="preserve"> with 4 features.</w:t>
       </w:r>
     </w:p>
     <w:p>
@@ -8018,7 +9042,25 @@
           <w:shd w:val="clear" w:color="auto" w:fill="FFFFFF"/>
           <w:lang w:val="en-US"/>
         </w:rPr>
-        <w:t xml:space="preserve">I figured out after I tune an algorithm, I got better performance to predict however. Because of this, I tried to tune all the algorithms I was working using </w:t>
+        <w:t>I figured out after I tune</w:t>
+      </w:r>
+      <w:r>
+        <w:rPr>
+          <w:sz w:val="24"/>
+          <w:szCs w:val="24"/>
+          <w:shd w:val="clear" w:color="auto" w:fill="FFFFFF"/>
+          <w:lang w:val="en-US"/>
+        </w:rPr>
+        <w:t>d</w:t>
+      </w:r>
+      <w:r>
+        <w:rPr>
+          <w:sz w:val="24"/>
+          <w:szCs w:val="24"/>
+          <w:shd w:val="clear" w:color="auto" w:fill="FFFFFF"/>
+          <w:lang w:val="en-US"/>
+        </w:rPr>
+        <w:t xml:space="preserve"> an algorithm, I got better performance to predict. Because of this, I tried to tune all the algorithms I was working using </w:t>
       </w:r>
       <w:proofErr w:type="spellStart"/>
       <w:r>
@@ -8164,7 +9206,25 @@
           <w:shd w:val="clear" w:color="auto" w:fill="FFFFFF"/>
           <w:lang w:val="en-US"/>
         </w:rPr>
-        <w:t xml:space="preserve"> I figured out the importance of this function. When I use all the features I choose, the result was horrible, however after I reduce the number of features the result improved. I was surprised that two features was enough for my identifier.</w:t>
+        <w:t xml:space="preserve"> I figured out the importance of this function. When I use all the features I choose, the result was horrible, however after I reduce the number of features the result improved. I was surprised that </w:t>
+      </w:r>
+      <w:r>
+        <w:rPr>
+          <w:sz w:val="24"/>
+          <w:szCs w:val="24"/>
+          <w:shd w:val="clear" w:color="auto" w:fill="FFFFFF"/>
+          <w:lang w:val="en-US"/>
+        </w:rPr>
+        <w:t>four</w:t>
+      </w:r>
+      <w:r>
+        <w:rPr>
+          <w:sz w:val="24"/>
+          <w:szCs w:val="24"/>
+          <w:shd w:val="clear" w:color="auto" w:fill="FFFFFF"/>
+          <w:lang w:val="en-US"/>
+        </w:rPr>
+        <w:t xml:space="preserve"> features was enough for my identifier.</w:t>
       </w:r>
     </w:p>
     <w:p>
@@ -8246,7 +9306,7 @@
         </w:rPr>
         <w:t xml:space="preserve">[1] - </w:t>
       </w:r>
-      <w:hyperlink r:id="rId28" w:history="1">
+      <w:hyperlink r:id="rId32" w:history="1">
         <w:r>
           <w:rPr>
             <w:rStyle w:val="Hyperlink"/>
@@ -8278,7 +9338,7 @@
         </w:rPr>
         <w:t xml:space="preserve">[2] - </w:t>
       </w:r>
-      <w:hyperlink r:id="rId29" w:history="1">
+      <w:hyperlink r:id="rId33" w:history="1">
         <w:r>
           <w:rPr>
             <w:rStyle w:val="Hyperlink"/>
@@ -8310,7 +9370,7 @@
         </w:rPr>
         <w:t xml:space="preserve">[4] - </w:t>
       </w:r>
-      <w:hyperlink r:id="rId30" w:history="1">
+      <w:hyperlink r:id="rId34" w:history="1">
         <w:r>
           <w:rPr>
             <w:rStyle w:val="Hyperlink"/>
@@ -8319,7 +9379,19 @@
             <w:shd w:val="clear" w:color="auto" w:fill="FFFFFF"/>
             <w:lang w:val="en-US"/>
           </w:rPr>
-          <w:t>https://www.itl.nist.gov/div8988/handbook/prc/section1/prc16.htm</w:t>
+          <w:t>https://www.itl.nist.gov/div8988/handbook/prc/sec</w:t>
+        </w:r>
+        <w:bookmarkStart w:id="0" w:name="_GoBack"/>
+        <w:bookmarkEnd w:id="0"/>
+        <w:r>
+          <w:rPr>
+            <w:rStyle w:val="Hyperlink"/>
+            <w:sz w:val="24"/>
+            <w:szCs w:val="24"/>
+            <w:shd w:val="clear" w:color="auto" w:fill="FFFFFF"/>
+            <w:lang w:val="en-US"/>
+          </w:rPr>
+          <w:t>tion1/prc16.htm</w:t>
         </w:r>
       </w:hyperlink>
     </w:p>
@@ -8342,7 +9414,7 @@
         </w:rPr>
         <w:t xml:space="preserve">[5] - </w:t>
       </w:r>
-      <w:hyperlink r:id="rId31" w:history="1">
+      <w:hyperlink r:id="rId35" w:history="1">
         <w:r>
           <w:rPr>
             <w:rStyle w:val="Hyperlink"/>
@@ -8374,7 +9446,7 @@
         </w:rPr>
         <w:t xml:space="preserve">[6] - </w:t>
       </w:r>
-      <w:hyperlink r:id="rId32" w:history="1">
+      <w:hyperlink r:id="rId36" w:history="1">
         <w:r>
           <w:rPr>
             <w:rStyle w:val="Hyperlink"/>
@@ -8406,7 +9478,7 @@
         </w:rPr>
         <w:t xml:space="preserve">[7] - </w:t>
       </w:r>
-      <w:hyperlink r:id="rId33" w:history="1">
+      <w:hyperlink r:id="rId37" w:history="1">
         <w:r>
           <w:rPr>
             <w:rStyle w:val="Hyperlink"/>
@@ -8436,10 +9508,9 @@
           <w:shd w:val="clear" w:color="auto" w:fill="FFFFFF"/>
           <w:lang w:val="en-US"/>
         </w:rPr>
-        <w:lastRenderedPageBreak/>
         <w:t xml:space="preserve">[8] - </w:t>
       </w:r>
-      <w:hyperlink r:id="rId34" w:history="1">
+      <w:hyperlink r:id="rId38" w:history="1">
         <w:r>
           <w:rPr>
             <w:rStyle w:val="Hyperlink"/>
@@ -8471,7 +9542,7 @@
         </w:rPr>
         <w:t xml:space="preserve">[9] - </w:t>
       </w:r>
-      <w:hyperlink r:id="rId35" w:anchor="sklearn.feature_selection.SelectKBest" w:history="1">
+      <w:hyperlink r:id="rId39" w:anchor="sklearn.feature_selection.SelectKBest" w:history="1">
         <w:r>
           <w:rPr>
             <w:rStyle w:val="Hyperlink"/>
@@ -8503,7 +9574,7 @@
         </w:rPr>
         <w:t xml:space="preserve">[10] - </w:t>
       </w:r>
-      <w:hyperlink r:id="rId36" w:history="1">
+      <w:hyperlink r:id="rId40" w:history="1">
         <w:r>
           <w:rPr>
             <w:rStyle w:val="Hyperlink"/>
@@ -8535,7 +9606,7 @@
         </w:rPr>
         <w:t xml:space="preserve">[11] - </w:t>
       </w:r>
-      <w:hyperlink r:id="rId37" w:history="1">
+      <w:hyperlink r:id="rId41" w:history="1">
         <w:r>
           <w:rPr>
             <w:rStyle w:val="Hyperlink"/>
@@ -8567,7 +9638,7 @@
         </w:rPr>
         <w:t xml:space="preserve">[12] - </w:t>
       </w:r>
-      <w:hyperlink r:id="rId38" w:history="1">
+      <w:hyperlink r:id="rId42" w:history="1">
         <w:r>
           <w:rPr>
             <w:rStyle w:val="Hyperlink"/>
@@ -8597,9 +9668,10 @@
           <w:shd w:val="clear" w:color="auto" w:fill="FFFFFF"/>
           <w:lang w:val="en-US"/>
         </w:rPr>
+        <w:lastRenderedPageBreak/>
         <w:t xml:space="preserve">[13] - </w:t>
       </w:r>
-      <w:hyperlink r:id="rId39" w:anchor="k-fold_cross-validation" w:history="1">
+      <w:hyperlink r:id="rId43" w:anchor="k-fold_cross-validation" w:history="1">
         <w:r>
           <w:rPr>
             <w:rStyle w:val="Hyperlink"/>
@@ -8631,7 +9703,7 @@
         </w:rPr>
         <w:t xml:space="preserve">[14] - </w:t>
       </w:r>
-      <w:hyperlink r:id="rId40" w:history="1">
+      <w:hyperlink r:id="rId44" w:history="1">
         <w:r>
           <w:rPr>
             <w:rStyle w:val="Hyperlink"/>
@@ -8660,7 +9732,7 @@
         </w:rPr>
         <w:t xml:space="preserve">[15] - </w:t>
       </w:r>
-      <w:hyperlink r:id="rId41" w:history="1">
+      <w:hyperlink r:id="rId45" w:history="1">
         <w:r>
           <w:rPr>
             <w:rStyle w:val="Hyperlink"/>
@@ -8689,7 +9761,7 @@
         </w:rPr>
         <w:t xml:space="preserve">[16] - </w:t>
       </w:r>
-      <w:hyperlink r:id="rId42" w:history="1">
+      <w:hyperlink r:id="rId46" w:history="1">
         <w:r>
           <w:rPr>
             <w:rStyle w:val="Hyperlink"/>
@@ -8712,6 +9784,59 @@
           <w:lang w:val="en-US"/>
         </w:rPr>
       </w:pPr>
+      <w:r>
+        <w:rPr>
+          <w:sz w:val="24"/>
+          <w:szCs w:val="24"/>
+          <w:shd w:val="clear" w:color="auto" w:fill="FFFFFF"/>
+          <w:lang w:val="en-US"/>
+        </w:rPr>
+        <w:t xml:space="preserve">[17] - </w:t>
+      </w:r>
+      <w:hyperlink r:id="rId47" w:history="1">
+        <w:r>
+          <w:rPr>
+            <w:rStyle w:val="Hyperlink"/>
+            <w:sz w:val="24"/>
+            <w:szCs w:val="24"/>
+            <w:shd w:val="clear" w:color="auto" w:fill="FFFFFF"/>
+            <w:lang w:val="en-US"/>
+          </w:rPr>
+          <w:t>http://scikit-learn.org/stable/modules/generated/sklearn.model_selection.train_test_split.html</w:t>
+        </w:r>
+      </w:hyperlink>
+    </w:p>
+    <w:p>
+      <w:pPr>
+        <w:jc w:val="left"/>
+        <w:rPr>
+          <w:sz w:val="24"/>
+          <w:szCs w:val="24"/>
+          <w:shd w:val="clear" w:color="auto" w:fill="FFFFFF"/>
+          <w:lang w:val="en-US"/>
+        </w:rPr>
+      </w:pPr>
+      <w:r>
+        <w:rPr>
+          <w:sz w:val="24"/>
+          <w:szCs w:val="24"/>
+          <w:shd w:val="clear" w:color="auto" w:fill="FFFFFF"/>
+          <w:lang w:val="en-US"/>
+        </w:rPr>
+        <w:t xml:space="preserve">[18] - </w:t>
+      </w:r>
+      <w:hyperlink r:id="rId48" w:history="1">
+        <w:r>
+          <w:rPr>
+            <w:rStyle w:val="Hyperlink"/>
+            <w:sz w:val="24"/>
+            <w:szCs w:val="24"/>
+            <w:shd w:val="clear" w:color="auto" w:fill="FFFFFF"/>
+            <w:lang w:val="en-US"/>
+          </w:rPr>
+          <w:t>http://scikit-learn.org/stable/modules/generated/sklearn.model_selection.StratifiedShuffleSplit.html</w:t>
+        </w:r>
+      </w:hyperlink>
     </w:p>
     <w:sectPr>
       <w:pgSz w:w="11906" w:h="16838"/>

</xml_diff>

<commit_message>
corrigindo alguns textos errados
</commit_message>
<xml_diff>
--- a/EronFraudy.docx
+++ b/EronFraudy.docx
@@ -5500,7 +5500,25 @@
           <w:shd w:val="clear" w:color="auto" w:fill="FFFFFF"/>
           <w:lang w:val="en-US"/>
         </w:rPr>
-        <w:t xml:space="preserve">The recall metric showed a performance behavior for </w:t>
+        <w:t xml:space="preserve">The recall metric showed a </w:t>
+      </w:r>
+      <w:r>
+        <w:rPr>
+          <w:sz w:val="24"/>
+          <w:szCs w:val="24"/>
+          <w:shd w:val="clear" w:color="auto" w:fill="FFFFFF"/>
+          <w:lang w:val="en-US"/>
+        </w:rPr>
+        <w:t xml:space="preserve">similar </w:t>
+      </w:r>
+      <w:r>
+        <w:rPr>
+          <w:sz w:val="24"/>
+          <w:szCs w:val="24"/>
+          <w:shd w:val="clear" w:color="auto" w:fill="FFFFFF"/>
+          <w:lang w:val="en-US"/>
+        </w:rPr>
+        <w:t xml:space="preserve">performance behavior for </w:t>
       </w:r>
       <w:proofErr w:type="spellStart"/>
       <w:r>
@@ -5520,16 +5538,7 @@
           <w:shd w:val="clear" w:color="auto" w:fill="FFFFFF"/>
           <w:lang w:val="en-US"/>
         </w:rPr>
-        <w:t xml:space="preserve"> and PCA function</w:t>
-      </w:r>
-      <w:r>
-        <w:rPr>
-          <w:sz w:val="24"/>
-          <w:szCs w:val="24"/>
-          <w:shd w:val="clear" w:color="auto" w:fill="FFFFFF"/>
-          <w:lang w:val="en-US"/>
-        </w:rPr>
-        <w:t>.</w:t>
+        <w:t xml:space="preserve"> and PCA function.</w:t>
       </w:r>
     </w:p>
     <w:p>
@@ -5728,7 +5737,16 @@
           <w:shd w:val="clear" w:color="auto" w:fill="FFFFFF"/>
           <w:lang w:val="en-US"/>
         </w:rPr>
-        <w:t xml:space="preserve"> the recall and precision metrics for had the best performance </w:t>
+        <w:t xml:space="preserve"> the recall and precision had the best performance </w:t>
+      </w:r>
+      <w:r>
+        <w:rPr>
+          <w:sz w:val="24"/>
+          <w:szCs w:val="24"/>
+          <w:shd w:val="clear" w:color="auto" w:fill="FFFFFF"/>
+          <w:lang w:val="en-US"/>
+        </w:rPr>
+        <w:t xml:space="preserve">on average </w:t>
       </w:r>
       <w:r>
         <w:rPr>
@@ -5766,16 +5784,7 @@
           <w:shd w:val="clear" w:color="auto" w:fill="FFFFFF"/>
           <w:lang w:val="en-US"/>
         </w:rPr>
-        <w:t xml:space="preserve"> model</w:t>
-      </w:r>
-      <w:r>
-        <w:rPr>
-          <w:sz w:val="24"/>
-          <w:szCs w:val="24"/>
-          <w:shd w:val="clear" w:color="auto" w:fill="FFFFFF"/>
-          <w:lang w:val="en-US"/>
-        </w:rPr>
-        <w:t xml:space="preserve"> and 4 features</w:t>
+        <w:t xml:space="preserve"> model and 4 features</w:t>
       </w:r>
       <w:r>
         <w:rPr>
@@ -6339,7 +6348,25 @@
           <w:shd w:val="clear" w:color="auto" w:fill="FFFFFF"/>
           <w:lang w:val="en-US"/>
         </w:rPr>
-        <w:t xml:space="preserve">model. On the other hand, for recall metric, SVC was the worst result. The best average for precision and recall was the </w:t>
+        <w:t xml:space="preserve">model. On the other hand, for recall metric, SVC </w:t>
+      </w:r>
+      <w:r>
+        <w:rPr>
+          <w:sz w:val="24"/>
+          <w:szCs w:val="24"/>
+          <w:shd w:val="clear" w:color="auto" w:fill="FFFFFF"/>
+          <w:lang w:val="en-US"/>
+        </w:rPr>
+        <w:t>had</w:t>
+      </w:r>
+      <w:r>
+        <w:rPr>
+          <w:sz w:val="24"/>
+          <w:szCs w:val="24"/>
+          <w:shd w:val="clear" w:color="auto" w:fill="FFFFFF"/>
+          <w:lang w:val="en-US"/>
+        </w:rPr>
+        <w:t xml:space="preserve"> the worst result. The best average for precision and recall was the </w:t>
       </w:r>
       <w:proofErr w:type="spellStart"/>
       <w:r>
@@ -6440,16 +6467,7 @@
           <w:shd w:val="clear" w:color="auto" w:fill="FFFFFF"/>
           <w:lang w:val="en-US"/>
         </w:rPr>
-        <w:t xml:space="preserve">it were </w:t>
-      </w:r>
-      <w:r>
-        <w:rPr>
-          <w:sz w:val="24"/>
-          <w:szCs w:val="24"/>
-          <w:shd w:val="clear" w:color="auto" w:fill="FFFFFF"/>
-          <w:lang w:val="en-US"/>
-        </w:rPr>
-        <w:t>the best precision and recall average performance</w:t>
+        <w:t>it were the best precision and recall average performance</w:t>
       </w:r>
       <w:r>
         <w:rPr>
@@ -7504,45 +7522,7 @@
           <w:shd w:val="clear" w:color="auto" w:fill="FFFFFF"/>
           <w:lang w:val="en-US"/>
         </w:rPr>
-        <w:t xml:space="preserve">, what means 167 time slower. Working with decision tree, after </w:t>
-      </w:r>
-      <w:proofErr w:type="gramStart"/>
-      <w:r>
-        <w:rPr>
-          <w:sz w:val="24"/>
-          <w:szCs w:val="24"/>
-          <w:shd w:val="clear" w:color="auto" w:fill="FFFFFF"/>
-          <w:lang w:val="en-US"/>
-        </w:rPr>
-        <w:t>9</w:t>
-      </w:r>
-      <w:proofErr w:type="gramEnd"/>
-      <w:r>
-        <w:rPr>
-          <w:sz w:val="24"/>
-          <w:szCs w:val="24"/>
-          <w:shd w:val="clear" w:color="auto" w:fill="FFFFFF"/>
-          <w:lang w:val="en-US"/>
-        </w:rPr>
-        <w:t xml:space="preserve"> training and prediction test with different number of </w:t>
-      </w:r>
-      <w:r>
-        <w:rPr>
-          <w:sz w:val="24"/>
-          <w:szCs w:val="24"/>
-          <w:shd w:val="clear" w:color="auto" w:fill="FFFFFF"/>
-          <w:lang w:val="en-US"/>
-        </w:rPr>
-        <w:t>features</w:t>
-      </w:r>
-      <w:r>
-        <w:rPr>
-          <w:sz w:val="24"/>
-          <w:szCs w:val="24"/>
-          <w:shd w:val="clear" w:color="auto" w:fill="FFFFFF"/>
-          <w:lang w:val="en-US"/>
-        </w:rPr>
-        <w:t xml:space="preserve">, just once there was improvement from default to the tuned algorithm. </w:t>
+        <w:t xml:space="preserve">, what means 167 time slower. </w:t>
       </w:r>
     </w:p>
     <w:p>
@@ -7724,7 +7704,269 @@
           <w:shd w:val="clear" w:color="auto" w:fill="FFFFFF"/>
           <w:lang w:val="en-US"/>
         </w:rPr>
-        <w:t>subsets</w:t>
+        <w:t>subsets[</w:t>
+      </w:r>
+      <w:proofErr w:type="gramEnd"/>
+      <w:r>
+        <w:rPr>
+          <w:sz w:val="24"/>
+          <w:szCs w:val="24"/>
+          <w:shd w:val="clear" w:color="auto" w:fill="FFFFFF"/>
+          <w:lang w:val="en-US"/>
+        </w:rPr>
+        <w:t>17]</w:t>
+      </w:r>
+      <w:r>
+        <w:rPr>
+          <w:sz w:val="24"/>
+          <w:szCs w:val="24"/>
+          <w:shd w:val="clear" w:color="auto" w:fill="FFFFFF"/>
+          <w:lang w:val="en-US"/>
+        </w:rPr>
+        <w:t>.</w:t>
+      </w:r>
+      <w:r>
+        <w:rPr>
+          <w:sz w:val="24"/>
+          <w:szCs w:val="24"/>
+          <w:shd w:val="clear" w:color="auto" w:fill="FFFFFF"/>
+          <w:lang w:val="en-US"/>
+        </w:rPr>
+        <w:t xml:space="preserve"> </w:t>
+      </w:r>
+      <w:r>
+        <w:rPr>
+          <w:sz w:val="24"/>
+          <w:szCs w:val="24"/>
+          <w:shd w:val="clear" w:color="auto" w:fill="FFFFFF"/>
+          <w:lang w:val="en-US"/>
+        </w:rPr>
+        <w:t>I</w:t>
+      </w:r>
+      <w:r>
+        <w:rPr>
+          <w:sz w:val="24"/>
+          <w:szCs w:val="24"/>
+          <w:shd w:val="clear" w:color="auto" w:fill="FFFFFF"/>
+          <w:lang w:val="en-US"/>
+        </w:rPr>
+        <w:t xml:space="preserve"> set </w:t>
+      </w:r>
+      <w:r>
+        <w:rPr>
+          <w:sz w:val="24"/>
+          <w:szCs w:val="24"/>
+          <w:shd w:val="clear" w:color="auto" w:fill="FFFFFF"/>
+          <w:lang w:val="en-US"/>
+        </w:rPr>
+        <w:t>1</w:t>
+      </w:r>
+      <w:r>
+        <w:rPr>
+          <w:sz w:val="24"/>
+          <w:szCs w:val="24"/>
+          <w:shd w:val="clear" w:color="auto" w:fill="FFFFFF"/>
+          <w:lang w:val="en-US"/>
+        </w:rPr>
+        <w:t xml:space="preserve">0% for testing and </w:t>
+      </w:r>
+      <w:r>
+        <w:rPr>
+          <w:sz w:val="24"/>
+          <w:szCs w:val="24"/>
+          <w:shd w:val="clear" w:color="auto" w:fill="FFFFFF"/>
+          <w:lang w:val="en-US"/>
+        </w:rPr>
+        <w:t>9</w:t>
+      </w:r>
+      <w:r>
+        <w:rPr>
+          <w:sz w:val="24"/>
+          <w:szCs w:val="24"/>
+          <w:shd w:val="clear" w:color="auto" w:fill="FFFFFF"/>
+          <w:lang w:val="en-US"/>
+        </w:rPr>
+        <w:t xml:space="preserve">0% for training. </w:t>
+      </w:r>
+      <w:r>
+        <w:rPr>
+          <w:sz w:val="24"/>
+          <w:szCs w:val="24"/>
+          <w:shd w:val="clear" w:color="auto" w:fill="FFFFFF"/>
+          <w:lang w:val="en-US"/>
+        </w:rPr>
+        <w:t xml:space="preserve"> During this training and </w:t>
+      </w:r>
+      <w:proofErr w:type="gramStart"/>
+      <w:r>
+        <w:rPr>
+          <w:sz w:val="24"/>
+          <w:szCs w:val="24"/>
+          <w:shd w:val="clear" w:color="auto" w:fill="FFFFFF"/>
+          <w:lang w:val="en-US"/>
+        </w:rPr>
+        <w:t>testing</w:t>
+      </w:r>
+      <w:proofErr w:type="gramEnd"/>
+      <w:r>
+        <w:rPr>
+          <w:sz w:val="24"/>
+          <w:szCs w:val="24"/>
+          <w:shd w:val="clear" w:color="auto" w:fill="FFFFFF"/>
+          <w:lang w:val="en-US"/>
+        </w:rPr>
+        <w:t xml:space="preserve"> I used the </w:t>
+      </w:r>
+      <w:proofErr w:type="spellStart"/>
+      <w:r>
+        <w:rPr>
+          <w:sz w:val="24"/>
+          <w:szCs w:val="24"/>
+          <w:shd w:val="clear" w:color="auto" w:fill="FFFFFF"/>
+          <w:lang w:val="en-US"/>
+        </w:rPr>
+        <w:t>SelectKBest</w:t>
+      </w:r>
+      <w:proofErr w:type="spellEnd"/>
+      <w:r>
+        <w:rPr>
+          <w:sz w:val="24"/>
+          <w:szCs w:val="24"/>
+          <w:shd w:val="clear" w:color="auto" w:fill="FFFFFF"/>
+          <w:lang w:val="en-US"/>
+        </w:rPr>
+        <w:t xml:space="preserve"> and PCA </w:t>
+      </w:r>
+      <w:r>
+        <w:rPr>
+          <w:sz w:val="24"/>
+          <w:szCs w:val="24"/>
+          <w:shd w:val="clear" w:color="auto" w:fill="FFFFFF"/>
+          <w:lang w:val="en-US"/>
+        </w:rPr>
+        <w:t xml:space="preserve">function </w:t>
+      </w:r>
+      <w:r>
+        <w:rPr>
+          <w:sz w:val="24"/>
+          <w:szCs w:val="24"/>
+          <w:shd w:val="clear" w:color="auto" w:fill="FFFFFF"/>
+          <w:lang w:val="en-US"/>
+        </w:rPr>
+        <w:t xml:space="preserve">to </w:t>
+      </w:r>
+      <w:r>
+        <w:rPr>
+          <w:sz w:val="24"/>
+          <w:szCs w:val="24"/>
+          <w:shd w:val="clear" w:color="auto" w:fill="FFFFFF"/>
+          <w:lang w:val="en-US"/>
+        </w:rPr>
+        <w:t xml:space="preserve">find the best model, to tune the algorithm and to </w:t>
+      </w:r>
+      <w:r>
+        <w:rPr>
+          <w:sz w:val="24"/>
+          <w:szCs w:val="24"/>
+          <w:shd w:val="clear" w:color="auto" w:fill="FFFFFF"/>
+          <w:lang w:val="en-US"/>
+        </w:rPr>
+        <w:t xml:space="preserve">reduce the number of features. After that, I used the </w:t>
+      </w:r>
+      <w:proofErr w:type="spellStart"/>
+      <w:r>
+        <w:rPr>
+          <w:sz w:val="24"/>
+          <w:szCs w:val="24"/>
+          <w:shd w:val="clear" w:color="auto" w:fill="FFFFFF"/>
+          <w:lang w:val="en-US"/>
+        </w:rPr>
+        <w:t>StratifiedShuffleSplit</w:t>
+      </w:r>
+      <w:proofErr w:type="spellEnd"/>
+      <w:r>
+        <w:rPr>
+          <w:sz w:val="24"/>
+          <w:szCs w:val="24"/>
+          <w:shd w:val="clear" w:color="auto" w:fill="FFFFFF"/>
+          <w:lang w:val="en-US"/>
+        </w:rPr>
+        <w:t xml:space="preserve"> function</w:t>
+      </w:r>
+      <w:r>
+        <w:rPr>
+          <w:sz w:val="24"/>
+          <w:szCs w:val="24"/>
+          <w:shd w:val="clear" w:color="auto" w:fill="FFFFFF"/>
+          <w:lang w:val="en-US"/>
+        </w:rPr>
+        <w:t xml:space="preserve"> to train and </w:t>
+      </w:r>
+      <w:r>
+        <w:rPr>
+          <w:sz w:val="24"/>
+          <w:szCs w:val="24"/>
+          <w:shd w:val="clear" w:color="auto" w:fill="FFFFFF"/>
+          <w:lang w:val="en-US"/>
+        </w:rPr>
+        <w:t>to</w:t>
+      </w:r>
+      <w:r>
+        <w:rPr>
+          <w:sz w:val="24"/>
+          <w:szCs w:val="24"/>
+          <w:shd w:val="clear" w:color="auto" w:fill="FFFFFF"/>
+          <w:lang w:val="en-US"/>
+        </w:rPr>
+        <w:t xml:space="preserve"> test </w:t>
+      </w:r>
+      <w:r>
+        <w:rPr>
+          <w:sz w:val="24"/>
+          <w:szCs w:val="24"/>
+          <w:shd w:val="clear" w:color="auto" w:fill="FFFFFF"/>
+          <w:lang w:val="en-US"/>
+        </w:rPr>
+        <w:t>again</w:t>
+      </w:r>
+      <w:r>
+        <w:rPr>
+          <w:sz w:val="24"/>
+          <w:szCs w:val="24"/>
+          <w:shd w:val="clear" w:color="auto" w:fill="FFFFFF"/>
+          <w:lang w:val="en-US"/>
+        </w:rPr>
+        <w:t xml:space="preserve">. </w:t>
+      </w:r>
+      <w:proofErr w:type="spellStart"/>
+      <w:r>
+        <w:rPr>
+          <w:sz w:val="24"/>
+          <w:szCs w:val="24"/>
+          <w:shd w:val="clear" w:color="auto" w:fill="FFFFFF"/>
+          <w:lang w:val="en-US"/>
+        </w:rPr>
+        <w:t>StratifiedShuffleSplit</w:t>
+      </w:r>
+      <w:proofErr w:type="spellEnd"/>
+      <w:r>
+        <w:rPr>
+          <w:sz w:val="24"/>
+          <w:szCs w:val="24"/>
+          <w:shd w:val="clear" w:color="auto" w:fill="FFFFFF"/>
+          <w:lang w:val="en-US"/>
+        </w:rPr>
+        <w:t xml:space="preserve"> returns stratified randomized folds. The folds are made by preserving the percentage of samples for each </w:t>
+      </w:r>
+      <w:proofErr w:type="gramStart"/>
+      <w:r>
+        <w:rPr>
+          <w:sz w:val="24"/>
+          <w:szCs w:val="24"/>
+          <w:shd w:val="clear" w:color="auto" w:fill="FFFFFF"/>
+          <w:lang w:val="en-US"/>
+        </w:rPr>
+        <w:t>class</w:t>
       </w:r>
       <w:r>
         <w:rPr>
@@ -7743,8 +7985,86 @@
           <w:shd w:val="clear" w:color="auto" w:fill="FFFFFF"/>
           <w:lang w:val="en-US"/>
         </w:rPr>
-        <w:t>17]</w:t>
-      </w:r>
+        <w:t>18]</w:t>
+      </w:r>
+      <w:r>
+        <w:rPr>
+          <w:sz w:val="24"/>
+          <w:szCs w:val="24"/>
+          <w:shd w:val="clear" w:color="auto" w:fill="FFFFFF"/>
+          <w:lang w:val="en-US"/>
+        </w:rPr>
+        <w:t xml:space="preserve">. </w:t>
+      </w:r>
+      <w:proofErr w:type="spellStart"/>
+      <w:r>
+        <w:rPr>
+          <w:sz w:val="24"/>
+          <w:szCs w:val="24"/>
+          <w:shd w:val="clear" w:color="auto" w:fill="FFFFFF"/>
+          <w:lang w:val="en-US"/>
+        </w:rPr>
+        <w:t>StratifiedShuffleSplit</w:t>
+      </w:r>
+      <w:proofErr w:type="spellEnd"/>
+      <w:r>
+        <w:rPr>
+          <w:sz w:val="24"/>
+          <w:szCs w:val="24"/>
+          <w:shd w:val="clear" w:color="auto" w:fill="FFFFFF"/>
+          <w:lang w:val="en-US"/>
+        </w:rPr>
+        <w:t xml:space="preserve"> </w:t>
+      </w:r>
+      <w:r>
+        <w:rPr>
+          <w:sz w:val="24"/>
+          <w:szCs w:val="24"/>
+          <w:shd w:val="clear" w:color="auto" w:fill="FFFFFF"/>
+          <w:lang w:val="en-US"/>
+        </w:rPr>
+        <w:t xml:space="preserve">allow we set the number of train and test we are going to do with different part of the dataset differently from </w:t>
+      </w:r>
+      <w:r>
+        <w:rPr>
+          <w:sz w:val="24"/>
+          <w:szCs w:val="24"/>
+          <w:shd w:val="clear" w:color="auto" w:fill="FFFFFF"/>
+          <w:lang w:val="en-US"/>
+        </w:rPr>
+        <w:t xml:space="preserve">the </w:t>
+      </w:r>
+      <w:proofErr w:type="spellStart"/>
+      <w:r>
+        <w:rPr>
+          <w:sz w:val="24"/>
+          <w:szCs w:val="24"/>
+          <w:shd w:val="clear" w:color="auto" w:fill="FFFFFF"/>
+          <w:lang w:val="en-US"/>
+        </w:rPr>
+        <w:t>train_test_split</w:t>
+      </w:r>
+      <w:proofErr w:type="spellEnd"/>
+      <w:r>
+        <w:rPr>
+          <w:sz w:val="24"/>
+          <w:szCs w:val="24"/>
+          <w:shd w:val="clear" w:color="auto" w:fill="FFFFFF"/>
+          <w:lang w:val="en-US"/>
+        </w:rPr>
+        <w:t xml:space="preserve"> method</w:t>
+      </w:r>
+      <w:r>
+        <w:rPr>
+          <w:sz w:val="24"/>
+          <w:szCs w:val="24"/>
+          <w:shd w:val="clear" w:color="auto" w:fill="FFFFFF"/>
+          <w:lang w:val="en-US"/>
+        </w:rPr>
+        <w:t xml:space="preserve"> that I train and test just with one part of the dataset</w:t>
+      </w:r>
+      <w:bookmarkStart w:id="0" w:name="_GoBack"/>
+      <w:bookmarkEnd w:id="0"/>
       <w:r>
         <w:rPr>
           <w:sz w:val="24"/>
@@ -7753,369 +8073,6 @@
           <w:lang w:val="en-US"/>
         </w:rPr>
         <w:t>.</w:t>
-      </w:r>
-      <w:r>
-        <w:rPr>
-          <w:sz w:val="24"/>
-          <w:szCs w:val="24"/>
-          <w:shd w:val="clear" w:color="auto" w:fill="FFFFFF"/>
-          <w:lang w:val="en-US"/>
-        </w:rPr>
-        <w:t xml:space="preserve"> </w:t>
-      </w:r>
-      <w:r>
-        <w:rPr>
-          <w:sz w:val="24"/>
-          <w:szCs w:val="24"/>
-          <w:shd w:val="clear" w:color="auto" w:fill="FFFFFF"/>
-          <w:lang w:val="en-US"/>
-        </w:rPr>
-        <w:t>I</w:t>
-      </w:r>
-      <w:r>
-        <w:rPr>
-          <w:sz w:val="24"/>
-          <w:szCs w:val="24"/>
-          <w:shd w:val="clear" w:color="auto" w:fill="FFFFFF"/>
-          <w:lang w:val="en-US"/>
-        </w:rPr>
-        <w:t xml:space="preserve"> set </w:t>
-      </w:r>
-      <w:r>
-        <w:rPr>
-          <w:sz w:val="24"/>
-          <w:szCs w:val="24"/>
-          <w:shd w:val="clear" w:color="auto" w:fill="FFFFFF"/>
-          <w:lang w:val="en-US"/>
-        </w:rPr>
-        <w:t>1</w:t>
-      </w:r>
-      <w:r>
-        <w:rPr>
-          <w:sz w:val="24"/>
-          <w:szCs w:val="24"/>
-          <w:shd w:val="clear" w:color="auto" w:fill="FFFFFF"/>
-          <w:lang w:val="en-US"/>
-        </w:rPr>
-        <w:t xml:space="preserve">0% for testing and </w:t>
-      </w:r>
-      <w:r>
-        <w:rPr>
-          <w:sz w:val="24"/>
-          <w:szCs w:val="24"/>
-          <w:shd w:val="clear" w:color="auto" w:fill="FFFFFF"/>
-          <w:lang w:val="en-US"/>
-        </w:rPr>
-        <w:t>9</w:t>
-      </w:r>
-      <w:r>
-        <w:rPr>
-          <w:sz w:val="24"/>
-          <w:szCs w:val="24"/>
-          <w:shd w:val="clear" w:color="auto" w:fill="FFFFFF"/>
-          <w:lang w:val="en-US"/>
-        </w:rPr>
-        <w:t xml:space="preserve">0% for training. </w:t>
-      </w:r>
-      <w:r>
-        <w:rPr>
-          <w:sz w:val="24"/>
-          <w:szCs w:val="24"/>
-          <w:shd w:val="clear" w:color="auto" w:fill="FFFFFF"/>
-          <w:lang w:val="en-US"/>
-        </w:rPr>
-        <w:t xml:space="preserve"> During this training and </w:t>
-      </w:r>
-      <w:proofErr w:type="gramStart"/>
-      <w:r>
-        <w:rPr>
-          <w:sz w:val="24"/>
-          <w:szCs w:val="24"/>
-          <w:shd w:val="clear" w:color="auto" w:fill="FFFFFF"/>
-          <w:lang w:val="en-US"/>
-        </w:rPr>
-        <w:t>testing</w:t>
-      </w:r>
-      <w:proofErr w:type="gramEnd"/>
-      <w:r>
-        <w:rPr>
-          <w:sz w:val="24"/>
-          <w:szCs w:val="24"/>
-          <w:shd w:val="clear" w:color="auto" w:fill="FFFFFF"/>
-          <w:lang w:val="en-US"/>
-        </w:rPr>
-        <w:t xml:space="preserve"> I used the </w:t>
-      </w:r>
-      <w:proofErr w:type="spellStart"/>
-      <w:r>
-        <w:rPr>
-          <w:sz w:val="24"/>
-          <w:szCs w:val="24"/>
-          <w:shd w:val="clear" w:color="auto" w:fill="FFFFFF"/>
-          <w:lang w:val="en-US"/>
-        </w:rPr>
-        <w:t>SelectKBest</w:t>
-      </w:r>
-      <w:proofErr w:type="spellEnd"/>
-      <w:r>
-        <w:rPr>
-          <w:sz w:val="24"/>
-          <w:szCs w:val="24"/>
-          <w:shd w:val="clear" w:color="auto" w:fill="FFFFFF"/>
-          <w:lang w:val="en-US"/>
-        </w:rPr>
-        <w:t xml:space="preserve"> and PCA </w:t>
-      </w:r>
-      <w:r>
-        <w:rPr>
-          <w:sz w:val="24"/>
-          <w:szCs w:val="24"/>
-          <w:shd w:val="clear" w:color="auto" w:fill="FFFFFF"/>
-          <w:lang w:val="en-US"/>
-        </w:rPr>
-        <w:t xml:space="preserve">function </w:t>
-      </w:r>
-      <w:r>
-        <w:rPr>
-          <w:sz w:val="24"/>
-          <w:szCs w:val="24"/>
-          <w:shd w:val="clear" w:color="auto" w:fill="FFFFFF"/>
-          <w:lang w:val="en-US"/>
-        </w:rPr>
-        <w:t xml:space="preserve">to </w:t>
-      </w:r>
-      <w:r>
-        <w:rPr>
-          <w:sz w:val="24"/>
-          <w:szCs w:val="24"/>
-          <w:shd w:val="clear" w:color="auto" w:fill="FFFFFF"/>
-          <w:lang w:val="en-US"/>
-        </w:rPr>
-        <w:t xml:space="preserve">find the best model, to tune the algorithm and to </w:t>
-      </w:r>
-      <w:r>
-        <w:rPr>
-          <w:sz w:val="24"/>
-          <w:szCs w:val="24"/>
-          <w:shd w:val="clear" w:color="auto" w:fill="FFFFFF"/>
-          <w:lang w:val="en-US"/>
-        </w:rPr>
-        <w:t xml:space="preserve">reduce the number of features. After that, I used the </w:t>
-      </w:r>
-      <w:proofErr w:type="spellStart"/>
-      <w:r>
-        <w:rPr>
-          <w:sz w:val="24"/>
-          <w:szCs w:val="24"/>
-          <w:shd w:val="clear" w:color="auto" w:fill="FFFFFF"/>
-          <w:lang w:val="en-US"/>
-        </w:rPr>
-        <w:t>StratifiedShuffleSplit</w:t>
-      </w:r>
-      <w:proofErr w:type="spellEnd"/>
-      <w:r>
-        <w:rPr>
-          <w:sz w:val="24"/>
-          <w:szCs w:val="24"/>
-          <w:shd w:val="clear" w:color="auto" w:fill="FFFFFF"/>
-          <w:lang w:val="en-US"/>
-        </w:rPr>
-        <w:t xml:space="preserve"> function</w:t>
-      </w:r>
-      <w:r>
-        <w:rPr>
-          <w:sz w:val="24"/>
-          <w:szCs w:val="24"/>
-          <w:shd w:val="clear" w:color="auto" w:fill="FFFFFF"/>
-          <w:lang w:val="en-US"/>
-        </w:rPr>
-        <w:t xml:space="preserve"> to train and the test again with different data. </w:t>
-      </w:r>
-      <w:proofErr w:type="spellStart"/>
-      <w:r>
-        <w:rPr>
-          <w:sz w:val="24"/>
-          <w:szCs w:val="24"/>
-          <w:shd w:val="clear" w:color="auto" w:fill="FFFFFF"/>
-          <w:lang w:val="en-US"/>
-        </w:rPr>
-        <w:t>StratifiedShuffleSplit</w:t>
-      </w:r>
-      <w:proofErr w:type="spellEnd"/>
-      <w:r>
-        <w:rPr>
-          <w:sz w:val="24"/>
-          <w:szCs w:val="24"/>
-          <w:shd w:val="clear" w:color="auto" w:fill="FFFFFF"/>
-          <w:lang w:val="en-US"/>
-        </w:rPr>
-        <w:t xml:space="preserve"> returns stratified randomized folds. The folds are made by preserving the percentage of samples for each </w:t>
-      </w:r>
-      <w:proofErr w:type="gramStart"/>
-      <w:r>
-        <w:rPr>
-          <w:sz w:val="24"/>
-          <w:szCs w:val="24"/>
-          <w:shd w:val="clear" w:color="auto" w:fill="FFFFFF"/>
-          <w:lang w:val="en-US"/>
-        </w:rPr>
-        <w:t>class</w:t>
-      </w:r>
-      <w:r>
-        <w:rPr>
-          <w:sz w:val="24"/>
-          <w:szCs w:val="24"/>
-          <w:shd w:val="clear" w:color="auto" w:fill="FFFFFF"/>
-          <w:lang w:val="en-US"/>
-        </w:rPr>
-        <w:t>[</w:t>
-      </w:r>
-      <w:proofErr w:type="gramEnd"/>
-      <w:r>
-        <w:rPr>
-          <w:sz w:val="24"/>
-          <w:szCs w:val="24"/>
-          <w:shd w:val="clear" w:color="auto" w:fill="FFFFFF"/>
-          <w:lang w:val="en-US"/>
-        </w:rPr>
-        <w:t>18]</w:t>
-      </w:r>
-      <w:r>
-        <w:rPr>
-          <w:sz w:val="24"/>
-          <w:szCs w:val="24"/>
-          <w:shd w:val="clear" w:color="auto" w:fill="FFFFFF"/>
-          <w:lang w:val="en-US"/>
-        </w:rPr>
-        <w:t xml:space="preserve">. </w:t>
-      </w:r>
-      <w:r>
-        <w:rPr>
-          <w:sz w:val="24"/>
-          <w:szCs w:val="24"/>
-          <w:shd w:val="clear" w:color="auto" w:fill="FFFFFF"/>
-          <w:lang w:val="en-US"/>
-        </w:rPr>
-        <w:t xml:space="preserve">Due the </w:t>
-      </w:r>
-      <w:r>
-        <w:rPr>
-          <w:sz w:val="24"/>
-          <w:szCs w:val="24"/>
-          <w:shd w:val="clear" w:color="auto" w:fill="FFFFFF"/>
-          <w:lang w:val="en-US"/>
-        </w:rPr>
-        <w:t>size</w:t>
-      </w:r>
-      <w:r>
-        <w:rPr>
-          <w:sz w:val="24"/>
-          <w:szCs w:val="24"/>
-          <w:shd w:val="clear" w:color="auto" w:fill="FFFFFF"/>
-          <w:lang w:val="en-US"/>
-        </w:rPr>
-        <w:t xml:space="preserve"> of </w:t>
-      </w:r>
-      <w:r>
-        <w:rPr>
-          <w:sz w:val="24"/>
-          <w:szCs w:val="24"/>
-          <w:shd w:val="clear" w:color="auto" w:fill="FFFFFF"/>
-          <w:lang w:val="en-US"/>
-        </w:rPr>
-        <w:t xml:space="preserve">the </w:t>
-      </w:r>
-      <w:r>
-        <w:rPr>
-          <w:sz w:val="24"/>
-          <w:szCs w:val="24"/>
-          <w:shd w:val="clear" w:color="auto" w:fill="FFFFFF"/>
-          <w:lang w:val="en-US"/>
-        </w:rPr>
-        <w:t>data</w:t>
-      </w:r>
-      <w:r>
-        <w:rPr>
-          <w:sz w:val="24"/>
-          <w:szCs w:val="24"/>
-          <w:shd w:val="clear" w:color="auto" w:fill="FFFFFF"/>
-          <w:lang w:val="en-US"/>
-        </w:rPr>
-        <w:t>set</w:t>
-      </w:r>
-      <w:r>
-        <w:rPr>
-          <w:sz w:val="24"/>
-          <w:szCs w:val="24"/>
-          <w:shd w:val="clear" w:color="auto" w:fill="FFFFFF"/>
-          <w:lang w:val="en-US"/>
-        </w:rPr>
-        <w:t>, u</w:t>
-      </w:r>
-      <w:r>
-        <w:rPr>
-          <w:sz w:val="24"/>
-          <w:szCs w:val="24"/>
-          <w:shd w:val="clear" w:color="auto" w:fill="FFFFFF"/>
-          <w:lang w:val="en-US"/>
-        </w:rPr>
-        <w:t xml:space="preserve">sing just the </w:t>
-      </w:r>
-      <w:proofErr w:type="spellStart"/>
-      <w:r>
-        <w:rPr>
-          <w:sz w:val="24"/>
-          <w:szCs w:val="24"/>
-          <w:shd w:val="clear" w:color="auto" w:fill="FFFFFF"/>
-          <w:lang w:val="en-US"/>
-        </w:rPr>
-        <w:t>train_test_split</w:t>
-      </w:r>
-      <w:proofErr w:type="spellEnd"/>
-      <w:r>
-        <w:rPr>
-          <w:sz w:val="24"/>
-          <w:szCs w:val="24"/>
-          <w:shd w:val="clear" w:color="auto" w:fill="FFFFFF"/>
-          <w:lang w:val="en-US"/>
-        </w:rPr>
-        <w:t xml:space="preserve"> method, the model was overfitting</w:t>
-      </w:r>
-      <w:r>
-        <w:rPr>
-          <w:sz w:val="24"/>
-          <w:szCs w:val="24"/>
-          <w:shd w:val="clear" w:color="auto" w:fill="FFFFFF"/>
-          <w:lang w:val="en-US"/>
-        </w:rPr>
-        <w:t xml:space="preserve"> the data</w:t>
-      </w:r>
-      <w:r>
-        <w:rPr>
-          <w:sz w:val="24"/>
-          <w:szCs w:val="24"/>
-          <w:shd w:val="clear" w:color="auto" w:fill="FFFFFF"/>
-          <w:lang w:val="en-US"/>
-        </w:rPr>
-        <w:t>,</w:t>
-      </w:r>
-      <w:r>
-        <w:rPr>
-          <w:sz w:val="24"/>
-          <w:szCs w:val="24"/>
-          <w:shd w:val="clear" w:color="auto" w:fill="FFFFFF"/>
-          <w:lang w:val="en-US"/>
-        </w:rPr>
-        <w:t xml:space="preserve"> which means </w:t>
-      </w:r>
-      <w:r>
-        <w:rPr>
-          <w:sz w:val="24"/>
-          <w:szCs w:val="24"/>
-          <w:shd w:val="clear" w:color="auto" w:fill="FFFFFF"/>
-          <w:lang w:val="en-US"/>
-        </w:rPr>
-        <w:t>the model I choose had good performance with known data and a bad performance with different training and test data.</w:t>
       </w:r>
     </w:p>
     <w:p>
@@ -8438,7 +8395,6 @@
           <w:shd w:val="clear" w:color="auto" w:fill="FFFFFF"/>
           <w:lang w:val="en-US"/>
         </w:rPr>
-        <w:lastRenderedPageBreak/>
         <w:t>Recall</w:t>
       </w:r>
       <w:r>
@@ -8468,6 +8424,7 @@
           <w:shd w:val="clear" w:color="auto" w:fill="FFFFFF"/>
           <w:lang w:val="en-US"/>
         </w:rPr>
+        <w:lastRenderedPageBreak/>
         <w:t>F1-score</w:t>
       </w:r>
       <w:r>
@@ -8973,7 +8930,7 @@
           <w:shd w:val="clear" w:color="auto" w:fill="FFFFFF"/>
           <w:lang w:val="en-US"/>
         </w:rPr>
-        <w:t xml:space="preserve">odule from the Machine Learning </w:t>
+        <w:t xml:space="preserve">odule from the Machine Learning but the second I had to change the source code and follow the same idea from the tester.py routine to calculate the metric values. This routine change changed the model </w:t>
       </w:r>
       <w:r>
         <w:rPr>
@@ -8983,7 +8940,7 @@
           <w:lang w:val="en-US"/>
         </w:rPr>
         <w:lastRenderedPageBreak/>
-        <w:t xml:space="preserve">but the second I had to change the source code and follow the same idea from the tester.py routine to calculate the metric values. This routine change changed the model that I choose to identifier the POI labels, from KNN model with </w:t>
+        <w:t xml:space="preserve">that I choose to identifier the POI labels, from KNN model with </w:t>
       </w:r>
       <w:proofErr w:type="gramStart"/>
       <w:r>
@@ -9379,19 +9336,7 @@
             <w:shd w:val="clear" w:color="auto" w:fill="FFFFFF"/>
             <w:lang w:val="en-US"/>
           </w:rPr>
-          <w:t>https://www.itl.nist.gov/div8988/handbook/prc/sec</w:t>
-        </w:r>
-        <w:bookmarkStart w:id="0" w:name="_GoBack"/>
-        <w:bookmarkEnd w:id="0"/>
-        <w:r>
-          <w:rPr>
-            <w:rStyle w:val="Hyperlink"/>
-            <w:sz w:val="24"/>
-            <w:szCs w:val="24"/>
-            <w:shd w:val="clear" w:color="auto" w:fill="FFFFFF"/>
-            <w:lang w:val="en-US"/>
-          </w:rPr>
-          <w:t>tion1/prc16.htm</w:t>
+          <w:t>https://www.itl.nist.gov/div8988/handbook/prc/section1/prc16.htm</w:t>
         </w:r>
       </w:hyperlink>
     </w:p>
@@ -9668,7 +9613,6 @@
           <w:shd w:val="clear" w:color="auto" w:fill="FFFFFF"/>
           <w:lang w:val="en-US"/>
         </w:rPr>
-        <w:lastRenderedPageBreak/>
         <w:t xml:space="preserve">[13] - </w:t>
       </w:r>
       <w:hyperlink r:id="rId43" w:anchor="k-fold_cross-validation" w:history="1">
@@ -9701,6 +9645,7 @@
           <w:shd w:val="clear" w:color="auto" w:fill="FFFFFF"/>
           <w:lang w:val="en-US"/>
         </w:rPr>
+        <w:lastRenderedPageBreak/>
         <w:t xml:space="preserve">[14] - </w:t>
       </w:r>
       <w:hyperlink r:id="rId44" w:history="1">

</xml_diff>

<commit_message>
ultimos ajustes de texto
</commit_message>
<xml_diff>
--- a/EronFraudy.docx
+++ b/EronFraudy.docx
@@ -2137,6 +2137,7 @@
       <w:pPr>
         <w:pStyle w:val="NoSpacing"/>
         <w:ind w:left="360"/>
+        <w:jc w:val="both"/>
         <w:rPr>
           <w:sz w:val="24"/>
           <w:szCs w:val="24"/>
@@ -2322,6 +2323,7 @@
     <w:p>
       <w:pPr>
         <w:pStyle w:val="NoSpacing"/>
+        <w:jc w:val="both"/>
         <w:rPr>
           <w:sz w:val="24"/>
           <w:szCs w:val="24"/>
@@ -2569,6 +2571,7 @@
     <w:p>
       <w:pPr>
         <w:pStyle w:val="NoSpacing"/>
+        <w:jc w:val="both"/>
         <w:rPr>
           <w:sz w:val="24"/>
           <w:szCs w:val="24"/>
@@ -2737,6 +2740,7 @@
     <w:p>
       <w:pPr>
         <w:pStyle w:val="NoSpacing"/>
+        <w:jc w:val="both"/>
         <w:rPr>
           <w:sz w:val="24"/>
           <w:szCs w:val="24"/>
@@ -5028,6 +5032,17 @@
         </w:tc>
       </w:tr>
     </w:tbl>
+    <w:p>
+      <w:pPr>
+        <w:pStyle w:val="NoSpacing"/>
+        <w:rPr>
+          <w:sz w:val="24"/>
+          <w:szCs w:val="24"/>
+          <w:shd w:val="clear" w:color="auto" w:fill="FFFFFF"/>
+          <w:lang w:val="en-US"/>
+        </w:rPr>
+      </w:pPr>
+    </w:p>
     <w:p>
       <w:pPr>
         <w:pStyle w:val="NoSpacing"/>
@@ -6348,7 +6363,52 @@
           <w:shd w:val="clear" w:color="auto" w:fill="FFFFFF"/>
           <w:lang w:val="en-US"/>
         </w:rPr>
-        <w:t xml:space="preserve">model. On the other hand, for recall metric, SVC </w:t>
+        <w:t xml:space="preserve">model. On the other hand, </w:t>
+      </w:r>
+      <w:r>
+        <w:rPr>
+          <w:sz w:val="24"/>
+          <w:szCs w:val="24"/>
+          <w:shd w:val="clear" w:color="auto" w:fill="FFFFFF"/>
+          <w:lang w:val="en-US"/>
+        </w:rPr>
+        <w:t xml:space="preserve">the </w:t>
+      </w:r>
+      <w:r>
+        <w:rPr>
+          <w:sz w:val="24"/>
+          <w:szCs w:val="24"/>
+          <w:shd w:val="clear" w:color="auto" w:fill="FFFFFF"/>
+          <w:lang w:val="en-US"/>
+        </w:rPr>
+        <w:t>recall SVC</w:t>
+      </w:r>
+      <w:r>
+        <w:rPr>
+          <w:sz w:val="24"/>
+          <w:szCs w:val="24"/>
+          <w:shd w:val="clear" w:color="auto" w:fill="FFFFFF"/>
+          <w:lang w:val="en-US"/>
+        </w:rPr>
+        <w:t xml:space="preserve"> </w:t>
+      </w:r>
+      <w:r>
+        <w:rPr>
+          <w:sz w:val="24"/>
+          <w:szCs w:val="24"/>
+          <w:shd w:val="clear" w:color="auto" w:fill="FFFFFF"/>
+          <w:lang w:val="en-US"/>
+        </w:rPr>
+        <w:t>metric</w:t>
+      </w:r>
+      <w:r>
+        <w:rPr>
+          <w:sz w:val="24"/>
+          <w:szCs w:val="24"/>
+          <w:shd w:val="clear" w:color="auto" w:fill="FFFFFF"/>
+          <w:lang w:val="en-US"/>
+        </w:rPr>
+        <w:t xml:space="preserve"> </w:t>
       </w:r>
       <w:r>
         <w:rPr>
@@ -7618,453 +7678,444 @@
           <w:shd w:val="clear" w:color="auto" w:fill="FFFFFF"/>
           <w:lang w:val="en-US"/>
         </w:rPr>
-        <w:t xml:space="preserve">d two methods to split the data to train and test. The first one was the </w:t>
-      </w:r>
-      <w:proofErr w:type="spellStart"/>
-      <w:r>
-        <w:rPr>
-          <w:sz w:val="24"/>
-          <w:szCs w:val="24"/>
-          <w:shd w:val="clear" w:color="auto" w:fill="FFFFFF"/>
-          <w:lang w:val="en-US"/>
-        </w:rPr>
-        <w:t>train_test_split</w:t>
-      </w:r>
-      <w:proofErr w:type="spellEnd"/>
-      <w:r>
-        <w:rPr>
-          <w:sz w:val="24"/>
-          <w:szCs w:val="24"/>
-          <w:shd w:val="clear" w:color="auto" w:fill="FFFFFF"/>
-          <w:lang w:val="en-US"/>
-        </w:rPr>
-        <w:t xml:space="preserve"> method</w:t>
-      </w:r>
-      <w:r>
-        <w:rPr>
-          <w:sz w:val="24"/>
-          <w:szCs w:val="24"/>
-          <w:shd w:val="clear" w:color="auto" w:fill="FFFFFF"/>
-          <w:lang w:val="en-US"/>
-        </w:rPr>
-        <w:t xml:space="preserve">. </w:t>
-      </w:r>
-      <w:proofErr w:type="spellStart"/>
-      <w:r>
-        <w:rPr>
-          <w:sz w:val="24"/>
-          <w:szCs w:val="24"/>
-          <w:shd w:val="clear" w:color="auto" w:fill="FFFFFF"/>
-          <w:lang w:val="en-US"/>
-        </w:rPr>
-        <w:t>T</w:t>
-      </w:r>
-      <w:r>
-        <w:rPr>
-          <w:sz w:val="24"/>
-          <w:szCs w:val="24"/>
-          <w:shd w:val="clear" w:color="auto" w:fill="FFFFFF"/>
-          <w:lang w:val="en-US"/>
-        </w:rPr>
-        <w:t>rain_test_split</w:t>
-      </w:r>
-      <w:proofErr w:type="spellEnd"/>
-      <w:r>
-        <w:rPr>
-          <w:sz w:val="24"/>
-          <w:szCs w:val="24"/>
-          <w:shd w:val="clear" w:color="auto" w:fill="FFFFFF"/>
-          <w:lang w:val="en-US"/>
-        </w:rPr>
-        <w:t xml:space="preserve"> </w:t>
-      </w:r>
-      <w:r>
-        <w:rPr>
-          <w:sz w:val="24"/>
-          <w:szCs w:val="24"/>
-          <w:shd w:val="clear" w:color="auto" w:fill="FFFFFF"/>
-          <w:lang w:val="en-US"/>
-        </w:rPr>
-        <w:t>s</w:t>
-      </w:r>
-      <w:r>
-        <w:rPr>
-          <w:sz w:val="24"/>
-          <w:szCs w:val="24"/>
-          <w:shd w:val="clear" w:color="auto" w:fill="FFFFFF"/>
-          <w:lang w:val="en-US"/>
-        </w:rPr>
-        <w:t xml:space="preserve">plit arrays or matrices into random train and test </w:t>
-      </w:r>
-      <w:proofErr w:type="gramStart"/>
-      <w:r>
-        <w:rPr>
-          <w:sz w:val="24"/>
-          <w:szCs w:val="24"/>
-          <w:shd w:val="clear" w:color="auto" w:fill="FFFFFF"/>
-          <w:lang w:val="en-US"/>
-        </w:rPr>
-        <w:t>subsets[</w:t>
-      </w:r>
-      <w:proofErr w:type="gramEnd"/>
-      <w:r>
-        <w:rPr>
-          <w:sz w:val="24"/>
-          <w:szCs w:val="24"/>
-          <w:shd w:val="clear" w:color="auto" w:fill="FFFFFF"/>
-          <w:lang w:val="en-US"/>
-        </w:rPr>
-        <w:t>17]</w:t>
-      </w:r>
-      <w:r>
-        <w:rPr>
-          <w:sz w:val="24"/>
-          <w:szCs w:val="24"/>
-          <w:shd w:val="clear" w:color="auto" w:fill="FFFFFF"/>
-          <w:lang w:val="en-US"/>
-        </w:rPr>
-        <w:t>.</w:t>
-      </w:r>
-      <w:r>
-        <w:rPr>
-          <w:sz w:val="24"/>
-          <w:szCs w:val="24"/>
-          <w:shd w:val="clear" w:color="auto" w:fill="FFFFFF"/>
-          <w:lang w:val="en-US"/>
-        </w:rPr>
-        <w:t xml:space="preserve"> </w:t>
-      </w:r>
-      <w:r>
-        <w:rPr>
-          <w:sz w:val="24"/>
-          <w:szCs w:val="24"/>
-          <w:shd w:val="clear" w:color="auto" w:fill="FFFFFF"/>
-          <w:lang w:val="en-US"/>
-        </w:rPr>
-        <w:t>I</w:t>
-      </w:r>
-      <w:r>
-        <w:rPr>
-          <w:sz w:val="24"/>
-          <w:szCs w:val="24"/>
-          <w:shd w:val="clear" w:color="auto" w:fill="FFFFFF"/>
-          <w:lang w:val="en-US"/>
-        </w:rPr>
-        <w:t xml:space="preserve"> set </w:t>
-      </w:r>
-      <w:r>
-        <w:rPr>
-          <w:sz w:val="24"/>
-          <w:szCs w:val="24"/>
-          <w:shd w:val="clear" w:color="auto" w:fill="FFFFFF"/>
-          <w:lang w:val="en-US"/>
-        </w:rPr>
-        <w:t>1</w:t>
-      </w:r>
-      <w:r>
-        <w:rPr>
-          <w:sz w:val="24"/>
-          <w:szCs w:val="24"/>
-          <w:shd w:val="clear" w:color="auto" w:fill="FFFFFF"/>
-          <w:lang w:val="en-US"/>
-        </w:rPr>
-        <w:t xml:space="preserve">0% for testing and </w:t>
-      </w:r>
-      <w:r>
-        <w:rPr>
-          <w:sz w:val="24"/>
-          <w:szCs w:val="24"/>
-          <w:shd w:val="clear" w:color="auto" w:fill="FFFFFF"/>
-          <w:lang w:val="en-US"/>
-        </w:rPr>
-        <w:t>9</w:t>
-      </w:r>
-      <w:r>
-        <w:rPr>
-          <w:sz w:val="24"/>
-          <w:szCs w:val="24"/>
-          <w:shd w:val="clear" w:color="auto" w:fill="FFFFFF"/>
-          <w:lang w:val="en-US"/>
-        </w:rPr>
-        <w:t xml:space="preserve">0% for training. </w:t>
-      </w:r>
-      <w:r>
-        <w:rPr>
-          <w:sz w:val="24"/>
-          <w:szCs w:val="24"/>
-          <w:shd w:val="clear" w:color="auto" w:fill="FFFFFF"/>
-          <w:lang w:val="en-US"/>
-        </w:rPr>
-        <w:t xml:space="preserve"> During this training and </w:t>
-      </w:r>
-      <w:proofErr w:type="gramStart"/>
-      <w:r>
-        <w:rPr>
-          <w:sz w:val="24"/>
-          <w:szCs w:val="24"/>
-          <w:shd w:val="clear" w:color="auto" w:fill="FFFFFF"/>
-          <w:lang w:val="en-US"/>
-        </w:rPr>
-        <w:t>testing</w:t>
-      </w:r>
-      <w:proofErr w:type="gramEnd"/>
-      <w:r>
-        <w:rPr>
-          <w:sz w:val="24"/>
-          <w:szCs w:val="24"/>
-          <w:shd w:val="clear" w:color="auto" w:fill="FFFFFF"/>
-          <w:lang w:val="en-US"/>
-        </w:rPr>
-        <w:t xml:space="preserve"> I used the </w:t>
-      </w:r>
-      <w:proofErr w:type="spellStart"/>
-      <w:r>
-        <w:rPr>
-          <w:sz w:val="24"/>
-          <w:szCs w:val="24"/>
-          <w:shd w:val="clear" w:color="auto" w:fill="FFFFFF"/>
-          <w:lang w:val="en-US"/>
-        </w:rPr>
-        <w:t>SelectKBest</w:t>
-      </w:r>
-      <w:proofErr w:type="spellEnd"/>
-      <w:r>
-        <w:rPr>
-          <w:sz w:val="24"/>
-          <w:szCs w:val="24"/>
-          <w:shd w:val="clear" w:color="auto" w:fill="FFFFFF"/>
-          <w:lang w:val="en-US"/>
-        </w:rPr>
-        <w:t xml:space="preserve"> and PCA </w:t>
-      </w:r>
-      <w:r>
-        <w:rPr>
-          <w:sz w:val="24"/>
-          <w:szCs w:val="24"/>
-          <w:shd w:val="clear" w:color="auto" w:fill="FFFFFF"/>
-          <w:lang w:val="en-US"/>
-        </w:rPr>
-        <w:t xml:space="preserve">function </w:t>
-      </w:r>
-      <w:r>
-        <w:rPr>
-          <w:sz w:val="24"/>
-          <w:szCs w:val="24"/>
-          <w:shd w:val="clear" w:color="auto" w:fill="FFFFFF"/>
-          <w:lang w:val="en-US"/>
-        </w:rPr>
-        <w:t xml:space="preserve">to </w:t>
-      </w:r>
-      <w:r>
-        <w:rPr>
-          <w:sz w:val="24"/>
-          <w:szCs w:val="24"/>
-          <w:shd w:val="clear" w:color="auto" w:fill="FFFFFF"/>
-          <w:lang w:val="en-US"/>
-        </w:rPr>
-        <w:t xml:space="preserve">find the best model, to tune the algorithm and to </w:t>
-      </w:r>
-      <w:r>
-        <w:rPr>
-          <w:sz w:val="24"/>
-          <w:szCs w:val="24"/>
-          <w:shd w:val="clear" w:color="auto" w:fill="FFFFFF"/>
-          <w:lang w:val="en-US"/>
-        </w:rPr>
-        <w:t xml:space="preserve">reduce the number of features. After that, I used the </w:t>
-      </w:r>
-      <w:proofErr w:type="spellStart"/>
-      <w:r>
-        <w:rPr>
-          <w:sz w:val="24"/>
-          <w:szCs w:val="24"/>
-          <w:shd w:val="clear" w:color="auto" w:fill="FFFFFF"/>
-          <w:lang w:val="en-US"/>
-        </w:rPr>
-        <w:t>StratifiedShuffleSplit</w:t>
-      </w:r>
-      <w:proofErr w:type="spellEnd"/>
-      <w:r>
-        <w:rPr>
-          <w:sz w:val="24"/>
-          <w:szCs w:val="24"/>
-          <w:shd w:val="clear" w:color="auto" w:fill="FFFFFF"/>
-          <w:lang w:val="en-US"/>
-        </w:rPr>
-        <w:t xml:space="preserve"> function</w:t>
-      </w:r>
-      <w:r>
-        <w:rPr>
-          <w:sz w:val="24"/>
-          <w:szCs w:val="24"/>
-          <w:shd w:val="clear" w:color="auto" w:fill="FFFFFF"/>
-          <w:lang w:val="en-US"/>
-        </w:rPr>
-        <w:t xml:space="preserve"> to train and </w:t>
-      </w:r>
-      <w:r>
-        <w:rPr>
-          <w:sz w:val="24"/>
-          <w:szCs w:val="24"/>
-          <w:shd w:val="clear" w:color="auto" w:fill="FFFFFF"/>
-          <w:lang w:val="en-US"/>
-        </w:rPr>
-        <w:t>to</w:t>
-      </w:r>
-      <w:r>
-        <w:rPr>
-          <w:sz w:val="24"/>
-          <w:szCs w:val="24"/>
-          <w:shd w:val="clear" w:color="auto" w:fill="FFFFFF"/>
-          <w:lang w:val="en-US"/>
-        </w:rPr>
-        <w:t xml:space="preserve"> test </w:t>
-      </w:r>
-      <w:r>
-        <w:rPr>
-          <w:sz w:val="24"/>
-          <w:szCs w:val="24"/>
-          <w:shd w:val="clear" w:color="auto" w:fill="FFFFFF"/>
-          <w:lang w:val="en-US"/>
-        </w:rPr>
-        <w:t>again</w:t>
-      </w:r>
-      <w:r>
-        <w:rPr>
-          <w:sz w:val="24"/>
-          <w:szCs w:val="24"/>
-          <w:shd w:val="clear" w:color="auto" w:fill="FFFFFF"/>
-          <w:lang w:val="en-US"/>
-        </w:rPr>
-        <w:t xml:space="preserve">. </w:t>
-      </w:r>
-      <w:proofErr w:type="spellStart"/>
-      <w:r>
-        <w:rPr>
-          <w:sz w:val="24"/>
-          <w:szCs w:val="24"/>
-          <w:shd w:val="clear" w:color="auto" w:fill="FFFFFF"/>
-          <w:lang w:val="en-US"/>
-        </w:rPr>
-        <w:t>StratifiedShuffleSplit</w:t>
-      </w:r>
-      <w:proofErr w:type="spellEnd"/>
-      <w:r>
-        <w:rPr>
-          <w:sz w:val="24"/>
-          <w:szCs w:val="24"/>
-          <w:shd w:val="clear" w:color="auto" w:fill="FFFFFF"/>
-          <w:lang w:val="en-US"/>
-        </w:rPr>
-        <w:t xml:space="preserve"> returns stratified randomized folds. The folds are made by preserving the percentage of samples for each </w:t>
-      </w:r>
-      <w:proofErr w:type="gramStart"/>
-      <w:r>
-        <w:rPr>
-          <w:sz w:val="24"/>
-          <w:szCs w:val="24"/>
-          <w:shd w:val="clear" w:color="auto" w:fill="FFFFFF"/>
-          <w:lang w:val="en-US"/>
-        </w:rPr>
-        <w:t>class</w:t>
-      </w:r>
-      <w:r>
-        <w:rPr>
-          <w:sz w:val="24"/>
-          <w:szCs w:val="24"/>
-          <w:shd w:val="clear" w:color="auto" w:fill="FFFFFF"/>
-          <w:lang w:val="en-US"/>
-        </w:rPr>
-        <w:t>[</w:t>
-      </w:r>
-      <w:proofErr w:type="gramEnd"/>
-      <w:r>
-        <w:rPr>
-          <w:sz w:val="24"/>
-          <w:szCs w:val="24"/>
-          <w:shd w:val="clear" w:color="auto" w:fill="FFFFFF"/>
-          <w:lang w:val="en-US"/>
-        </w:rPr>
-        <w:t>18]</w:t>
-      </w:r>
-      <w:r>
-        <w:rPr>
-          <w:sz w:val="24"/>
-          <w:szCs w:val="24"/>
-          <w:shd w:val="clear" w:color="auto" w:fill="FFFFFF"/>
-          <w:lang w:val="en-US"/>
-        </w:rPr>
-        <w:t xml:space="preserve">. </w:t>
-      </w:r>
-      <w:proofErr w:type="spellStart"/>
-      <w:r>
-        <w:rPr>
-          <w:sz w:val="24"/>
-          <w:szCs w:val="24"/>
-          <w:shd w:val="clear" w:color="auto" w:fill="FFFFFF"/>
-          <w:lang w:val="en-US"/>
-        </w:rPr>
-        <w:t>StratifiedShuffleSplit</w:t>
-      </w:r>
-      <w:proofErr w:type="spellEnd"/>
-      <w:r>
-        <w:rPr>
-          <w:sz w:val="24"/>
-          <w:szCs w:val="24"/>
-          <w:shd w:val="clear" w:color="auto" w:fill="FFFFFF"/>
-          <w:lang w:val="en-US"/>
-        </w:rPr>
-        <w:t xml:space="preserve"> </w:t>
-      </w:r>
-      <w:r>
-        <w:rPr>
-          <w:sz w:val="24"/>
-          <w:szCs w:val="24"/>
-          <w:shd w:val="clear" w:color="auto" w:fill="FFFFFF"/>
-          <w:lang w:val="en-US"/>
-        </w:rPr>
-        <w:t xml:space="preserve">allow we set the number of train and test we are going to do with different part of the dataset differently from </w:t>
-      </w:r>
-      <w:r>
-        <w:rPr>
-          <w:sz w:val="24"/>
-          <w:szCs w:val="24"/>
-          <w:shd w:val="clear" w:color="auto" w:fill="FFFFFF"/>
-          <w:lang w:val="en-US"/>
-        </w:rPr>
-        <w:t xml:space="preserve">the </w:t>
-      </w:r>
-      <w:proofErr w:type="spellStart"/>
-      <w:r>
-        <w:rPr>
-          <w:sz w:val="24"/>
-          <w:szCs w:val="24"/>
-          <w:shd w:val="clear" w:color="auto" w:fill="FFFFFF"/>
-          <w:lang w:val="en-US"/>
-        </w:rPr>
-        <w:t>train_test_split</w:t>
-      </w:r>
-      <w:proofErr w:type="spellEnd"/>
-      <w:r>
-        <w:rPr>
-          <w:sz w:val="24"/>
-          <w:szCs w:val="24"/>
-          <w:shd w:val="clear" w:color="auto" w:fill="FFFFFF"/>
-          <w:lang w:val="en-US"/>
-        </w:rPr>
-        <w:t xml:space="preserve"> method</w:t>
-      </w:r>
-      <w:r>
-        <w:rPr>
-          <w:sz w:val="24"/>
-          <w:szCs w:val="24"/>
-          <w:shd w:val="clear" w:color="auto" w:fill="FFFFFF"/>
-          <w:lang w:val="en-US"/>
-        </w:rPr>
-        <w:t xml:space="preserve"> that I train and test just with one part of the dataset</w:t>
+        <w:t>d two methods to split the da</w:t>
       </w:r>
       <w:bookmarkStart w:id="0" w:name="_GoBack"/>
       <w:bookmarkEnd w:id="0"/>
+      <w:r>
+        <w:rPr>
+          <w:sz w:val="24"/>
+          <w:szCs w:val="24"/>
+          <w:shd w:val="clear" w:color="auto" w:fill="FFFFFF"/>
+          <w:lang w:val="en-US"/>
+        </w:rPr>
+        <w:t xml:space="preserve">ta to train and test. The first one was the </w:t>
+      </w:r>
+      <w:proofErr w:type="spellStart"/>
+      <w:r>
+        <w:rPr>
+          <w:sz w:val="24"/>
+          <w:szCs w:val="24"/>
+          <w:shd w:val="clear" w:color="auto" w:fill="FFFFFF"/>
+          <w:lang w:val="en-US"/>
+        </w:rPr>
+        <w:t>train_test_split</w:t>
+      </w:r>
+      <w:proofErr w:type="spellEnd"/>
+      <w:r>
+        <w:rPr>
+          <w:sz w:val="24"/>
+          <w:szCs w:val="24"/>
+          <w:shd w:val="clear" w:color="auto" w:fill="FFFFFF"/>
+          <w:lang w:val="en-US"/>
+        </w:rPr>
+        <w:t xml:space="preserve"> method</w:t>
+      </w:r>
+      <w:r>
+        <w:rPr>
+          <w:sz w:val="24"/>
+          <w:szCs w:val="24"/>
+          <w:shd w:val="clear" w:color="auto" w:fill="FFFFFF"/>
+          <w:lang w:val="en-US"/>
+        </w:rPr>
+        <w:t xml:space="preserve">. </w:t>
+      </w:r>
+      <w:proofErr w:type="spellStart"/>
+      <w:r>
+        <w:rPr>
+          <w:sz w:val="24"/>
+          <w:szCs w:val="24"/>
+          <w:shd w:val="clear" w:color="auto" w:fill="FFFFFF"/>
+          <w:lang w:val="en-US"/>
+        </w:rPr>
+        <w:t>Train_test_split</w:t>
+      </w:r>
+      <w:proofErr w:type="spellEnd"/>
+      <w:r>
+        <w:rPr>
+          <w:sz w:val="24"/>
+          <w:szCs w:val="24"/>
+          <w:shd w:val="clear" w:color="auto" w:fill="FFFFFF"/>
+          <w:lang w:val="en-US"/>
+        </w:rPr>
+        <w:t xml:space="preserve"> </w:t>
+      </w:r>
+      <w:r>
+        <w:rPr>
+          <w:sz w:val="24"/>
+          <w:szCs w:val="24"/>
+          <w:shd w:val="clear" w:color="auto" w:fill="FFFFFF"/>
+          <w:lang w:val="en-US"/>
+        </w:rPr>
+        <w:t>s</w:t>
+      </w:r>
+      <w:r>
+        <w:rPr>
+          <w:sz w:val="24"/>
+          <w:szCs w:val="24"/>
+          <w:shd w:val="clear" w:color="auto" w:fill="FFFFFF"/>
+          <w:lang w:val="en-US"/>
+        </w:rPr>
+        <w:t xml:space="preserve">plit arrays or matrices into random train and test </w:t>
+      </w:r>
+      <w:proofErr w:type="gramStart"/>
+      <w:r>
+        <w:rPr>
+          <w:sz w:val="24"/>
+          <w:szCs w:val="24"/>
+          <w:shd w:val="clear" w:color="auto" w:fill="FFFFFF"/>
+          <w:lang w:val="en-US"/>
+        </w:rPr>
+        <w:t>subsets[</w:t>
+      </w:r>
+      <w:proofErr w:type="gramEnd"/>
+      <w:r>
+        <w:rPr>
+          <w:sz w:val="24"/>
+          <w:szCs w:val="24"/>
+          <w:shd w:val="clear" w:color="auto" w:fill="FFFFFF"/>
+          <w:lang w:val="en-US"/>
+        </w:rPr>
+        <w:t>17]</w:t>
+      </w:r>
+      <w:r>
+        <w:rPr>
+          <w:sz w:val="24"/>
+          <w:szCs w:val="24"/>
+          <w:shd w:val="clear" w:color="auto" w:fill="FFFFFF"/>
+          <w:lang w:val="en-US"/>
+        </w:rPr>
+        <w:t>.</w:t>
+      </w:r>
+      <w:r>
+        <w:rPr>
+          <w:sz w:val="24"/>
+          <w:szCs w:val="24"/>
+          <w:shd w:val="clear" w:color="auto" w:fill="FFFFFF"/>
+          <w:lang w:val="en-US"/>
+        </w:rPr>
+        <w:t xml:space="preserve"> </w:t>
+      </w:r>
+      <w:r>
+        <w:rPr>
+          <w:sz w:val="24"/>
+          <w:szCs w:val="24"/>
+          <w:shd w:val="clear" w:color="auto" w:fill="FFFFFF"/>
+          <w:lang w:val="en-US"/>
+        </w:rPr>
+        <w:t>I</w:t>
+      </w:r>
+      <w:r>
+        <w:rPr>
+          <w:sz w:val="24"/>
+          <w:szCs w:val="24"/>
+          <w:shd w:val="clear" w:color="auto" w:fill="FFFFFF"/>
+          <w:lang w:val="en-US"/>
+        </w:rPr>
+        <w:t xml:space="preserve"> set 1</w:t>
+      </w:r>
+      <w:r>
+        <w:rPr>
+          <w:sz w:val="24"/>
+          <w:szCs w:val="24"/>
+          <w:shd w:val="clear" w:color="auto" w:fill="FFFFFF"/>
+          <w:lang w:val="en-US"/>
+        </w:rPr>
+        <w:t xml:space="preserve">0% for testing and </w:t>
+      </w:r>
+      <w:r>
+        <w:rPr>
+          <w:sz w:val="24"/>
+          <w:szCs w:val="24"/>
+          <w:shd w:val="clear" w:color="auto" w:fill="FFFFFF"/>
+          <w:lang w:val="en-US"/>
+        </w:rPr>
+        <w:t>9</w:t>
+      </w:r>
+      <w:r>
+        <w:rPr>
+          <w:sz w:val="24"/>
+          <w:szCs w:val="24"/>
+          <w:shd w:val="clear" w:color="auto" w:fill="FFFFFF"/>
+          <w:lang w:val="en-US"/>
+        </w:rPr>
+        <w:t xml:space="preserve">0% for training. </w:t>
+      </w:r>
+      <w:r>
+        <w:rPr>
+          <w:sz w:val="24"/>
+          <w:szCs w:val="24"/>
+          <w:shd w:val="clear" w:color="auto" w:fill="FFFFFF"/>
+          <w:lang w:val="en-US"/>
+        </w:rPr>
+        <w:t xml:space="preserve"> During this training and </w:t>
+      </w:r>
+      <w:proofErr w:type="gramStart"/>
+      <w:r>
+        <w:rPr>
+          <w:sz w:val="24"/>
+          <w:szCs w:val="24"/>
+          <w:shd w:val="clear" w:color="auto" w:fill="FFFFFF"/>
+          <w:lang w:val="en-US"/>
+        </w:rPr>
+        <w:t>testing</w:t>
+      </w:r>
+      <w:proofErr w:type="gramEnd"/>
+      <w:r>
+        <w:rPr>
+          <w:sz w:val="24"/>
+          <w:szCs w:val="24"/>
+          <w:shd w:val="clear" w:color="auto" w:fill="FFFFFF"/>
+          <w:lang w:val="en-US"/>
+        </w:rPr>
+        <w:t xml:space="preserve"> I used the </w:t>
+      </w:r>
+      <w:proofErr w:type="spellStart"/>
+      <w:r>
+        <w:rPr>
+          <w:sz w:val="24"/>
+          <w:szCs w:val="24"/>
+          <w:shd w:val="clear" w:color="auto" w:fill="FFFFFF"/>
+          <w:lang w:val="en-US"/>
+        </w:rPr>
+        <w:t>SelectKBest</w:t>
+      </w:r>
+      <w:proofErr w:type="spellEnd"/>
+      <w:r>
+        <w:rPr>
+          <w:sz w:val="24"/>
+          <w:szCs w:val="24"/>
+          <w:shd w:val="clear" w:color="auto" w:fill="FFFFFF"/>
+          <w:lang w:val="en-US"/>
+        </w:rPr>
+        <w:t xml:space="preserve"> and PCA </w:t>
+      </w:r>
+      <w:r>
+        <w:rPr>
+          <w:sz w:val="24"/>
+          <w:szCs w:val="24"/>
+          <w:shd w:val="clear" w:color="auto" w:fill="FFFFFF"/>
+          <w:lang w:val="en-US"/>
+        </w:rPr>
+        <w:t xml:space="preserve">function </w:t>
+      </w:r>
+      <w:r>
+        <w:rPr>
+          <w:sz w:val="24"/>
+          <w:szCs w:val="24"/>
+          <w:shd w:val="clear" w:color="auto" w:fill="FFFFFF"/>
+          <w:lang w:val="en-US"/>
+        </w:rPr>
+        <w:t xml:space="preserve">to </w:t>
+      </w:r>
+      <w:r>
+        <w:rPr>
+          <w:sz w:val="24"/>
+          <w:szCs w:val="24"/>
+          <w:shd w:val="clear" w:color="auto" w:fill="FFFFFF"/>
+          <w:lang w:val="en-US"/>
+        </w:rPr>
+        <w:t xml:space="preserve">find the best model, to tune the algorithm and to </w:t>
+      </w:r>
+      <w:r>
+        <w:rPr>
+          <w:sz w:val="24"/>
+          <w:szCs w:val="24"/>
+          <w:shd w:val="clear" w:color="auto" w:fill="FFFFFF"/>
+          <w:lang w:val="en-US"/>
+        </w:rPr>
+        <w:t xml:space="preserve">reduce the number of features. After that, I used the </w:t>
+      </w:r>
+      <w:proofErr w:type="spellStart"/>
+      <w:r>
+        <w:rPr>
+          <w:sz w:val="24"/>
+          <w:szCs w:val="24"/>
+          <w:shd w:val="clear" w:color="auto" w:fill="FFFFFF"/>
+          <w:lang w:val="en-US"/>
+        </w:rPr>
+        <w:t>StratifiedShuffleSplit</w:t>
+      </w:r>
+      <w:proofErr w:type="spellEnd"/>
+      <w:r>
+        <w:rPr>
+          <w:sz w:val="24"/>
+          <w:szCs w:val="24"/>
+          <w:shd w:val="clear" w:color="auto" w:fill="FFFFFF"/>
+          <w:lang w:val="en-US"/>
+        </w:rPr>
+        <w:t xml:space="preserve"> function</w:t>
+      </w:r>
+      <w:r>
+        <w:rPr>
+          <w:sz w:val="24"/>
+          <w:szCs w:val="24"/>
+          <w:shd w:val="clear" w:color="auto" w:fill="FFFFFF"/>
+          <w:lang w:val="en-US"/>
+        </w:rPr>
+        <w:t xml:space="preserve"> to train and </w:t>
+      </w:r>
+      <w:r>
+        <w:rPr>
+          <w:sz w:val="24"/>
+          <w:szCs w:val="24"/>
+          <w:shd w:val="clear" w:color="auto" w:fill="FFFFFF"/>
+          <w:lang w:val="en-US"/>
+        </w:rPr>
+        <w:t>to</w:t>
+      </w:r>
+      <w:r>
+        <w:rPr>
+          <w:sz w:val="24"/>
+          <w:szCs w:val="24"/>
+          <w:shd w:val="clear" w:color="auto" w:fill="FFFFFF"/>
+          <w:lang w:val="en-US"/>
+        </w:rPr>
+        <w:t xml:space="preserve"> test </w:t>
+      </w:r>
+      <w:r>
+        <w:rPr>
+          <w:sz w:val="24"/>
+          <w:szCs w:val="24"/>
+          <w:shd w:val="clear" w:color="auto" w:fill="FFFFFF"/>
+          <w:lang w:val="en-US"/>
+        </w:rPr>
+        <w:t>again</w:t>
+      </w:r>
+      <w:r>
+        <w:rPr>
+          <w:sz w:val="24"/>
+          <w:szCs w:val="24"/>
+          <w:shd w:val="clear" w:color="auto" w:fill="FFFFFF"/>
+          <w:lang w:val="en-US"/>
+        </w:rPr>
+        <w:t xml:space="preserve">. </w:t>
+      </w:r>
+      <w:proofErr w:type="spellStart"/>
+      <w:r>
+        <w:rPr>
+          <w:sz w:val="24"/>
+          <w:szCs w:val="24"/>
+          <w:shd w:val="clear" w:color="auto" w:fill="FFFFFF"/>
+          <w:lang w:val="en-US"/>
+        </w:rPr>
+        <w:t>StratifiedShuffleSplit</w:t>
+      </w:r>
+      <w:proofErr w:type="spellEnd"/>
+      <w:r>
+        <w:rPr>
+          <w:sz w:val="24"/>
+          <w:szCs w:val="24"/>
+          <w:shd w:val="clear" w:color="auto" w:fill="FFFFFF"/>
+          <w:lang w:val="en-US"/>
+        </w:rPr>
+        <w:t xml:space="preserve"> returns stratified randomized folds. The folds are made by preserving the percentage of samples for each </w:t>
+      </w:r>
+      <w:proofErr w:type="gramStart"/>
+      <w:r>
+        <w:rPr>
+          <w:sz w:val="24"/>
+          <w:szCs w:val="24"/>
+          <w:shd w:val="clear" w:color="auto" w:fill="FFFFFF"/>
+          <w:lang w:val="en-US"/>
+        </w:rPr>
+        <w:t>class</w:t>
+      </w:r>
+      <w:r>
+        <w:rPr>
+          <w:sz w:val="24"/>
+          <w:szCs w:val="24"/>
+          <w:shd w:val="clear" w:color="auto" w:fill="FFFFFF"/>
+          <w:lang w:val="en-US"/>
+        </w:rPr>
+        <w:t>[</w:t>
+      </w:r>
+      <w:proofErr w:type="gramEnd"/>
+      <w:r>
+        <w:rPr>
+          <w:sz w:val="24"/>
+          <w:szCs w:val="24"/>
+          <w:shd w:val="clear" w:color="auto" w:fill="FFFFFF"/>
+          <w:lang w:val="en-US"/>
+        </w:rPr>
+        <w:t>18]</w:t>
+      </w:r>
+      <w:r>
+        <w:rPr>
+          <w:sz w:val="24"/>
+          <w:szCs w:val="24"/>
+          <w:shd w:val="clear" w:color="auto" w:fill="FFFFFF"/>
+          <w:lang w:val="en-US"/>
+        </w:rPr>
+        <w:t xml:space="preserve">. </w:t>
+      </w:r>
+      <w:proofErr w:type="spellStart"/>
+      <w:r>
+        <w:rPr>
+          <w:sz w:val="24"/>
+          <w:szCs w:val="24"/>
+          <w:shd w:val="clear" w:color="auto" w:fill="FFFFFF"/>
+          <w:lang w:val="en-US"/>
+        </w:rPr>
+        <w:t>StratifiedShuffleSplit</w:t>
+      </w:r>
+      <w:proofErr w:type="spellEnd"/>
+      <w:r>
+        <w:rPr>
+          <w:sz w:val="24"/>
+          <w:szCs w:val="24"/>
+          <w:shd w:val="clear" w:color="auto" w:fill="FFFFFF"/>
+          <w:lang w:val="en-US"/>
+        </w:rPr>
+        <w:t xml:space="preserve"> </w:t>
+      </w:r>
+      <w:r>
+        <w:rPr>
+          <w:sz w:val="24"/>
+          <w:szCs w:val="24"/>
+          <w:shd w:val="clear" w:color="auto" w:fill="FFFFFF"/>
+          <w:lang w:val="en-US"/>
+        </w:rPr>
+        <w:t xml:space="preserve">allow we set the number of train and test we are going to do with different part of the dataset differently from </w:t>
+      </w:r>
+      <w:r>
+        <w:rPr>
+          <w:sz w:val="24"/>
+          <w:szCs w:val="24"/>
+          <w:shd w:val="clear" w:color="auto" w:fill="FFFFFF"/>
+          <w:lang w:val="en-US"/>
+        </w:rPr>
+        <w:t xml:space="preserve">the </w:t>
+      </w:r>
+      <w:proofErr w:type="spellStart"/>
+      <w:r>
+        <w:rPr>
+          <w:sz w:val="24"/>
+          <w:szCs w:val="24"/>
+          <w:shd w:val="clear" w:color="auto" w:fill="FFFFFF"/>
+          <w:lang w:val="en-US"/>
+        </w:rPr>
+        <w:t>train_test_split</w:t>
+      </w:r>
+      <w:proofErr w:type="spellEnd"/>
+      <w:r>
+        <w:rPr>
+          <w:sz w:val="24"/>
+          <w:szCs w:val="24"/>
+          <w:shd w:val="clear" w:color="auto" w:fill="FFFFFF"/>
+          <w:lang w:val="en-US"/>
+        </w:rPr>
+        <w:t xml:space="preserve"> method</w:t>
+      </w:r>
+      <w:r>
+        <w:rPr>
+          <w:sz w:val="24"/>
+          <w:szCs w:val="24"/>
+          <w:shd w:val="clear" w:color="auto" w:fill="FFFFFF"/>
+          <w:lang w:val="en-US"/>
+        </w:rPr>
+        <w:t xml:space="preserve"> that I train and test just with one part of the dataset</w:t>
+      </w:r>
       <w:r>
         <w:rPr>
           <w:sz w:val="24"/>
@@ -9017,7 +9068,25 @@
           <w:shd w:val="clear" w:color="auto" w:fill="FFFFFF"/>
           <w:lang w:val="en-US"/>
         </w:rPr>
-        <w:t xml:space="preserve"> an algorithm, I got better performance to predict. Because of this, I tried to tune all the algorithms I was working using </w:t>
+        <w:t xml:space="preserve"> an algorithm, I got better performance to </w:t>
+      </w:r>
+      <w:r>
+        <w:rPr>
+          <w:sz w:val="24"/>
+          <w:szCs w:val="24"/>
+          <w:shd w:val="clear" w:color="auto" w:fill="FFFFFF"/>
+          <w:lang w:val="en-US"/>
+        </w:rPr>
+        <w:t>identify the POI</w:t>
+      </w:r>
+      <w:r>
+        <w:rPr>
+          <w:sz w:val="24"/>
+          <w:szCs w:val="24"/>
+          <w:shd w:val="clear" w:color="auto" w:fill="FFFFFF"/>
+          <w:lang w:val="en-US"/>
+        </w:rPr>
+        <w:t xml:space="preserve">. Because of this, I tried to tune all the algorithms I was working using </w:t>
       </w:r>
       <w:proofErr w:type="spellStart"/>
       <w:r>

</xml_diff>